<commit_message>
đồ án cms chỉnh sửa
đồ án cms chỉnh sửa
</commit_message>
<xml_diff>
--- a/Documents/C-p1.docx
+++ b/Documents/C-p1.docx
@@ -1,6 +1,6 @@
 
 <file path=word/document.xml><?xml version="1.0" encoding="utf-8"?>
-<w:document xmlns:wpc="http://schemas.microsoft.com/office/word/2010/wordprocessingCanvas" xmlns:mc="http://schemas.openxmlformats.org/markup-compatibility/2006" xmlns:o="urn:schemas-microsoft-com:office:office" xmlns:r="http://schemas.openxmlformats.org/officeDocument/2006/relationships" xmlns:m="http://schemas.openxmlformats.org/officeDocument/2006/math" xmlns:v="urn:schemas-microsoft-com:vml" xmlns:wp14="http://schemas.microsoft.com/office/word/2010/wordprocessingDrawing" xmlns:wp="http://schemas.openxmlformats.org/drawingml/2006/wordprocessingDrawing" xmlns:w10="urn:schemas-microsoft-com:office:word" xmlns:w="http://schemas.openxmlformats.org/wordprocessingml/2006/main" xmlns:w14="http://schemas.microsoft.com/office/word/2010/wordml" xmlns:wpg="http://schemas.microsoft.com/office/word/2010/wordprocessingGroup" xmlns:wpi="http://schemas.microsoft.com/office/word/2010/wordprocessingInk" xmlns:wne="http://schemas.microsoft.com/office/word/2006/wordml" xmlns:wps="http://schemas.microsoft.com/office/word/2010/wordprocessingShape" mc:Ignorable="w14 wp14">
+<w:document xmlns:wpc="http://schemas.microsoft.com/office/word/2010/wordprocessingCanvas" xmlns:cx="http://schemas.microsoft.com/office/drawing/2014/chartex" xmlns:mc="http://schemas.openxmlformats.org/markup-compatibility/2006" xmlns:o="urn:schemas-microsoft-com:office:office" xmlns:r="http://schemas.openxmlformats.org/officeDocument/2006/relationships" xmlns:m="http://schemas.openxmlformats.org/officeDocument/2006/math" xmlns:v="urn:schemas-microsoft-com:vml" xmlns:wp14="http://schemas.microsoft.com/office/word/2010/wordprocessingDrawing" xmlns:wp="http://schemas.openxmlformats.org/drawingml/2006/wordprocessingDrawing" xmlns:w10="urn:schemas-microsoft-com:office:word" xmlns:w="http://schemas.openxmlformats.org/wordprocessingml/2006/main" xmlns:w14="http://schemas.microsoft.com/office/word/2010/wordml" xmlns:w15="http://schemas.microsoft.com/office/word/2012/wordml" xmlns:w16se="http://schemas.microsoft.com/office/word/2015/wordml/symex" xmlns:wpg="http://schemas.microsoft.com/office/word/2010/wordprocessingGroup" xmlns:wpi="http://schemas.microsoft.com/office/word/2010/wordprocessingInk" xmlns:wne="http://schemas.microsoft.com/office/word/2006/wordml" xmlns:wps="http://schemas.microsoft.com/office/word/2010/wordprocessingShape" mc:Ignorable="w14 w15 w16se wp14">
   <w:body>
     <w:tbl>
       <w:tblPr>
@@ -53,7 +53,7 @@
                           </pic:cNvPicPr>
                         </pic:nvPicPr>
                         <pic:blipFill>
-                          <a:blip r:embed="rId9" cstate="print">
+                          <a:blip r:embed="rId8" cstate="print">
                             <a:extLst>
                               <a:ext uri="{28A0092B-C50C-407E-A947-70E740481C1C}">
                                 <a14:useLocalDpi xmlns:a14="http://schemas.microsoft.com/office/drawing/2010/main" val="0"/>
@@ -221,9 +221,9 @@
                     </wp:anchor>
                   </w:drawing>
                 </mc:Choice>
-                <mc:Fallback xmlns:w16se="http://schemas.microsoft.com/office/word/2015/wordml/symex" xmlns:w15="http://schemas.microsoft.com/office/word/2012/wordml" xmlns:cx="http://schemas.microsoft.com/office/drawing/2014/chartex">
+                <mc:Fallback>
                   <w:pict>
-                    <v:line w14:anchorId="0B0FE8C3" id="Line 4" o:spid="_x0000_s1026" style="position:absolute;z-index:251686912;visibility:visible;mso-wrap-style:square;mso-width-percent:0;mso-height-percent:0;mso-wrap-distance-left:9pt;mso-wrap-distance-top:0;mso-wrap-distance-right:9pt;mso-wrap-distance-bottom:0;mso-position-horizontal:absolute;mso-position-horizontal-relative:text;mso-position-vertical:absolute;mso-position-vertical-relative:text;mso-width-percent:0;mso-height-percent:0;mso-width-relative:page;mso-height-relative:page" from="85.2pt,18pt" to="202.2pt,18pt" o:gfxdata="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"/>
+                    <v:line w14:anchorId="45FD39E0" id="Line 4" o:spid="_x0000_s1026" style="position:absolute;z-index:251686912;visibility:visible;mso-wrap-style:square;mso-width-percent:0;mso-height-percent:0;mso-wrap-distance-left:9pt;mso-wrap-distance-top:0;mso-wrap-distance-right:9pt;mso-wrap-distance-bottom:0;mso-position-horizontal:absolute;mso-position-horizontal-relative:text;mso-position-vertical:absolute;mso-position-vertical-relative:text;mso-width-percent:0;mso-height-percent:0;mso-width-relative:page;mso-height-relative:page" from="85.2pt,18pt" to="202.2pt,18pt" o:gfxdata="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"/>
                   </w:pict>
                 </mc:Fallback>
               </mc:AlternateContent>
@@ -297,8 +297,6 @@
         </w:rPr>
         <w:t>BÁO CÁO QUẢN TRỊ</w:t>
       </w:r>
-      <w:bookmarkStart w:id="0" w:name="_GoBack"/>
-      <w:bookmarkEnd w:id="0"/>
     </w:p>
     <w:p>
       <w:pPr>
@@ -584,8 +582,8 @@
           <w:szCs w:val="28"/>
         </w:rPr>
         <w:sectPr>
-          <w:footerReference w:type="even" r:id="rId10"/>
-          <w:footerReference w:type="default" r:id="rId11"/>
+          <w:footerReference w:type="even" r:id="rId9"/>
+          <w:footerReference w:type="default" r:id="rId10"/>
           <w:pgSz w:w="11900" w:h="16840" w:code="9"/>
           <w:pgMar w:top="964" w:right="964" w:bottom="964" w:left="1276" w:header="720" w:footer="720" w:gutter="0"/>
           <w:pgBorders>
@@ -636,7 +634,7 @@
           <w:color w:val="000000" w:themeColor="text1"/>
         </w:rPr>
       </w:pPr>
-      <w:bookmarkStart w:id="1" w:name="_Toc19753931"/>
+      <w:bookmarkStart w:id="0" w:name="_Toc19753931"/>
       <w:r>
         <w:rPr>
           <w:rFonts w:ascii="Times New Roman" w:hAnsi="Times New Roman" w:cs="Times New Roman"/>
@@ -646,7 +644,7 @@
         <w:lastRenderedPageBreak/>
         <w:t>MỤC LỤC</w:t>
       </w:r>
-      <w:bookmarkEnd w:id="1"/>
+      <w:bookmarkEnd w:id="0"/>
     </w:p>
     <w:sdt>
       <w:sdtPr>
@@ -856,7 +854,15 @@
                 <w:rFonts w:ascii="Times New Roman" w:hAnsi="Times New Roman"/>
                 <w:noProof/>
               </w:rPr>
-              <w:t>Bảng phân công công việc</w:t>
+              <w:t>Bảng phân côn</w:t>
+            </w:r>
+            <w:r>
+              <w:rPr>
+                <w:rStyle w:val="Hyperlink"/>
+                <w:rFonts w:ascii="Times New Roman" w:hAnsi="Times New Roman"/>
+                <w:noProof/>
+              </w:rPr>
+              <w:t>g công việc</w:t>
             </w:r>
             <w:r>
               <w:rPr>
@@ -2682,7 +2688,7 @@
           <w:color w:val="000000" w:themeColor="text1"/>
         </w:rPr>
       </w:pPr>
-      <w:bookmarkStart w:id="2" w:name="_Toc19753932"/>
+      <w:bookmarkStart w:id="1" w:name="_Toc19753932"/>
       <w:r>
         <w:rPr>
           <w:rFonts w:ascii="Times New Roman" w:hAnsi="Times New Roman" w:cs="Times New Roman"/>
@@ -2699,7 +2705,7 @@
         </w:rPr>
         <w:t xml:space="preserve"> HÌNH</w:t>
       </w:r>
-      <w:bookmarkEnd w:id="2"/>
+      <w:bookmarkEnd w:id="1"/>
     </w:p>
     <w:p>
       <w:pPr>
@@ -2730,7 +2736,7 @@
         </w:rPr>
         <w:fldChar w:fldCharType="separate"/>
       </w:r>
-      <w:hyperlink r:id="rId12" w:anchor="_Toc19753911" w:history="1">
+      <w:hyperlink r:id="rId11" w:anchor="_Toc19753911" w:history="1">
         <w:r>
           <w:rPr>
             <w:rStyle w:val="Hyperlink"/>
@@ -2800,7 +2806,7 @@
           <w:noProof/>
         </w:rPr>
       </w:pPr>
-      <w:hyperlink r:id="rId13" w:anchor="_Toc19753912" w:history="1">
+      <w:hyperlink r:id="rId12" w:anchor="_Toc19753912" w:history="1">
         <w:r>
           <w:rPr>
             <w:rStyle w:val="Hyperlink"/>
@@ -2869,7 +2875,7 @@
           <w:noProof/>
         </w:rPr>
       </w:pPr>
-      <w:hyperlink r:id="rId14" w:anchor="_Toc19753913" w:history="1">
+      <w:hyperlink r:id="rId13" w:anchor="_Toc19753913" w:history="1">
         <w:r>
           <w:rPr>
             <w:rStyle w:val="Hyperlink"/>
@@ -2939,7 +2945,7 @@
           <w:noProof/>
         </w:rPr>
       </w:pPr>
-      <w:hyperlink r:id="rId15" w:anchor="_Toc19753914" w:history="1">
+      <w:hyperlink r:id="rId14" w:anchor="_Toc19753914" w:history="1">
         <w:r>
           <w:rPr>
             <w:rStyle w:val="Hyperlink"/>
@@ -3149,7 +3155,7 @@
           <w:noProof/>
         </w:rPr>
       </w:pPr>
-      <w:hyperlink r:id="rId16" w:anchor="_Toc19753917" w:history="1">
+      <w:hyperlink r:id="rId15" w:anchor="_Toc19753917" w:history="1">
         <w:r>
           <w:rPr>
             <w:rStyle w:val="Hyperlink"/>
@@ -3219,7 +3225,7 @@
           <w:noProof/>
         </w:rPr>
       </w:pPr>
-      <w:hyperlink r:id="rId17" w:anchor="_Toc19753918" w:history="1">
+      <w:hyperlink r:id="rId16" w:anchor="_Toc19753918" w:history="1">
         <w:r>
           <w:rPr>
             <w:rStyle w:val="Hyperlink"/>
@@ -3289,7 +3295,7 @@
           <w:noProof/>
         </w:rPr>
       </w:pPr>
-      <w:hyperlink r:id="rId18" w:anchor="_Toc19753919" w:history="1">
+      <w:hyperlink r:id="rId17" w:anchor="_Toc19753919" w:history="1">
         <w:r>
           <w:rPr>
             <w:rStyle w:val="Hyperlink"/>
@@ -3359,7 +3365,7 @@
           <w:noProof/>
         </w:rPr>
       </w:pPr>
-      <w:hyperlink r:id="rId19" w:anchor="_Toc19753920" w:history="1">
+      <w:hyperlink r:id="rId18" w:anchor="_Toc19753920" w:history="1">
         <w:r>
           <w:rPr>
             <w:rStyle w:val="Hyperlink"/>
@@ -3429,7 +3435,7 @@
           <w:noProof/>
         </w:rPr>
       </w:pPr>
-      <w:hyperlink r:id="rId20" w:anchor="_Toc19753921" w:history="1">
+      <w:hyperlink r:id="rId19" w:anchor="_Toc19753921" w:history="1">
         <w:r>
           <w:rPr>
             <w:rStyle w:val="Hyperlink"/>
@@ -3499,7 +3505,7 @@
           <w:noProof/>
         </w:rPr>
       </w:pPr>
-      <w:hyperlink r:id="rId21" w:anchor="_Toc19753922" w:history="1">
+      <w:hyperlink r:id="rId20" w:anchor="_Toc19753922" w:history="1">
         <w:r>
           <w:rPr>
             <w:rStyle w:val="Hyperlink"/>
@@ -3569,7 +3575,7 @@
           <w:noProof/>
         </w:rPr>
       </w:pPr>
-      <w:hyperlink r:id="rId22" w:anchor="_Toc19753923" w:history="1">
+      <w:hyperlink r:id="rId21" w:anchor="_Toc19753923" w:history="1">
         <w:r>
           <w:rPr>
             <w:rStyle w:val="Hyperlink"/>
@@ -3639,7 +3645,7 @@
           <w:noProof/>
         </w:rPr>
       </w:pPr>
-      <w:hyperlink r:id="rId23" w:anchor="_Toc19753924" w:history="1">
+      <w:hyperlink r:id="rId22" w:anchor="_Toc19753924" w:history="1">
         <w:r>
           <w:rPr>
             <w:rStyle w:val="Hyperlink"/>
@@ -3709,7 +3715,7 @@
           <w:noProof/>
         </w:rPr>
       </w:pPr>
-      <w:hyperlink r:id="rId24" w:anchor="_Toc19753925" w:history="1">
+      <w:hyperlink r:id="rId23" w:anchor="_Toc19753925" w:history="1">
         <w:r>
           <w:rPr>
             <w:rStyle w:val="Hyperlink"/>
@@ -3779,7 +3785,7 @@
           <w:noProof/>
         </w:rPr>
       </w:pPr>
-      <w:hyperlink r:id="rId25" w:anchor="_Toc19753926" w:history="1">
+      <w:hyperlink r:id="rId24" w:anchor="_Toc19753926" w:history="1">
         <w:r>
           <w:rPr>
             <w:rStyle w:val="Hyperlink"/>
@@ -3849,7 +3855,7 @@
           <w:noProof/>
         </w:rPr>
       </w:pPr>
-      <w:hyperlink r:id="rId26" w:anchor="_Toc19753927" w:history="1">
+      <w:hyperlink r:id="rId25" w:anchor="_Toc19753927" w:history="1">
         <w:r>
           <w:rPr>
             <w:rStyle w:val="Hyperlink"/>
@@ -3989,7 +3995,7 @@
           <w:noProof/>
         </w:rPr>
       </w:pPr>
-      <w:hyperlink r:id="rId27" w:anchor="_Toc19753929" w:history="1">
+      <w:hyperlink r:id="rId26" w:anchor="_Toc19753929" w:history="1">
         <w:r>
           <w:rPr>
             <w:rStyle w:val="Hyperlink"/>
@@ -4148,7 +4154,7 @@
           <w:color w:val="auto"/>
         </w:rPr>
       </w:pPr>
-      <w:bookmarkStart w:id="3" w:name="_Toc19753933"/>
+      <w:bookmarkStart w:id="2" w:name="_Toc19753933"/>
       <w:r>
         <w:rPr>
           <w:rFonts w:ascii="Times New Roman" w:hAnsi="Times New Roman" w:cs="Times New Roman"/>
@@ -4157,7 +4163,7 @@
         <w:lastRenderedPageBreak/>
         <w:t>Bảng phân công công việc</w:t>
       </w:r>
-      <w:bookmarkEnd w:id="3"/>
+      <w:bookmarkEnd w:id="2"/>
     </w:p>
     <w:p>
       <w:pPr>
@@ -5268,7 +5274,7 @@
           <w:color w:val="auto"/>
         </w:rPr>
       </w:pPr>
-      <w:bookmarkStart w:id="4" w:name="_Toc19753934"/>
+      <w:bookmarkStart w:id="3" w:name="_Toc19753934"/>
       <w:r>
         <w:rPr>
           <w:rFonts w:ascii="Times New Roman" w:hAnsi="Times New Roman" w:cs="Times New Roman"/>
@@ -5294,7 +5300,7 @@
         </w:rPr>
         <w:t>GIỚI THIỆU VỀ CMS</w:t>
       </w:r>
-      <w:bookmarkEnd w:id="4"/>
+      <w:bookmarkEnd w:id="3"/>
     </w:p>
     <w:p>
       <w:pPr>
@@ -5305,7 +5311,7 @@
           <w:color w:val="auto"/>
         </w:rPr>
       </w:pPr>
-      <w:bookmarkStart w:id="5" w:name="_Toc19753935"/>
+      <w:bookmarkStart w:id="4" w:name="_Toc19753935"/>
       <w:r>
         <w:rPr>
           <w:rFonts w:ascii="Times New Roman" w:hAnsi="Times New Roman" w:cs="Times New Roman"/>
@@ -5314,150 +5320,172 @@
         </w:rPr>
         <w:t>Giới thiệu về CMS</w:t>
       </w:r>
+      <w:bookmarkEnd w:id="4"/>
+    </w:p>
+    <w:p>
+      <w:pPr>
+        <w:pStyle w:val="ListParagraph"/>
+        <w:numPr>
+          <w:ilvl w:val="0"/>
+          <w:numId w:val="3"/>
+        </w:numPr>
+        <w:spacing w:line="276" w:lineRule="auto"/>
+        <w:rPr>
+          <w:rFonts w:ascii="Times New Roman" w:hAnsi="Times New Roman" w:cs="Times New Roman"/>
+          <w:color w:val="000000" w:themeColor="text1"/>
+          <w:sz w:val="26"/>
+          <w:szCs w:val="26"/>
+          <w:shd w:val="clear" w:color="auto" w:fill="FFFFFF"/>
+        </w:rPr>
+      </w:pPr>
+      <w:r>
+        <w:rPr>
+          <w:rFonts w:ascii="Times New Roman" w:hAnsi="Times New Roman" w:cs="Times New Roman"/>
+          <w:color w:val="000000" w:themeColor="text1"/>
+          <w:sz w:val="26"/>
+          <w:szCs w:val="26"/>
+          <w:shd w:val="clear" w:color="auto" w:fill="FFFFFF"/>
+        </w:rPr>
+        <w:t>CMS là chữ viết tắt của </w:t>
+      </w:r>
+      <w:r>
+        <w:rPr>
+          <w:rStyle w:val="Strong"/>
+          <w:rFonts w:ascii="Times New Roman" w:hAnsi="Times New Roman" w:cs="Times New Roman"/>
+          <w:color w:val="000000" w:themeColor="text1"/>
+          <w:sz w:val="26"/>
+          <w:szCs w:val="26"/>
+          <w:shd w:val="clear" w:color="auto" w:fill="FFFFFF"/>
+        </w:rPr>
+        <w:t>C</w:t>
+      </w:r>
+      <w:r>
+        <w:rPr>
+          <w:rFonts w:ascii="Times New Roman" w:hAnsi="Times New Roman" w:cs="Times New Roman"/>
+          <w:color w:val="000000" w:themeColor="text1"/>
+          <w:sz w:val="26"/>
+          <w:szCs w:val="26"/>
+          <w:shd w:val="clear" w:color="auto" w:fill="FFFFFF"/>
+        </w:rPr>
+        <w:t>ontent </w:t>
+      </w:r>
+      <w:r>
+        <w:rPr>
+          <w:rStyle w:val="Strong"/>
+          <w:rFonts w:ascii="Times New Roman" w:hAnsi="Times New Roman" w:cs="Times New Roman"/>
+          <w:color w:val="000000" w:themeColor="text1"/>
+          <w:sz w:val="26"/>
+          <w:szCs w:val="26"/>
+          <w:shd w:val="clear" w:color="auto" w:fill="FFFFFF"/>
+        </w:rPr>
+        <w:t>M</w:t>
+      </w:r>
+      <w:r>
+        <w:rPr>
+          <w:rFonts w:ascii="Times New Roman" w:hAnsi="Times New Roman" w:cs="Times New Roman"/>
+          <w:color w:val="000000" w:themeColor="text1"/>
+          <w:sz w:val="26"/>
+          <w:szCs w:val="26"/>
+          <w:shd w:val="clear" w:color="auto" w:fill="FFFFFF"/>
+        </w:rPr>
+        <w:t>anagement </w:t>
+      </w:r>
+      <w:r>
+        <w:rPr>
+          <w:rStyle w:val="Strong"/>
+          <w:rFonts w:ascii="Times New Roman" w:hAnsi="Times New Roman" w:cs="Times New Roman"/>
+          <w:color w:val="000000" w:themeColor="text1"/>
+          <w:sz w:val="26"/>
+          <w:szCs w:val="26"/>
+          <w:shd w:val="clear" w:color="auto" w:fill="FFFFFF"/>
+        </w:rPr>
+        <w:t>S</w:t>
+      </w:r>
+      <w:r>
+        <w:rPr>
+          <w:rFonts w:ascii="Times New Roman" w:hAnsi="Times New Roman" w:cs="Times New Roman"/>
+          <w:color w:val="000000" w:themeColor="text1"/>
+          <w:sz w:val="26"/>
+          <w:szCs w:val="26"/>
+          <w:shd w:val="clear" w:color="auto" w:fill="FFFFFF"/>
+        </w:rPr>
+        <w:t>ystem, còn gọi là hệ thống quản trị nội dung.</w:t>
+      </w:r>
+    </w:p>
+    <w:p>
+      <w:pPr>
+        <w:pStyle w:val="ListParagraph"/>
+        <w:numPr>
+          <w:ilvl w:val="0"/>
+          <w:numId w:val="3"/>
+        </w:numPr>
+        <w:spacing w:line="276" w:lineRule="auto"/>
+        <w:rPr>
+          <w:rFonts w:ascii="Times New Roman" w:hAnsi="Times New Roman" w:cs="Times New Roman"/>
+          <w:color w:val="000000" w:themeColor="text1"/>
+          <w:sz w:val="26"/>
+          <w:szCs w:val="26"/>
+          <w:shd w:val="clear" w:color="auto" w:fill="FFFFFF"/>
+        </w:rPr>
+      </w:pPr>
+      <w:r>
+        <w:rPr>
+          <w:rFonts w:ascii="Times New Roman" w:hAnsi="Times New Roman" w:cs="Times New Roman"/>
+          <w:color w:val="000000" w:themeColor="text1"/>
+          <w:sz w:val="26"/>
+          <w:szCs w:val="26"/>
+          <w:shd w:val="clear" w:color="auto" w:fill="FFFFFF"/>
+        </w:rPr>
+        <w:t>Mục đích giúp dễ dàng quản lý, chỉnh sửa nội dung của website.</w:t>
+      </w:r>
+    </w:p>
+    <w:p>
+      <w:pPr>
+        <w:pStyle w:val="ListParagraph"/>
+        <w:numPr>
+          <w:ilvl w:val="0"/>
+          <w:numId w:val="3"/>
+        </w:numPr>
+        <w:spacing w:line="360" w:lineRule="auto"/>
+        <w:rPr>
+          <w:rFonts w:ascii="Times New Roman" w:hAnsi="Times New Roman" w:cs="Times New Roman"/>
+          <w:color w:val="000000" w:themeColor="text1"/>
+          <w:sz w:val="26"/>
+          <w:szCs w:val="26"/>
+          <w:shd w:val="clear" w:color="auto" w:fill="FFFFFF"/>
+        </w:rPr>
+      </w:pPr>
+      <w:r>
+        <w:rPr>
+          <w:rFonts w:ascii="Times New Roman" w:hAnsi="Times New Roman" w:cs="Times New Roman"/>
+          <w:color w:val="000000" w:themeColor="text1"/>
+          <w:sz w:val="26"/>
+          <w:szCs w:val="26"/>
+          <w:shd w:val="clear" w:color="auto" w:fill="FFFFFF"/>
+        </w:rPr>
+        <w:t xml:space="preserve">Nội dung website là các tin tức điện tử, báo chí hay các video, hình ảnh khác nhau </w:t>
+      </w:r>
+      <w:bookmarkStart w:id="5" w:name="_GoBack"/>
       <w:bookmarkEnd w:id="5"/>
-    </w:p>
-    <w:p>
-      <w:pPr>
-        <w:pStyle w:val="ListParagraph"/>
-        <w:numPr>
-          <w:ilvl w:val="0"/>
-          <w:numId w:val="3"/>
-        </w:numPr>
-        <w:spacing w:line="276" w:lineRule="auto"/>
-        <w:rPr>
-          <w:rFonts w:ascii="Times New Roman" w:hAnsi="Times New Roman" w:cs="Times New Roman"/>
-          <w:color w:val="000000" w:themeColor="text1"/>
-          <w:sz w:val="26"/>
-          <w:szCs w:val="26"/>
-          <w:shd w:val="clear" w:color="auto" w:fill="FFFFFF"/>
-        </w:rPr>
-      </w:pPr>
-      <w:r>
-        <w:rPr>
-          <w:rFonts w:ascii="Times New Roman" w:hAnsi="Times New Roman" w:cs="Times New Roman"/>
-          <w:color w:val="000000" w:themeColor="text1"/>
-          <w:sz w:val="26"/>
-          <w:szCs w:val="26"/>
-          <w:shd w:val="clear" w:color="auto" w:fill="FFFFFF"/>
-        </w:rPr>
-        <w:t>CMS là chữ viết tắt của </w:t>
-      </w:r>
-      <w:r>
-        <w:rPr>
-          <w:rStyle w:val="Strong"/>
-          <w:rFonts w:ascii="Times New Roman" w:hAnsi="Times New Roman" w:cs="Times New Roman"/>
-          <w:color w:val="000000" w:themeColor="text1"/>
-          <w:sz w:val="26"/>
-          <w:szCs w:val="26"/>
-          <w:shd w:val="clear" w:color="auto" w:fill="FFFFFF"/>
-        </w:rPr>
-        <w:t>C</w:t>
-      </w:r>
-      <w:r>
-        <w:rPr>
-          <w:rFonts w:ascii="Times New Roman" w:hAnsi="Times New Roman" w:cs="Times New Roman"/>
-          <w:color w:val="000000" w:themeColor="text1"/>
-          <w:sz w:val="26"/>
-          <w:szCs w:val="26"/>
-          <w:shd w:val="clear" w:color="auto" w:fill="FFFFFF"/>
-        </w:rPr>
-        <w:t>ontent </w:t>
-      </w:r>
-      <w:r>
-        <w:rPr>
-          <w:rStyle w:val="Strong"/>
-          <w:rFonts w:ascii="Times New Roman" w:hAnsi="Times New Roman" w:cs="Times New Roman"/>
-          <w:color w:val="000000" w:themeColor="text1"/>
-          <w:sz w:val="26"/>
-          <w:szCs w:val="26"/>
-          <w:shd w:val="clear" w:color="auto" w:fill="FFFFFF"/>
-        </w:rPr>
-        <w:t>M</w:t>
-      </w:r>
-      <w:r>
-        <w:rPr>
-          <w:rFonts w:ascii="Times New Roman" w:hAnsi="Times New Roman" w:cs="Times New Roman"/>
-          <w:color w:val="000000" w:themeColor="text1"/>
-          <w:sz w:val="26"/>
-          <w:szCs w:val="26"/>
-          <w:shd w:val="clear" w:color="auto" w:fill="FFFFFF"/>
-        </w:rPr>
-        <w:t>anagement </w:t>
-      </w:r>
-      <w:r>
-        <w:rPr>
-          <w:rStyle w:val="Strong"/>
-          <w:rFonts w:ascii="Times New Roman" w:hAnsi="Times New Roman" w:cs="Times New Roman"/>
-          <w:color w:val="000000" w:themeColor="text1"/>
-          <w:sz w:val="26"/>
-          <w:szCs w:val="26"/>
-          <w:shd w:val="clear" w:color="auto" w:fill="FFFFFF"/>
-        </w:rPr>
-        <w:t>S</w:t>
-      </w:r>
-      <w:r>
-        <w:rPr>
-          <w:rFonts w:ascii="Times New Roman" w:hAnsi="Times New Roman" w:cs="Times New Roman"/>
-          <w:color w:val="000000" w:themeColor="text1"/>
-          <w:sz w:val="26"/>
-          <w:szCs w:val="26"/>
-          <w:shd w:val="clear" w:color="auto" w:fill="FFFFFF"/>
-        </w:rPr>
-        <w:t>ystem, còn gọi là hệ thống quản trị nội dung.</w:t>
-      </w:r>
-    </w:p>
-    <w:p>
-      <w:pPr>
-        <w:pStyle w:val="ListParagraph"/>
-        <w:numPr>
-          <w:ilvl w:val="0"/>
-          <w:numId w:val="3"/>
-        </w:numPr>
-        <w:spacing w:line="276" w:lineRule="auto"/>
-        <w:rPr>
-          <w:rFonts w:ascii="Times New Roman" w:hAnsi="Times New Roman" w:cs="Times New Roman"/>
-          <w:color w:val="000000" w:themeColor="text1"/>
-          <w:sz w:val="26"/>
-          <w:szCs w:val="26"/>
-          <w:shd w:val="clear" w:color="auto" w:fill="FFFFFF"/>
-        </w:rPr>
-      </w:pPr>
-      <w:r>
-        <w:rPr>
-          <w:rFonts w:ascii="Times New Roman" w:hAnsi="Times New Roman" w:cs="Times New Roman"/>
-          <w:color w:val="000000" w:themeColor="text1"/>
-          <w:sz w:val="26"/>
-          <w:szCs w:val="26"/>
-          <w:shd w:val="clear" w:color="auto" w:fill="FFFFFF"/>
-        </w:rPr>
-        <w:t>Mục đích giúp dễ dàng quản lý, chỉnh sửa nội dung của website.</w:t>
-      </w:r>
-    </w:p>
-    <w:p>
-      <w:pPr>
-        <w:pStyle w:val="ListParagraph"/>
-        <w:numPr>
-          <w:ilvl w:val="0"/>
-          <w:numId w:val="3"/>
-        </w:numPr>
-        <w:spacing w:line="360" w:lineRule="auto"/>
-        <w:rPr>
-          <w:rFonts w:ascii="Times New Roman" w:hAnsi="Times New Roman" w:cs="Times New Roman"/>
-          <w:color w:val="000000" w:themeColor="text1"/>
-          <w:sz w:val="26"/>
-          <w:szCs w:val="26"/>
-          <w:shd w:val="clear" w:color="auto" w:fill="FFFFFF"/>
-        </w:rPr>
-      </w:pPr>
-      <w:r>
-        <w:rPr>
-          <w:rFonts w:ascii="Times New Roman" w:hAnsi="Times New Roman" w:cs="Times New Roman"/>
-          <w:color w:val="000000" w:themeColor="text1"/>
-          <w:sz w:val="26"/>
-          <w:szCs w:val="26"/>
-          <w:shd w:val="clear" w:color="auto" w:fill="FFFFFF"/>
-        </w:rPr>
-        <w:t>Nội dung website là các tin tức điện tử, báo chí hay các video, media hình ảnh khác nhau được cập nhật và post trên website</w:t>
+      <w:r>
+        <w:rPr>
+          <w:rFonts w:ascii="Times New Roman" w:hAnsi="Times New Roman" w:cs="Times New Roman"/>
+          <w:color w:val="000000" w:themeColor="text1"/>
+          <w:sz w:val="26"/>
+          <w:szCs w:val="26"/>
+          <w:shd w:val="clear" w:color="auto" w:fill="FFFFFF"/>
+        </w:rPr>
+        <w:t>đăng</w:t>
+      </w:r>
+      <w:r>
+        <w:rPr>
+          <w:rFonts w:ascii="Times New Roman" w:hAnsi="Times New Roman" w:cs="Times New Roman"/>
+          <w:color w:val="000000" w:themeColor="text1"/>
+          <w:sz w:val="26"/>
+          <w:szCs w:val="26"/>
+          <w:shd w:val="clear" w:color="auto" w:fill="FFFFFF"/>
+        </w:rPr>
+        <w:t xml:space="preserve"> trên website</w:t>
       </w:r>
       <w:r>
         <w:rPr>
@@ -6956,7 +6984,7 @@
         </w:rPr>
         <w:t xml:space="preserve"> 3.9.11, download tại website: </w:t>
       </w:r>
-      <w:hyperlink r:id="rId28" w:history="1">
+      <w:hyperlink r:id="rId27" w:history="1">
         <w:r>
           <w:rPr>
             <w:rStyle w:val="Hyperlink"/>
@@ -8485,7 +8513,7 @@
                     <pic:cNvPicPr/>
                   </pic:nvPicPr>
                   <pic:blipFill rotWithShape="1">
-                    <a:blip r:embed="rId29">
+                    <a:blip r:embed="rId28">
                       <a:extLst>
                         <a:ext uri="{28A0092B-C50C-407E-A947-70E740481C1C}">
                           <a14:useLocalDpi xmlns:a14="http://schemas.microsoft.com/office/drawing/2010/main" val="0"/>
@@ -8608,7 +8636,7 @@
                     <pic:cNvPicPr/>
                   </pic:nvPicPr>
                   <pic:blipFill rotWithShape="1">
-                    <a:blip r:embed="rId30">
+                    <a:blip r:embed="rId29">
                       <a:extLst>
                         <a:ext uri="{28A0092B-C50C-407E-A947-70E740481C1C}">
                           <a14:useLocalDpi xmlns:a14="http://schemas.microsoft.com/office/drawing/2010/main" val="0"/>
@@ -9044,7 +9072,7 @@
           <w:bdr w:val="none" w:sz="0" w:space="0" w:color="auto" w:frame="1"/>
         </w:rPr>
       </w:pPr>
-      <w:hyperlink r:id="rId31" w:history="1">
+      <w:hyperlink r:id="rId30" w:history="1">
         <w:r>
           <w:rPr>
             <w:rStyle w:val="Hyperlink"/>
@@ -9108,7 +9136,7 @@
         </w:rPr>
         <w:t xml:space="preserve">: 6.1 Download tại: </w:t>
       </w:r>
-      <w:hyperlink r:id="rId32" w:history="1">
+      <w:hyperlink r:id="rId31" w:history="1">
         <w:r>
           <w:rPr>
             <w:rStyle w:val="Hyperlink"/>
@@ -9944,7 +9972,7 @@
         </w:rPr>
         <w:t xml:space="preserve">9.4.0, download tại website: </w:t>
       </w:r>
-      <w:hyperlink r:id="rId33" w:history="1">
+      <w:hyperlink r:id="rId32" w:history="1">
         <w:r>
           <w:rPr>
             <w:rFonts w:ascii="Times New Roman" w:hAnsi="Times New Roman" w:cs="Times New Roman"/>
@@ -10337,7 +10365,7 @@
               </wp:anchor>
             </w:drawing>
           </mc:Choice>
-          <mc:Fallback xmlns:w16se="http://schemas.microsoft.com/office/word/2015/wordml/symex" xmlns:w15="http://schemas.microsoft.com/office/word/2012/wordml" xmlns:cx="http://schemas.microsoft.com/office/drawing/2014/chartex">
+          <mc:Fallback>
             <w:pict>
               <v:shapetype w14:anchorId="6822459F" id="_x0000_t202" coordsize="21600,21600" o:spt="202" path="m,l,21600r21600,l21600,xe">
                 <v:stroke joinstyle="miter"/>
@@ -10404,14 +10432,7 @@
                           <w:rFonts w:ascii="Times New Roman" w:hAnsi="Times New Roman" w:cs="Times New Roman"/>
                           <w:noProof/>
                         </w:rPr>
-                        <w:t>D</w:t>
-                      </w:r>
-                      <w:r>
-                        <w:rPr>
-                          <w:rFonts w:ascii="Times New Roman" w:hAnsi="Times New Roman" w:cs="Times New Roman"/>
-                          <w:noProof/>
-                        </w:rPr>
-                        <w:t>otnetnuke</w:t>
+                        <w:t>Dotnetnuke</w:t>
                       </w:r>
                       <w:bookmarkEnd w:id="15"/>
                     </w:p>
@@ -10456,7 +10477,7 @@
                     <pic:cNvPicPr/>
                   </pic:nvPicPr>
                   <pic:blipFill>
-                    <a:blip r:embed="rId34">
+                    <a:blip r:embed="rId33">
                       <a:extLst>
                         <a:ext uri="{28A0092B-C50C-407E-A947-70E740481C1C}">
                           <a14:useLocalDpi xmlns:a14="http://schemas.microsoft.com/office/drawing/2010/main" val="0"/>
@@ -11008,7 +11029,7 @@
         </w:rPr>
         <w:t xml:space="preserve">Download tại: </w:t>
       </w:r>
-      <w:hyperlink r:id="rId35" w:history="1">
+      <w:hyperlink r:id="rId34" w:history="1">
         <w:r>
           <w:rPr>
             <w:rStyle w:val="Hyperlink"/>
@@ -11274,7 +11295,7 @@
           <w:color w:val="auto"/>
         </w:rPr>
       </w:pPr>
-      <w:bookmarkStart w:id="15" w:name="_Toc19753944"/>
+      <w:bookmarkStart w:id="16" w:name="_Toc19753944"/>
       <w:r>
         <w:rPr>
           <w:rFonts w:ascii="Times New Roman" w:hAnsi="Times New Roman" w:cs="Times New Roman"/>
@@ -11284,7 +11305,7 @@
         <w:lastRenderedPageBreak/>
         <w:t>III GIỚI THIỆU SƠ LƯỢC VỀ WORDPRESS</w:t>
       </w:r>
-      <w:bookmarkEnd w:id="15"/>
+      <w:bookmarkEnd w:id="16"/>
     </w:p>
     <w:p>
       <w:pPr>
@@ -11301,7 +11322,7 @@
           <w:szCs w:val="28"/>
         </w:rPr>
       </w:pPr>
-      <w:bookmarkStart w:id="16" w:name="_Toc19753945"/>
+      <w:bookmarkStart w:id="17" w:name="_Toc19753945"/>
       <w:r>
         <w:rPr>
           <w:rFonts w:ascii="Times New Roman" w:hAnsi="Times New Roman" w:cs="Times New Roman"/>
@@ -11312,7 +11333,7 @@
         </w:rPr>
         <w:t>Giới thiệu</w:t>
       </w:r>
-      <w:bookmarkEnd w:id="16"/>
+      <w:bookmarkEnd w:id="17"/>
       <w:r>
         <w:rPr>
           <w:rFonts w:ascii="Times New Roman" w:hAnsi="Times New Roman" w:cs="Times New Roman"/>
@@ -11965,7 +11986,7 @@
         </w:rPr>
         <w:t>Phiên bản mới nhất của WordPress là phiên bản </w:t>
       </w:r>
-      <w:hyperlink r:id="rId36" w:history="1">
+      <w:hyperlink r:id="rId35" w:history="1">
         <w:r>
           <w:rPr>
             <w:rFonts w:ascii="Times New Roman" w:eastAsia="Times New Roman" w:hAnsi="Times New Roman" w:cs="Times New Roman"/>
@@ -12026,7 +12047,7 @@
           <w:szCs w:val="28"/>
         </w:rPr>
       </w:pPr>
-      <w:bookmarkStart w:id="17" w:name="_Toc19753946"/>
+      <w:bookmarkStart w:id="18" w:name="_Toc19753946"/>
       <w:r>
         <w:rPr>
           <w:rFonts w:ascii="Times New Roman" w:hAnsi="Times New Roman" w:cs="Times New Roman"/>
@@ -12037,7 +12058,7 @@
         </w:rPr>
         <w:t>Cách cài đặt</w:t>
       </w:r>
-      <w:bookmarkEnd w:id="17"/>
+      <w:bookmarkEnd w:id="18"/>
     </w:p>
     <w:p>
       <w:pPr>
@@ -12124,7 +12145,7 @@
                     <pic:cNvPicPr/>
                   </pic:nvPicPr>
                   <pic:blipFill>
-                    <a:blip r:embed="rId37">
+                    <a:blip r:embed="rId36">
                       <a:extLst>
                         <a:ext uri="{28A0092B-C50C-407E-A947-70E740481C1C}">
                           <a14:useLocalDpi xmlns:a14="http://schemas.microsoft.com/office/drawing/2010/main" val="0"/>
@@ -12181,7 +12202,7 @@
                     <pic:cNvPicPr/>
                   </pic:nvPicPr>
                   <pic:blipFill>
-                    <a:blip r:embed="rId38">
+                    <a:blip r:embed="rId37">
                       <a:extLst>
                         <a:ext uri="{28A0092B-C50C-407E-A947-70E740481C1C}">
                           <a14:useLocalDpi xmlns:a14="http://schemas.microsoft.com/office/drawing/2010/main" val="0"/>
@@ -12334,35 +12355,22 @@
                                 <w:szCs w:val="26"/>
                               </w:rPr>
                             </w:pPr>
-                            <w:bookmarkStart w:id="18" w:name="_Toc19753912"/>
+                            <w:bookmarkStart w:id="19" w:name="_Toc19753912"/>
                             <w:r>
                               <w:t xml:space="preserve">Hình </w:t>
                             </w:r>
-                            <w:r>
-                              <w:fldChar w:fldCharType="begin"/>
-                            </w:r>
-                            <w:r>
-                              <w:instrText xml:space="preserve"> SEQ Hình \* ARABIC </w:instrText>
-                            </w:r>
-                            <w:r>
-                              <w:fldChar w:fldCharType="separate"/>
-                            </w:r>
-                            <w:r>
-                              <w:rPr>
-                                <w:noProof/>
-                              </w:rPr>
-                              <w:t>2</w:t>
-                            </w:r>
-                            <w:r>
-                              <w:rPr>
-                                <w:noProof/>
-                              </w:rPr>
-                              <w:fldChar w:fldCharType="end"/>
-                            </w:r>
+                            <w:fldSimple w:instr=" SEQ Hình \* ARABIC ">
+                              <w:r>
+                                <w:rPr>
+                                  <w:noProof/>
+                                </w:rPr>
+                                <w:t>2</w:t>
+                              </w:r>
+                            </w:fldSimple>
                             <w:r>
                               <w:t xml:space="preserve"> Đăng nhập localhost thành công</w:t>
                             </w:r>
-                            <w:bookmarkEnd w:id="18"/>
+                            <w:bookmarkEnd w:id="19"/>
                           </w:p>
                         </w:txbxContent>
                       </wps:txbx>
@@ -12378,7 +12386,7 @@
               </wp:anchor>
             </w:drawing>
           </mc:Choice>
-          <mc:Fallback xmlns:w16se="http://schemas.microsoft.com/office/word/2015/wordml/symex" xmlns:w15="http://schemas.microsoft.com/office/word/2012/wordml" xmlns:cx="http://schemas.microsoft.com/office/drawing/2014/chartex">
+          <mc:Fallback>
             <w:pict>
               <v:shape w14:anchorId="2BB18340" id="Text Box 26" o:spid="_x0000_s1027" type="#_x0000_t202" style="position:absolute;left:0;text-align:left;margin-left:22.05pt;margin-top:292.2pt;width:468pt;height:.05pt;z-index:251691008;visibility:visible;mso-wrap-style:square;mso-wrap-distance-left:9pt;mso-wrap-distance-top:0;mso-wrap-distance-right:9pt;mso-wrap-distance-bottom:0;mso-position-horizontal:absolute;mso-position-horizontal-relative:text;mso-position-vertical:absolute;mso-position-vertical-relative:text;v-text-anchor:top" o:gfxdata="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" stroked="f">
                 <v:textbox style="mso-fit-shape-to-text:t" inset="0,0,0,0">
@@ -12449,7 +12457,7 @@
                     <pic:cNvPicPr/>
                   </pic:nvPicPr>
                   <pic:blipFill>
-                    <a:blip r:embed="rId39">
+                    <a:blip r:embed="rId38">
                       <a:extLst>
                         <a:ext uri="{28A0092B-C50C-407E-A947-70E740481C1C}">
                           <a14:useLocalDpi xmlns:a14="http://schemas.microsoft.com/office/drawing/2010/main" val="0"/>
@@ -12573,7 +12581,7 @@
                                 <w:szCs w:val="26"/>
                               </w:rPr>
                             </w:pPr>
-                            <w:bookmarkStart w:id="19" w:name="_Toc19753913"/>
+                            <w:bookmarkStart w:id="21" w:name="_Toc19753913"/>
                             <w:r>
                               <w:rPr>
                                 <w:rFonts w:ascii="Times New Roman" w:hAnsi="Times New Roman" w:cs="Times New Roman"/>
@@ -12617,7 +12625,7 @@
                               </w:rPr>
                               <w:t xml:space="preserve"> Đăng nhập vô phpmyadmin</w:t>
                             </w:r>
-                            <w:bookmarkEnd w:id="19"/>
+                            <w:bookmarkEnd w:id="21"/>
                           </w:p>
                         </w:txbxContent>
                       </wps:txbx>
@@ -12633,7 +12641,7 @@
               </wp:anchor>
             </w:drawing>
           </mc:Choice>
-          <mc:Fallback xmlns:w16se="http://schemas.microsoft.com/office/word/2015/wordml/symex" xmlns:w15="http://schemas.microsoft.com/office/word/2012/wordml" xmlns:cx="http://schemas.microsoft.com/office/drawing/2014/chartex">
+          <mc:Fallback>
             <w:pict>
               <v:shape w14:anchorId="7C6382D4" id="Text Box 29" o:spid="_x0000_s1028" type="#_x0000_t202" style="position:absolute;left:0;text-align:left;margin-left:21.85pt;margin-top:247.35pt;width:467.95pt;height:.05pt;z-index:251693056;visibility:visible;mso-wrap-style:square;mso-wrap-distance-left:9pt;mso-wrap-distance-top:0;mso-wrap-distance-right:9pt;mso-wrap-distance-bottom:0;mso-position-horizontal:absolute;mso-position-horizontal-relative:text;mso-position-vertical:absolute;mso-position-vertical-relative:text;v-text-anchor:top" o:gfxdata="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" stroked="f">
                 <v:textbox style="mso-fit-shape-to-text:t" inset="0,0,0,0">
@@ -12736,7 +12744,7 @@
                     </pic:cNvPicPr>
                   </pic:nvPicPr>
                   <pic:blipFill>
-                    <a:blip r:embed="rId40">
+                    <a:blip r:embed="rId39">
                       <a:extLst>
                         <a:ext uri="{28A0092B-C50C-407E-A947-70E740481C1C}">
                           <a14:useLocalDpi xmlns:a14="http://schemas.microsoft.com/office/drawing/2010/main" val="0"/>
@@ -12867,7 +12875,7 @@
                                 <w:szCs w:val="26"/>
                               </w:rPr>
                             </w:pPr>
-                            <w:bookmarkStart w:id="20" w:name="_Toc19753914"/>
+                            <w:bookmarkStart w:id="23" w:name="_Toc19753914"/>
                             <w:r>
                               <w:rPr>
                                 <w:rFonts w:ascii="Times New Roman" w:hAnsi="Times New Roman" w:cs="Times New Roman"/>
@@ -12911,7 +12919,7 @@
                               </w:rPr>
                               <w:t xml:space="preserve"> Giao diện phpmyadmin</w:t>
                             </w:r>
-                            <w:bookmarkEnd w:id="20"/>
+                            <w:bookmarkEnd w:id="23"/>
                           </w:p>
                         </w:txbxContent>
                       </wps:txbx>
@@ -12927,7 +12935,7 @@
               </wp:anchor>
             </w:drawing>
           </mc:Choice>
-          <mc:Fallback xmlns:w16se="http://schemas.microsoft.com/office/word/2015/wordml/symex" xmlns:w15="http://schemas.microsoft.com/office/word/2012/wordml" xmlns:cx="http://schemas.microsoft.com/office/drawing/2014/chartex">
+          <mc:Fallback>
             <w:pict>
               <v:shape w14:anchorId="71AE2404" id="Text Box 30" o:spid="_x0000_s1029" type="#_x0000_t202" style="position:absolute;margin-left:19.3pt;margin-top:249.5pt;width:468pt;height:.05pt;z-index:251695104;visibility:visible;mso-wrap-style:square;mso-wrap-distance-left:9pt;mso-wrap-distance-top:0;mso-wrap-distance-right:9pt;mso-wrap-distance-bottom:0;mso-position-horizontal:absolute;mso-position-horizontal-relative:text;mso-position-vertical:absolute;mso-position-vertical-relative:text;v-text-anchor:top" o:gfxdata="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" stroked="f">
                 <v:textbox style="mso-fit-shape-to-text:t" inset="0,0,0,0">
@@ -13028,7 +13036,7 @@
                     <pic:cNvPicPr/>
                   </pic:nvPicPr>
                   <pic:blipFill>
-                    <a:blip r:embed="rId41">
+                    <a:blip r:embed="rId40">
                       <a:extLst>
                         <a:ext uri="{28A0092B-C50C-407E-A947-70E740481C1C}">
                           <a14:useLocalDpi xmlns:a14="http://schemas.microsoft.com/office/drawing/2010/main" val="0"/>
@@ -13133,7 +13141,7 @@
                     <pic:cNvPicPr/>
                   </pic:nvPicPr>
                   <pic:blipFill>
-                    <a:blip r:embed="rId42">
+                    <a:blip r:embed="rId41">
                       <a:extLst>
                         <a:ext uri="{28A0092B-C50C-407E-A947-70E740481C1C}">
                           <a14:useLocalDpi xmlns:a14="http://schemas.microsoft.com/office/drawing/2010/main" val="0"/>
@@ -13171,7 +13179,7 @@
           <w:szCs w:val="26"/>
         </w:rPr>
       </w:pPr>
-      <w:bookmarkStart w:id="21" w:name="_Toc19753915"/>
+      <w:bookmarkStart w:id="25" w:name="_Toc19753915"/>
       <w:r>
         <w:rPr>
           <w:rFonts w:ascii="Times New Roman" w:hAnsi="Times New Roman" w:cs="Times New Roman"/>
@@ -13215,7 +13223,7 @@
         </w:rPr>
         <w:t xml:space="preserve"> Tạo project tên là cms</w:t>
       </w:r>
-      <w:bookmarkEnd w:id="21"/>
+      <w:bookmarkEnd w:id="25"/>
     </w:p>
     <w:p>
       <w:pPr>
@@ -13285,7 +13293,7 @@
                     <pic:cNvPicPr/>
                   </pic:nvPicPr>
                   <pic:blipFill rotWithShape="1">
-                    <a:blip r:embed="rId43">
+                    <a:blip r:embed="rId42">
                       <a:extLst>
                         <a:ext uri="{28A0092B-C50C-407E-A947-70E740481C1C}">
                           <a14:useLocalDpi xmlns:a14="http://schemas.microsoft.com/office/drawing/2010/main" val="0"/>
@@ -13327,7 +13335,7 @@
           <w:rFonts w:ascii="Times New Roman" w:hAnsi="Times New Roman" w:cs="Times New Roman"/>
         </w:rPr>
       </w:pPr>
-      <w:bookmarkStart w:id="22" w:name="_Toc19753916"/>
+      <w:bookmarkStart w:id="26" w:name="_Toc19753916"/>
       <w:r>
         <w:rPr>
           <w:rFonts w:ascii="Times New Roman" w:hAnsi="Times New Roman" w:cs="Times New Roman"/>
@@ -13371,7 +13379,7 @@
         </w:rPr>
         <w:t xml:space="preserve"> Truy cập localhost/cms</w:t>
       </w:r>
-      <w:bookmarkEnd w:id="22"/>
+      <w:bookmarkEnd w:id="26"/>
     </w:p>
     <w:p>
       <w:pPr>
@@ -13428,7 +13436,7 @@
         </w:rPr>
         <w:t xml:space="preserve">Truy cập trang web wordpress  để tải phiên bản wordpress mới nhất  tại </w:t>
       </w:r>
-      <w:hyperlink r:id="rId44" w:history="1">
+      <w:hyperlink r:id="rId43" w:history="1">
         <w:r>
           <w:rPr>
             <w:rStyle w:val="Hyperlink"/>
@@ -13729,7 +13737,7 @@
                                 <w:szCs w:val="26"/>
                               </w:rPr>
                             </w:pPr>
-                            <w:bookmarkStart w:id="23" w:name="_Toc19753917"/>
+                            <w:bookmarkStart w:id="27" w:name="_Toc19753917"/>
                             <w:r>
                               <w:rPr>
                                 <w:rFonts w:ascii="Times New Roman" w:hAnsi="Times New Roman" w:cs="Times New Roman"/>
@@ -13773,7 +13781,7 @@
                               </w:rPr>
                               <w:t xml:space="preserve"> Ví dụ về cách nhập thông tin vô WordPress</w:t>
                             </w:r>
-                            <w:bookmarkEnd w:id="23"/>
+                            <w:bookmarkEnd w:id="27"/>
                           </w:p>
                         </w:txbxContent>
                       </wps:txbx>
@@ -13789,7 +13797,7 @@
               </wp:anchor>
             </w:drawing>
           </mc:Choice>
-          <mc:Fallback xmlns:w16se="http://schemas.microsoft.com/office/word/2015/wordml/symex" xmlns:w15="http://schemas.microsoft.com/office/word/2012/wordml" xmlns:cx="http://schemas.microsoft.com/office/drawing/2014/chartex">
+          <mc:Fallback>
             <w:pict>
               <v:shape w14:anchorId="501DF456" id="Text Box 31" o:spid="_x0000_s1030" type="#_x0000_t202" style="position:absolute;left:0;text-align:left;margin-left:36.25pt;margin-top:313.4pt;width:425.95pt;height:.05pt;z-index:251697152;visibility:visible;mso-wrap-style:square;mso-wrap-distance-left:9pt;mso-wrap-distance-top:0;mso-wrap-distance-right:9pt;mso-wrap-distance-bottom:0;mso-position-horizontal:absolute;mso-position-horizontal-relative:text;mso-position-vertical:absolute;mso-position-vertical-relative:text;v-text-anchor:top" o:gfxdata="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" stroked="f">
                 <v:textbox style="mso-fit-shape-to-text:t" inset="0,0,0,0">
@@ -13890,7 +13898,7 @@
                     <pic:cNvPicPr/>
                   </pic:nvPicPr>
                   <pic:blipFill>
-                    <a:blip r:embed="rId45">
+                    <a:blip r:embed="rId44">
                       <a:extLst>
                         <a:ext uri="{28A0092B-C50C-407E-A947-70E740481C1C}">
                           <a14:useLocalDpi xmlns:a14="http://schemas.microsoft.com/office/drawing/2010/main" val="0"/>
@@ -13994,7 +14002,7 @@
           <w:color w:val="auto"/>
         </w:rPr>
       </w:pPr>
-      <w:bookmarkStart w:id="24" w:name="_Toc19753947"/>
+      <w:bookmarkStart w:id="29" w:name="_Toc19753947"/>
       <w:r>
         <w:rPr>
           <w:rFonts w:ascii="Times New Roman" w:hAnsi="Times New Roman" w:cs="Times New Roman"/>
@@ -14004,7 +14012,7 @@
         <w:lastRenderedPageBreak/>
         <w:t>IV. 5 CÔNG TY TUYỂN DỤNG CMS</w:t>
       </w:r>
-      <w:bookmarkEnd w:id="24"/>
+      <w:bookmarkEnd w:id="29"/>
     </w:p>
     <w:p>
       <w:pPr>
@@ -15953,7 +15961,7 @@
         </w:rPr>
         <w:t>Tốt nghiệp Đại học trở lên chuyên ngành CNTT, chuyên sâu về phần mềm, giải pháp CNTT ứng dụng trong kinh doanh, sản xuất, </w:t>
       </w:r>
-      <w:hyperlink r:id="rId46" w:history="1">
+      <w:hyperlink r:id="rId45" w:history="1">
         <w:r>
           <w:rPr>
             <w:rFonts w:ascii="Times New Roman" w:eastAsia="Times New Roman" w:hAnsi="Times New Roman" w:cs="Times New Roman"/>
@@ -17118,7 +17126,7 @@
           <w:color w:val="auto"/>
         </w:rPr>
       </w:pPr>
-      <w:bookmarkStart w:id="25" w:name="_Toc19753948"/>
+      <w:bookmarkStart w:id="30" w:name="_Toc19753948"/>
       <w:r>
         <w:rPr>
           <w:rFonts w:ascii="Times New Roman" w:hAnsi="Times New Roman" w:cs="Times New Roman"/>
@@ -17144,7 +17152,7 @@
         </w:rPr>
         <w:t>WORDPRESS</w:t>
       </w:r>
-      <w:bookmarkEnd w:id="25"/>
+      <w:bookmarkEnd w:id="30"/>
     </w:p>
     <w:p>
       <w:pPr>
@@ -17799,7 +17807,7 @@
         </w:rPr>
         <w:t xml:space="preserve">Công ty </w:t>
       </w:r>
-      <w:hyperlink r:id="rId47" w:history="1">
+      <w:hyperlink r:id="rId46" w:history="1">
         <w:r>
           <w:rPr>
             <w:rFonts w:ascii="Times New Roman" w:eastAsia="Times New Roman" w:hAnsi="Times New Roman" w:cs="Times New Roman"/>
@@ -18953,7 +18961,7 @@
           <w:shd w:val="clear" w:color="auto" w:fill="FFFFFF"/>
         </w:rPr>
       </w:pPr>
-      <w:hyperlink r:id="rId48" w:history="1">
+      <w:hyperlink r:id="rId47" w:history="1">
         <w:r>
           <w:rPr>
             <w:rStyle w:val="Hyperlink"/>
@@ -20420,7 +20428,7 @@
           <w:shd w:val="clear" w:color="auto" w:fill="FFFFFF"/>
         </w:rPr>
       </w:pPr>
-      <w:hyperlink r:id="rId49" w:history="1">
+      <w:hyperlink r:id="rId48" w:history="1">
         <w:r>
           <w:rPr>
             <w:rFonts w:ascii="Times New Roman" w:hAnsi="Times New Roman" w:cs="Times New Roman"/>
@@ -20940,7 +20948,7 @@
           <w:shd w:val="clear" w:color="auto" w:fill="FFFFFF"/>
         </w:rPr>
       </w:pPr>
-      <w:bookmarkStart w:id="26" w:name="_Toc19753949"/>
+      <w:bookmarkStart w:id="31" w:name="_Toc19753949"/>
       <w:r>
         <w:rPr>
           <w:rFonts w:ascii="Times New Roman" w:hAnsi="Times New Roman" w:cs="Times New Roman"/>
@@ -20950,7 +20958,7 @@
         </w:rPr>
         <w:t>VI. QUẢN TRỊ WORDPRESS</w:t>
       </w:r>
-      <w:bookmarkEnd w:id="26"/>
+      <w:bookmarkEnd w:id="31"/>
     </w:p>
     <w:p>
       <w:pPr>
@@ -20967,7 +20975,7 @@
           <w:szCs w:val="26"/>
         </w:rPr>
       </w:pPr>
-      <w:bookmarkStart w:id="27" w:name="_Toc19753950"/>
+      <w:bookmarkStart w:id="32" w:name="_Toc19753950"/>
       <w:r>
         <w:rPr>
           <w:rFonts w:ascii="Times New Roman" w:hAnsi="Times New Roman" w:cs="Times New Roman"/>
@@ -20978,7 +20986,7 @@
         </w:rPr>
         <w:t>Thêm bài viết</w:t>
       </w:r>
-      <w:bookmarkEnd w:id="27"/>
+      <w:bookmarkEnd w:id="32"/>
     </w:p>
     <w:p>
       <w:pPr>
@@ -21043,7 +21051,7 @@
                                 <w:szCs w:val="26"/>
                               </w:rPr>
                             </w:pPr>
-                            <w:bookmarkStart w:id="28" w:name="_Toc19753918"/>
+                            <w:bookmarkStart w:id="33" w:name="_Toc19753918"/>
                             <w:r>
                               <w:rPr>
                                 <w:rFonts w:ascii="Times New Roman" w:hAnsi="Times New Roman" w:cs="Times New Roman"/>
@@ -21087,7 +21095,7 @@
                               </w:rPr>
                               <w:t xml:space="preserve"> Cách để di chuyển vô giao diện đăng bài WordPress.</w:t>
                             </w:r>
-                            <w:bookmarkEnd w:id="28"/>
+                            <w:bookmarkEnd w:id="33"/>
                           </w:p>
                         </w:txbxContent>
                       </wps:txbx>
@@ -21103,7 +21111,7 @@
               </wp:anchor>
             </w:drawing>
           </mc:Choice>
-          <mc:Fallback xmlns:w16se="http://schemas.microsoft.com/office/word/2015/wordml/symex" xmlns:w15="http://schemas.microsoft.com/office/word/2012/wordml" xmlns:cx="http://schemas.microsoft.com/office/drawing/2014/chartex">
+          <mc:Fallback>
             <w:pict>
               <v:shape w14:anchorId="45616966" id="Text Box 32" o:spid="_x0000_s1031" type="#_x0000_t202" style="position:absolute;left:0;text-align:left;margin-left:-3.35pt;margin-top:249.75pt;width:468pt;height:.05pt;z-index:251699200;visibility:visible;mso-wrap-style:square;mso-wrap-distance-left:9pt;mso-wrap-distance-top:0;mso-wrap-distance-right:9pt;mso-wrap-distance-bottom:0;mso-position-horizontal:absolute;mso-position-horizontal-relative:text;mso-position-vertical:absolute;mso-position-vertical-relative:text;v-text-anchor:top" o:gfxdata="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" stroked="f">
                 <v:textbox style="mso-fit-shape-to-text:t" inset="0,0,0,0">
@@ -21206,7 +21214,7 @@
                     </pic:cNvPicPr>
                   </pic:nvPicPr>
                   <pic:blipFill>
-                    <a:blip r:embed="rId50">
+                    <a:blip r:embed="rId49">
                       <a:extLst>
                         <a:ext uri="{28A0092B-C50C-407E-A947-70E740481C1C}">
                           <a14:useLocalDpi xmlns:a14="http://schemas.microsoft.com/office/drawing/2010/main" val="0"/>
@@ -21325,7 +21333,7 @@
                                 <w:szCs w:val="26"/>
                               </w:rPr>
                             </w:pPr>
-                            <w:bookmarkStart w:id="29" w:name="_Toc19753919"/>
+                            <w:bookmarkStart w:id="35" w:name="_Toc19753919"/>
                             <w:r>
                               <w:rPr>
                                 <w:rFonts w:ascii="Times New Roman" w:hAnsi="Times New Roman" w:cs="Times New Roman"/>
@@ -21369,7 +21377,7 @@
                               </w:rPr>
                               <w:t xml:space="preserve"> Cách để di chuyển vô giao diện đăng bài WordPress.</w:t>
                             </w:r>
-                            <w:bookmarkEnd w:id="29"/>
+                            <w:bookmarkEnd w:id="35"/>
                           </w:p>
                         </w:txbxContent>
                       </wps:txbx>
@@ -21385,7 +21393,7 @@
               </wp:anchor>
             </w:drawing>
           </mc:Choice>
-          <mc:Fallback xmlns:w16se="http://schemas.microsoft.com/office/word/2015/wordml/symex" xmlns:w15="http://schemas.microsoft.com/office/word/2012/wordml" xmlns:cx="http://schemas.microsoft.com/office/drawing/2014/chartex">
+          <mc:Fallback>
             <w:pict>
               <v:shape w14:anchorId="3CFAE552" id="Text Box 33" o:spid="_x0000_s1032" type="#_x0000_t202" style="position:absolute;left:0;text-align:left;margin-left:-3pt;margin-top:255.4pt;width:468pt;height:.05pt;z-index:251701248;visibility:visible;mso-wrap-style:square;mso-wrap-distance-left:9pt;mso-wrap-distance-top:0;mso-wrap-distance-right:9pt;mso-wrap-distance-bottom:0;mso-position-horizontal:absolute;mso-position-horizontal-relative:text;mso-position-vertical:absolute;mso-position-vertical-relative:text;v-text-anchor:top" o:gfxdata="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" stroked="f">
                 <v:textbox style="mso-fit-shape-to-text:t" inset="0,0,0,0">
@@ -21488,7 +21496,7 @@
                     </pic:cNvPicPr>
                   </pic:nvPicPr>
                   <pic:blipFill>
-                    <a:blip r:embed="rId51">
+                    <a:blip r:embed="rId50">
                       <a:extLst>
                         <a:ext uri="{28A0092B-C50C-407E-A947-70E740481C1C}">
                           <a14:useLocalDpi xmlns:a14="http://schemas.microsoft.com/office/drawing/2010/main" val="0"/>
@@ -21607,7 +21615,7 @@
                                 <w:szCs w:val="26"/>
                               </w:rPr>
                             </w:pPr>
-                            <w:bookmarkStart w:id="30" w:name="_Toc19753920"/>
+                            <w:bookmarkStart w:id="37" w:name="_Toc19753920"/>
                             <w:r>
                               <w:rPr>
                                 <w:rFonts w:ascii="Times New Roman" w:hAnsi="Times New Roman" w:cs="Times New Roman"/>
@@ -21651,7 +21659,7 @@
                               </w:rPr>
                               <w:t xml:space="preserve"> Giao diện đăng bài.</w:t>
                             </w:r>
-                            <w:bookmarkEnd w:id="30"/>
+                            <w:bookmarkEnd w:id="37"/>
                           </w:p>
                         </w:txbxContent>
                       </wps:txbx>
@@ -21667,7 +21675,7 @@
               </wp:anchor>
             </w:drawing>
           </mc:Choice>
-          <mc:Fallback xmlns:w16se="http://schemas.microsoft.com/office/word/2015/wordml/symex" xmlns:w15="http://schemas.microsoft.com/office/word/2012/wordml" xmlns:cx="http://schemas.microsoft.com/office/drawing/2014/chartex">
+          <mc:Fallback>
             <w:pict>
               <v:shape w14:anchorId="1D36B5FC" id="Text Box 34" o:spid="_x0000_s1033" type="#_x0000_t202" style="position:absolute;left:0;text-align:left;margin-left:-19.65pt;margin-top:230.3pt;width:468pt;height:.05pt;z-index:251703296;visibility:visible;mso-wrap-style:square;mso-wrap-distance-left:9pt;mso-wrap-distance-top:0;mso-wrap-distance-right:9pt;mso-wrap-distance-bottom:0;mso-position-horizontal:absolute;mso-position-horizontal-relative:text;mso-position-vertical:absolute;mso-position-vertical-relative:text;v-text-anchor:top" o:gfxdata="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" stroked="f">
                 <v:textbox style="mso-fit-shape-to-text:t" inset="0,0,0,0">
@@ -21768,7 +21776,7 @@
                     <pic:cNvPicPr/>
                   </pic:nvPicPr>
                   <pic:blipFill>
-                    <a:blip r:embed="rId52">
+                    <a:blip r:embed="rId51">
                       <a:extLst>
                         <a:ext uri="{28A0092B-C50C-407E-A947-70E740481C1C}">
                           <a14:useLocalDpi xmlns:a14="http://schemas.microsoft.com/office/drawing/2010/main" val="0"/>
@@ -21911,7 +21919,7 @@
                                 <w:szCs w:val="26"/>
                               </w:rPr>
                             </w:pPr>
-                            <w:bookmarkStart w:id="31" w:name="_Toc19753921"/>
+                            <w:bookmarkStart w:id="39" w:name="_Toc19753921"/>
                             <w:r>
                               <w:rPr>
                                 <w:rFonts w:ascii="Times New Roman" w:hAnsi="Times New Roman" w:cs="Times New Roman"/>
@@ -21955,7 +21963,7 @@
                               </w:rPr>
                               <w:t xml:space="preserve"> Ví dụ về cách đăng bài.</w:t>
                             </w:r>
-                            <w:bookmarkEnd w:id="31"/>
+                            <w:bookmarkEnd w:id="39"/>
                           </w:p>
                         </w:txbxContent>
                       </wps:txbx>
@@ -21971,7 +21979,7 @@
               </wp:anchor>
             </w:drawing>
           </mc:Choice>
-          <mc:Fallback xmlns:w16se="http://schemas.microsoft.com/office/word/2015/wordml/symex" xmlns:w15="http://schemas.microsoft.com/office/word/2012/wordml" xmlns:cx="http://schemas.microsoft.com/office/drawing/2014/chartex">
+          <mc:Fallback>
             <w:pict>
               <v:shape w14:anchorId="2C15E35A" id="Text Box 35" o:spid="_x0000_s1034" type="#_x0000_t202" style="position:absolute;left:0;text-align:left;margin-left:-19.65pt;margin-top:253.8pt;width:468pt;height:.05pt;z-index:251705344;visibility:visible;mso-wrap-style:square;mso-wrap-distance-left:9pt;mso-wrap-distance-top:0;mso-wrap-distance-right:9pt;mso-wrap-distance-bottom:0;mso-position-horizontal:absolute;mso-position-horizontal-relative:text;mso-position-vertical:absolute;mso-position-vertical-relative:text;v-text-anchor:top" o:gfxdata="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" stroked="f">
                 <v:textbox style="mso-fit-shape-to-text:t" inset="0,0,0,0">
@@ -22074,7 +22082,7 @@
                     </pic:cNvPicPr>
                   </pic:nvPicPr>
                   <pic:blipFill>
-                    <a:blip r:embed="rId53">
+                    <a:blip r:embed="rId52">
                       <a:extLst>
                         <a:ext uri="{28A0092B-C50C-407E-A947-70E740481C1C}">
                           <a14:useLocalDpi xmlns:a14="http://schemas.microsoft.com/office/drawing/2010/main" val="0"/>
@@ -22132,7 +22140,7 @@
           <w:szCs w:val="26"/>
         </w:rPr>
       </w:pPr>
-      <w:bookmarkStart w:id="32" w:name="_Toc19753951"/>
+      <w:bookmarkStart w:id="41" w:name="_Toc19753951"/>
       <w:r>
         <w:rPr>
           <w:rFonts w:ascii="Times New Roman" w:hAnsi="Times New Roman" w:cs="Times New Roman"/>
@@ -22143,7 +22151,7 @@
         </w:rPr>
         <w:t>Xóa bài viết</w:t>
       </w:r>
-      <w:bookmarkEnd w:id="32"/>
+      <w:bookmarkEnd w:id="41"/>
     </w:p>
     <w:p>
       <w:pPr>
@@ -22218,7 +22226,7 @@
                                 <w:szCs w:val="26"/>
                               </w:rPr>
                             </w:pPr>
-                            <w:bookmarkStart w:id="33" w:name="_Toc19753922"/>
+                            <w:bookmarkStart w:id="42" w:name="_Toc19753922"/>
                             <w:r>
                               <w:rPr>
                                 <w:rFonts w:ascii="Times New Roman" w:hAnsi="Times New Roman" w:cs="Times New Roman"/>
@@ -22262,7 +22270,7 @@
                               </w:rPr>
                               <w:t xml:space="preserve"> Cách hiển thị giao diện chỉnh sửa bài viết.</w:t>
                             </w:r>
-                            <w:bookmarkEnd w:id="33"/>
+                            <w:bookmarkEnd w:id="42"/>
                           </w:p>
                         </w:txbxContent>
                       </wps:txbx>
@@ -22278,7 +22286,7 @@
               </wp:anchor>
             </w:drawing>
           </mc:Choice>
-          <mc:Fallback xmlns:w16se="http://schemas.microsoft.com/office/word/2015/wordml/symex" xmlns:w15="http://schemas.microsoft.com/office/word/2012/wordml" xmlns:cx="http://schemas.microsoft.com/office/drawing/2014/chartex">
+          <mc:Fallback>
             <w:pict>
               <v:shape w14:anchorId="537BFFFA" id="Text Box 36" o:spid="_x0000_s1035" type="#_x0000_t202" style="position:absolute;margin-left:10.5pt;margin-top:266.4pt;width:468pt;height:.05pt;z-index:251707392;visibility:visible;mso-wrap-style:square;mso-wrap-distance-left:9pt;mso-wrap-distance-top:0;mso-wrap-distance-right:9pt;mso-wrap-distance-bottom:0;mso-position-horizontal:absolute;mso-position-horizontal-relative:text;mso-position-vertical:absolute;mso-position-vertical-relative:text;v-text-anchor:top" o:gfxdata="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" stroked="f">
                 <v:textbox style="mso-fit-shape-to-text:t" inset="0,0,0,0">
@@ -22381,7 +22389,7 @@
                     </pic:cNvPicPr>
                   </pic:nvPicPr>
                   <pic:blipFill>
-                    <a:blip r:embed="rId54">
+                    <a:blip r:embed="rId53">
                       <a:extLst>
                         <a:ext uri="{28A0092B-C50C-407E-A947-70E740481C1C}">
                           <a14:useLocalDpi xmlns:a14="http://schemas.microsoft.com/office/drawing/2010/main" val="0"/>
@@ -22485,7 +22493,7 @@
                                 <w:szCs w:val="26"/>
                               </w:rPr>
                             </w:pPr>
-                            <w:bookmarkStart w:id="34" w:name="_Toc19753923"/>
+                            <w:bookmarkStart w:id="44" w:name="_Toc19753923"/>
                             <w:r>
                               <w:rPr>
                                 <w:rFonts w:ascii="Times New Roman" w:hAnsi="Times New Roman" w:cs="Times New Roman"/>
@@ -22529,7 +22537,7 @@
                               </w:rPr>
                               <w:t xml:space="preserve"> Cách để xóa một bài viết.</w:t>
                             </w:r>
-                            <w:bookmarkEnd w:id="34"/>
+                            <w:bookmarkEnd w:id="44"/>
                           </w:p>
                         </w:txbxContent>
                       </wps:txbx>
@@ -22545,7 +22553,7 @@
               </wp:anchor>
             </w:drawing>
           </mc:Choice>
-          <mc:Fallback xmlns:w16se="http://schemas.microsoft.com/office/word/2015/wordml/symex" xmlns:w15="http://schemas.microsoft.com/office/word/2012/wordml" xmlns:cx="http://schemas.microsoft.com/office/drawing/2014/chartex">
+          <mc:Fallback>
             <w:pict>
               <v:shape w14:anchorId="56AC6314" id="Text Box 37" o:spid="_x0000_s1036" type="#_x0000_t202" style="position:absolute;left:0;text-align:left;margin-left:0;margin-top:230.75pt;width:468pt;height:.05pt;z-index:251709440;visibility:visible;mso-wrap-style:square;mso-wrap-distance-left:9pt;mso-wrap-distance-top:0;mso-wrap-distance-right:9pt;mso-wrap-distance-bottom:0;mso-position-horizontal:absolute;mso-position-horizontal-relative:text;mso-position-vertical:absolute;mso-position-vertical-relative:text;v-text-anchor:top" o:gfxdata="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" stroked="f">
                 <v:textbox style="mso-fit-shape-to-text:t" inset="0,0,0,0">
@@ -22648,7 +22656,7 @@
                     </pic:cNvPicPr>
                   </pic:nvPicPr>
                   <pic:blipFill>
-                    <a:blip r:embed="rId55">
+                    <a:blip r:embed="rId54">
                       <a:extLst>
                         <a:ext uri="{28A0092B-C50C-407E-A947-70E740481C1C}">
                           <a14:useLocalDpi xmlns:a14="http://schemas.microsoft.com/office/drawing/2010/main" val="0"/>
@@ -22800,7 +22808,7 @@
                                 <w:szCs w:val="26"/>
                               </w:rPr>
                             </w:pPr>
-                            <w:bookmarkStart w:id="35" w:name="_Toc19753924"/>
+                            <w:bookmarkStart w:id="46" w:name="_Toc19753924"/>
                             <w:r>
                               <w:rPr>
                                 <w:rFonts w:ascii="Times New Roman" w:hAnsi="Times New Roman" w:cs="Times New Roman"/>
@@ -22844,7 +22852,7 @@
                               </w:rPr>
                               <w:t xml:space="preserve"> Cách xóa nhanh một bài viết.</w:t>
                             </w:r>
-                            <w:bookmarkEnd w:id="35"/>
+                            <w:bookmarkEnd w:id="46"/>
                           </w:p>
                         </w:txbxContent>
                       </wps:txbx>
@@ -22860,7 +22868,7 @@
               </wp:anchor>
             </w:drawing>
           </mc:Choice>
-          <mc:Fallback xmlns:w16se="http://schemas.microsoft.com/office/word/2015/wordml/symex" xmlns:w15="http://schemas.microsoft.com/office/word/2012/wordml" xmlns:cx="http://schemas.microsoft.com/office/drawing/2014/chartex">
+          <mc:Fallback>
             <w:pict>
               <v:shape w14:anchorId="5ADF898C" id="Text Box 38" o:spid="_x0000_s1037" type="#_x0000_t202" style="position:absolute;left:0;text-align:left;margin-left:0;margin-top:223.75pt;width:472.3pt;height:.05pt;z-index:251711488;visibility:visible;mso-wrap-style:square;mso-wrap-distance-left:9pt;mso-wrap-distance-top:0;mso-wrap-distance-right:9pt;mso-wrap-distance-bottom:0;mso-position-horizontal:absolute;mso-position-horizontal-relative:text;mso-position-vertical:absolute;mso-position-vertical-relative:text;v-text-anchor:top" o:gfxdata="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" stroked="f">
                 <v:textbox style="mso-fit-shape-to-text:t" inset="0,0,0,0">
@@ -22963,7 +22971,7 @@
                     </pic:cNvPicPr>
                   </pic:nvPicPr>
                   <pic:blipFill>
-                    <a:blip r:embed="rId56">
+                    <a:blip r:embed="rId55">
                       <a:extLst>
                         <a:ext uri="{28A0092B-C50C-407E-A947-70E740481C1C}">
                           <a14:useLocalDpi xmlns:a14="http://schemas.microsoft.com/office/drawing/2010/main" val="0"/>
@@ -23014,7 +23022,7 @@
           <w:szCs w:val="26"/>
         </w:rPr>
       </w:pPr>
-      <w:bookmarkStart w:id="36" w:name="_Toc19753952"/>
+      <w:bookmarkStart w:id="48" w:name="_Toc19753952"/>
       <w:r>
         <w:rPr>
           <w:rStyle w:val="Heading3Char"/>
@@ -23026,7 +23034,7 @@
         </w:rPr>
         <w:t>Sửa bài viết</w:t>
       </w:r>
-      <w:bookmarkEnd w:id="36"/>
+      <w:bookmarkEnd w:id="48"/>
       <w:r>
         <w:rPr>
           <w:rFonts w:ascii="Times New Roman" w:hAnsi="Times New Roman" w:cs="Times New Roman"/>
@@ -23087,7 +23095,7 @@
                                 <w:szCs w:val="26"/>
                               </w:rPr>
                             </w:pPr>
-                            <w:bookmarkStart w:id="37" w:name="_Toc19753925"/>
+                            <w:bookmarkStart w:id="49" w:name="_Toc19753925"/>
                             <w:r>
                               <w:rPr>
                                 <w:rFonts w:ascii="Times New Roman" w:hAnsi="Times New Roman" w:cs="Times New Roman"/>
@@ -23131,7 +23139,7 @@
                               </w:rPr>
                               <w:t xml:space="preserve"> Cách di chuyển vô giao diện chỉnh sửa.</w:t>
                             </w:r>
-                            <w:bookmarkEnd w:id="37"/>
+                            <w:bookmarkEnd w:id="49"/>
                           </w:p>
                         </w:txbxContent>
                       </wps:txbx>
@@ -23147,7 +23155,7 @@
               </wp:anchor>
             </w:drawing>
           </mc:Choice>
-          <mc:Fallback xmlns:w16se="http://schemas.microsoft.com/office/word/2015/wordml/symex" xmlns:w15="http://schemas.microsoft.com/office/word/2012/wordml" xmlns:cx="http://schemas.microsoft.com/office/drawing/2014/chartex">
+          <mc:Fallback>
             <w:pict>
               <v:shape w14:anchorId="05406FB2" id="Text Box 39" o:spid="_x0000_s1038" type="#_x0000_t202" style="position:absolute;left:0;text-align:left;margin-left:0;margin-top:252.05pt;width:468pt;height:.05pt;z-index:251713536;visibility:visible;mso-wrap-style:square;mso-wrap-distance-left:9pt;mso-wrap-distance-top:0;mso-wrap-distance-right:9pt;mso-wrap-distance-bottom:0;mso-position-horizontal:absolute;mso-position-horizontal-relative:text;mso-position-vertical:absolute;mso-position-vertical-relative:text;v-text-anchor:top" o:gfxdata="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" stroked="f">
                 <v:textbox style="mso-fit-shape-to-text:t" inset="0,0,0,0">
@@ -23256,7 +23264,7 @@
                     </pic:cNvPicPr>
                   </pic:nvPicPr>
                   <pic:blipFill>
-                    <a:blip r:embed="rId57">
+                    <a:blip r:embed="rId56">
                       <a:extLst>
                         <a:ext uri="{28A0092B-C50C-407E-A947-70E740481C1C}">
                           <a14:useLocalDpi xmlns:a14="http://schemas.microsoft.com/office/drawing/2010/main" val="0"/>
@@ -23370,7 +23378,7 @@
                                 <w:szCs w:val="26"/>
                               </w:rPr>
                             </w:pPr>
-                            <w:bookmarkStart w:id="38" w:name="_Toc19753926"/>
+                            <w:bookmarkStart w:id="51" w:name="_Toc19753926"/>
                             <w:r>
                               <w:rPr>
                                 <w:rFonts w:ascii="Times New Roman" w:hAnsi="Times New Roman" w:cs="Times New Roman"/>
@@ -23414,7 +23422,7 @@
                               </w:rPr>
                               <w:t xml:space="preserve"> Cách di chuyển vô giao diện chỉnh sửa 2.</w:t>
                             </w:r>
-                            <w:bookmarkEnd w:id="38"/>
+                            <w:bookmarkEnd w:id="51"/>
                           </w:p>
                         </w:txbxContent>
                       </wps:txbx>
@@ -23430,7 +23438,7 @@
               </wp:anchor>
             </w:drawing>
           </mc:Choice>
-          <mc:Fallback xmlns:w16se="http://schemas.microsoft.com/office/word/2015/wordml/symex" xmlns:w15="http://schemas.microsoft.com/office/word/2012/wordml" xmlns:cx="http://schemas.microsoft.com/office/drawing/2014/chartex">
+          <mc:Fallback>
             <w:pict>
               <v:shape w14:anchorId="7631408E" id="Text Box 40" o:spid="_x0000_s1039" type="#_x0000_t202" style="position:absolute;margin-left:6.75pt;margin-top:214.1pt;width:468pt;height:.05pt;z-index:251715584;visibility:visible;mso-wrap-style:square;mso-wrap-distance-left:9pt;mso-wrap-distance-top:0;mso-wrap-distance-right:9pt;mso-wrap-distance-bottom:0;mso-position-horizontal:absolute;mso-position-horizontal-relative:text;mso-position-vertical:absolute;mso-position-vertical-relative:text;v-text-anchor:top" o:gfxdata="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" stroked="f">
                 <v:textbox style="mso-fit-shape-to-text:t" inset="0,0,0,0">
@@ -23533,7 +23541,7 @@
                     </pic:cNvPicPr>
                   </pic:nvPicPr>
                   <pic:blipFill>
-                    <a:blip r:embed="rId58">
+                    <a:blip r:embed="rId57">
                       <a:extLst>
                         <a:ext uri="{28A0092B-C50C-407E-A947-70E740481C1C}">
                           <a14:useLocalDpi xmlns:a14="http://schemas.microsoft.com/office/drawing/2010/main" val="0"/>
@@ -23653,7 +23661,7 @@
                                 <w:szCs w:val="26"/>
                               </w:rPr>
                             </w:pPr>
-                            <w:bookmarkStart w:id="39" w:name="_Toc19753927"/>
+                            <w:bookmarkStart w:id="53" w:name="_Toc19753927"/>
                             <w:r>
                               <w:rPr>
                                 <w:rFonts w:ascii="Times New Roman" w:hAnsi="Times New Roman" w:cs="Times New Roman"/>
@@ -23697,7 +23705,7 @@
                               </w:rPr>
                               <w:t xml:space="preserve"> Giao diện chỉnh sửa bài viết.</w:t>
                             </w:r>
-                            <w:bookmarkEnd w:id="39"/>
+                            <w:bookmarkEnd w:id="53"/>
                           </w:p>
                         </w:txbxContent>
                       </wps:txbx>
@@ -23713,7 +23721,7 @@
               </wp:anchor>
             </w:drawing>
           </mc:Choice>
-          <mc:Fallback xmlns:w16se="http://schemas.microsoft.com/office/word/2015/wordml/symex" xmlns:w15="http://schemas.microsoft.com/office/word/2012/wordml" xmlns:cx="http://schemas.microsoft.com/office/drawing/2014/chartex">
+          <mc:Fallback>
             <w:pict>
               <v:shape w14:anchorId="2552025E" id="Text Box 41" o:spid="_x0000_s1040" type="#_x0000_t202" style="position:absolute;margin-left:-4.75pt;margin-top:249.8pt;width:468pt;height:.05pt;z-index:-251598848;visibility:visible;mso-wrap-style:square;mso-wrap-distance-left:9pt;mso-wrap-distance-top:0;mso-wrap-distance-right:9pt;mso-wrap-distance-bottom:0;mso-position-horizontal:absolute;mso-position-horizontal-relative:text;mso-position-vertical:absolute;mso-position-vertical-relative:text;v-text-anchor:top" o:gfxdata="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" stroked="f">
                 <v:textbox style="mso-fit-shape-to-text:t" inset="0,0,0,0">
@@ -23822,7 +23830,7 @@
                     <pic:cNvPicPr/>
                   </pic:nvPicPr>
                   <pic:blipFill>
-                    <a:blip r:embed="rId59">
+                    <a:blip r:embed="rId58">
                       <a:extLst>
                         <a:ext uri="{28A0092B-C50C-407E-A947-70E740481C1C}">
                           <a14:useLocalDpi xmlns:a14="http://schemas.microsoft.com/office/drawing/2010/main" val="0"/>
@@ -23939,7 +23947,7 @@
           <w:szCs w:val="26"/>
         </w:rPr>
       </w:pPr>
-      <w:bookmarkStart w:id="40" w:name="_Toc19753953"/>
+      <w:bookmarkStart w:id="55" w:name="_Toc19753953"/>
       <w:r>
         <w:rPr>
           <w:rFonts w:ascii="Times New Roman" w:hAnsi="Times New Roman" w:cs="Times New Roman"/>
@@ -23951,7 +23959,7 @@
         <w:lastRenderedPageBreak/>
         <w:t>Tìm kiếm bài viết</w:t>
       </w:r>
-      <w:bookmarkEnd w:id="40"/>
+      <w:bookmarkEnd w:id="55"/>
     </w:p>
     <w:p>
       <w:pPr>
@@ -23985,7 +23993,7 @@
                     </pic:cNvPicPr>
                   </pic:nvPicPr>
                   <pic:blipFill>
-                    <a:blip r:embed="rId60">
+                    <a:blip r:embed="rId59">
                       <a:extLst>
                         <a:ext uri="{28A0092B-C50C-407E-A947-70E740481C1C}">
                           <a14:useLocalDpi xmlns:a14="http://schemas.microsoft.com/office/drawing/2010/main" val="0"/>
@@ -24027,7 +24035,7 @@
           <w:szCs w:val="26"/>
         </w:rPr>
       </w:pPr>
-      <w:bookmarkStart w:id="41" w:name="_Toc19753928"/>
+      <w:bookmarkStart w:id="56" w:name="_Toc19753928"/>
       <w:r>
         <w:rPr>
           <w:rFonts w:ascii="Times New Roman" w:hAnsi="Times New Roman" w:cs="Times New Roman"/>
@@ -24071,7 +24079,7 @@
         </w:rPr>
         <w:t xml:space="preserve"> Cách tìm kiếm một bài viết.</w:t>
       </w:r>
-      <w:bookmarkEnd w:id="41"/>
+      <w:bookmarkEnd w:id="56"/>
     </w:p>
     <w:p>
       <w:pPr>
@@ -24108,7 +24116,6 @@
         </w:rPr>
       </w:pPr>
     </w:p>
-    <w:bookmarkStart w:id="42" w:name="_Toc19753954"/>
     <w:p>
       <w:pPr>
         <w:pStyle w:val="Heading3"/>
@@ -24124,6 +24131,7 @@
           <w:szCs w:val="26"/>
         </w:rPr>
       </w:pPr>
+      <w:bookmarkStart w:id="57" w:name="_Toc19753954"/>
       <w:r>
         <w:rPr>
           <w:rFonts w:ascii="Times New Roman" w:hAnsi="Times New Roman" w:cs="Times New Roman"/>
@@ -24177,7 +24185,7 @@
                                 <w:szCs w:val="26"/>
                               </w:rPr>
                             </w:pPr>
-                            <w:bookmarkStart w:id="43" w:name="_Toc19753929"/>
+                            <w:bookmarkStart w:id="58" w:name="_Toc19753929"/>
                             <w:r>
                               <w:rPr>
                                 <w:rFonts w:ascii="Times New Roman" w:hAnsi="Times New Roman" w:cs="Times New Roman"/>
@@ -24221,7 +24229,7 @@
                               </w:rPr>
                               <w:t xml:space="preserve"> Cách để vô giao diện thêm danh mục.</w:t>
                             </w:r>
-                            <w:bookmarkEnd w:id="43"/>
+                            <w:bookmarkEnd w:id="58"/>
                           </w:p>
                         </w:txbxContent>
                       </wps:txbx>
@@ -24237,7 +24245,7 @@
               </wp:anchor>
             </w:drawing>
           </mc:Choice>
-          <mc:Fallback xmlns:w16se="http://schemas.microsoft.com/office/word/2015/wordml/symex" xmlns:w15="http://schemas.microsoft.com/office/word/2012/wordml" xmlns:cx="http://schemas.microsoft.com/office/drawing/2014/chartex">
+          <mc:Fallback>
             <w:pict>
               <v:shape w14:anchorId="10D79809" id="Text Box 42" o:spid="_x0000_s1041" type="#_x0000_t202" style="position:absolute;left:0;text-align:left;margin-left:0;margin-top:239pt;width:468pt;height:.05pt;z-index:251719680;visibility:visible;mso-wrap-style:square;mso-wrap-distance-left:9pt;mso-wrap-distance-top:0;mso-wrap-distance-right:9pt;mso-wrap-distance-bottom:0;mso-position-horizontal:absolute;mso-position-horizontal-relative:text;mso-position-vertical:absolute;mso-position-vertical-relative:text;v-text-anchor:top" o:gfxdata="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" stroked="f">
                 <v:textbox style="mso-fit-shape-to-text:t" inset="0,0,0,0">
@@ -24340,7 +24348,7 @@
                     </pic:cNvPicPr>
                   </pic:nvPicPr>
                   <pic:blipFill>
-                    <a:blip r:embed="rId61">
+                    <a:blip r:embed="rId60">
                       <a:extLst>
                         <a:ext uri="{28A0092B-C50C-407E-A947-70E740481C1C}">
                           <a14:useLocalDpi xmlns:a14="http://schemas.microsoft.com/office/drawing/2010/main" val="0"/>
@@ -24391,7 +24399,7 @@
         </w:rPr>
         <w:t>uản trị danh mục</w:t>
       </w:r>
-      <w:bookmarkEnd w:id="42"/>
+      <w:bookmarkEnd w:id="57"/>
     </w:p>
     <w:p>
       <w:pPr>
@@ -24450,7 +24458,7 @@
                     <pic:cNvPicPr/>
                   </pic:nvPicPr>
                   <pic:blipFill>
-                    <a:blip r:embed="rId62"/>
+                    <a:blip r:embed="rId61"/>
                     <a:stretch>
                       <a:fillRect/>
                     </a:stretch>
@@ -24481,7 +24489,7 @@
           <w:szCs w:val="26"/>
         </w:rPr>
       </w:pPr>
-      <w:bookmarkStart w:id="44" w:name="_Toc19753930"/>
+      <w:bookmarkStart w:id="60" w:name="_Toc19753930"/>
       <w:r>
         <w:rPr>
           <w:rFonts w:ascii="Times New Roman" w:hAnsi="Times New Roman" w:cs="Times New Roman"/>
@@ -24525,7 +24533,7 @@
         </w:rPr>
         <w:t xml:space="preserve"> Giao diện thêm danh mục.</w:t>
       </w:r>
-      <w:bookmarkEnd w:id="44"/>
+      <w:bookmarkEnd w:id="60"/>
     </w:p>
     <w:p>
       <w:pPr>
@@ -24593,7 +24601,7 @@
       </w:pPr>
     </w:p>
     <w:sectPr>
-      <w:footerReference w:type="default" r:id="rId63"/>
+      <w:footerReference w:type="default" r:id="rId62"/>
       <w:pgSz w:w="12240" w:h="15840"/>
       <w:pgMar w:top="1440" w:right="1440" w:bottom="1440" w:left="1440" w:header="720" w:footer="720" w:gutter="0"/>
       <w:pgNumType w:start="1"/>
@@ -24605,7 +24613,7 @@
 </file>
 
 <file path=word/endnotes.xml><?xml version="1.0" encoding="utf-8"?>
-<w:endnotes xmlns:wpc="http://schemas.microsoft.com/office/word/2010/wordprocessingCanvas" xmlns:mc="http://schemas.openxmlformats.org/markup-compatibility/2006" xmlns:o="urn:schemas-microsoft-com:office:office" xmlns:r="http://schemas.openxmlformats.org/officeDocument/2006/relationships" xmlns:m="http://schemas.openxmlformats.org/officeDocument/2006/math" xmlns:v="urn:schemas-microsoft-com:vml" xmlns:wp14="http://schemas.microsoft.com/office/word/2010/wordprocessingDrawing" xmlns:wp="http://schemas.openxmlformats.org/drawingml/2006/wordprocessingDrawing" xmlns:w10="urn:schemas-microsoft-com:office:word" xmlns:w="http://schemas.openxmlformats.org/wordprocessingml/2006/main" xmlns:w14="http://schemas.microsoft.com/office/word/2010/wordml" xmlns:wpg="http://schemas.microsoft.com/office/word/2010/wordprocessingGroup" xmlns:wpi="http://schemas.microsoft.com/office/word/2010/wordprocessingInk" xmlns:wne="http://schemas.microsoft.com/office/word/2006/wordml" xmlns:wps="http://schemas.microsoft.com/office/word/2010/wordprocessingShape" mc:Ignorable="w14 wp14">
+<w:endnotes xmlns:wpc="http://schemas.microsoft.com/office/word/2010/wordprocessingCanvas" xmlns:cx="http://schemas.microsoft.com/office/drawing/2014/chartex" xmlns:mc="http://schemas.openxmlformats.org/markup-compatibility/2006" xmlns:o="urn:schemas-microsoft-com:office:office" xmlns:r="http://schemas.openxmlformats.org/officeDocument/2006/relationships" xmlns:m="http://schemas.openxmlformats.org/officeDocument/2006/math" xmlns:v="urn:schemas-microsoft-com:vml" xmlns:wp14="http://schemas.microsoft.com/office/word/2010/wordprocessingDrawing" xmlns:wp="http://schemas.openxmlformats.org/drawingml/2006/wordprocessingDrawing" xmlns:w10="urn:schemas-microsoft-com:office:word" xmlns:w="http://schemas.openxmlformats.org/wordprocessingml/2006/main" xmlns:w14="http://schemas.microsoft.com/office/word/2010/wordml" xmlns:w15="http://schemas.microsoft.com/office/word/2012/wordml" xmlns:w16se="http://schemas.microsoft.com/office/word/2015/wordml/symex" xmlns:wpg="http://schemas.microsoft.com/office/word/2010/wordprocessingGroup" xmlns:wpi="http://schemas.microsoft.com/office/word/2010/wordprocessingInk" xmlns:wne="http://schemas.microsoft.com/office/word/2006/wordml" xmlns:wps="http://schemas.microsoft.com/office/word/2010/wordprocessingShape" mc:Ignorable="w14 w15 w16se wp14">
   <w:endnote w:type="separator" w:id="-1">
     <w:p>
       <w:pPr>
@@ -24630,7 +24638,7 @@
 </file>
 
 <file path=word/footer1.xml><?xml version="1.0" encoding="utf-8"?>
-<w:ftr xmlns:wpc="http://schemas.microsoft.com/office/word/2010/wordprocessingCanvas" xmlns:mc="http://schemas.openxmlformats.org/markup-compatibility/2006" xmlns:o="urn:schemas-microsoft-com:office:office" xmlns:r="http://schemas.openxmlformats.org/officeDocument/2006/relationships" xmlns:m="http://schemas.openxmlformats.org/officeDocument/2006/math" xmlns:v="urn:schemas-microsoft-com:vml" xmlns:wp14="http://schemas.microsoft.com/office/word/2010/wordprocessingDrawing" xmlns:wp="http://schemas.openxmlformats.org/drawingml/2006/wordprocessingDrawing" xmlns:w10="urn:schemas-microsoft-com:office:word" xmlns:w="http://schemas.openxmlformats.org/wordprocessingml/2006/main" xmlns:w14="http://schemas.microsoft.com/office/word/2010/wordml" xmlns:wpg="http://schemas.microsoft.com/office/word/2010/wordprocessingGroup" xmlns:wpi="http://schemas.microsoft.com/office/word/2010/wordprocessingInk" xmlns:wne="http://schemas.microsoft.com/office/word/2006/wordml" xmlns:wps="http://schemas.microsoft.com/office/word/2010/wordprocessingShape" mc:Ignorable="w14 wp14">
+<w:ftr xmlns:wpc="http://schemas.microsoft.com/office/word/2010/wordprocessingCanvas" xmlns:cx="http://schemas.microsoft.com/office/drawing/2014/chartex" xmlns:mc="http://schemas.openxmlformats.org/markup-compatibility/2006" xmlns:o="urn:schemas-microsoft-com:office:office" xmlns:r="http://schemas.openxmlformats.org/officeDocument/2006/relationships" xmlns:m="http://schemas.openxmlformats.org/officeDocument/2006/math" xmlns:v="urn:schemas-microsoft-com:vml" xmlns:wp14="http://schemas.microsoft.com/office/word/2010/wordprocessingDrawing" xmlns:wp="http://schemas.openxmlformats.org/drawingml/2006/wordprocessingDrawing" xmlns:w10="urn:schemas-microsoft-com:office:word" xmlns:w="http://schemas.openxmlformats.org/wordprocessingml/2006/main" xmlns:w14="http://schemas.microsoft.com/office/word/2010/wordml" xmlns:w15="http://schemas.microsoft.com/office/word/2012/wordml" xmlns:w16se="http://schemas.microsoft.com/office/word/2015/wordml/symex" xmlns:wpg="http://schemas.microsoft.com/office/word/2010/wordprocessingGroup" xmlns:wpi="http://schemas.microsoft.com/office/word/2010/wordprocessingInk" xmlns:wne="http://schemas.microsoft.com/office/word/2006/wordml" xmlns:wps="http://schemas.microsoft.com/office/word/2010/wordprocessingShape" mc:Ignorable="w14 w15 w16se wp14">
   <w:p>
     <w:pPr>
       <w:pStyle w:val="Footer"/>
@@ -24667,7 +24675,7 @@
 </file>
 
 <file path=word/footer2.xml><?xml version="1.0" encoding="utf-8"?>
-<w:ftr xmlns:wpc="http://schemas.microsoft.com/office/word/2010/wordprocessingCanvas" xmlns:mc="http://schemas.openxmlformats.org/markup-compatibility/2006" xmlns:o="urn:schemas-microsoft-com:office:office" xmlns:r="http://schemas.openxmlformats.org/officeDocument/2006/relationships" xmlns:m="http://schemas.openxmlformats.org/officeDocument/2006/math" xmlns:v="urn:schemas-microsoft-com:vml" xmlns:wp14="http://schemas.microsoft.com/office/word/2010/wordprocessingDrawing" xmlns:wp="http://schemas.openxmlformats.org/drawingml/2006/wordprocessingDrawing" xmlns:w10="urn:schemas-microsoft-com:office:word" xmlns:w="http://schemas.openxmlformats.org/wordprocessingml/2006/main" xmlns:w14="http://schemas.microsoft.com/office/word/2010/wordml" xmlns:wpg="http://schemas.microsoft.com/office/word/2010/wordprocessingGroup" xmlns:wpi="http://schemas.microsoft.com/office/word/2010/wordprocessingInk" xmlns:wne="http://schemas.microsoft.com/office/word/2006/wordml" xmlns:wps="http://schemas.microsoft.com/office/word/2010/wordprocessingShape" mc:Ignorable="w14 wp14">
+<w:ftr xmlns:wpc="http://schemas.microsoft.com/office/word/2010/wordprocessingCanvas" xmlns:cx="http://schemas.microsoft.com/office/drawing/2014/chartex" xmlns:mc="http://schemas.openxmlformats.org/markup-compatibility/2006" xmlns:o="urn:schemas-microsoft-com:office:office" xmlns:r="http://schemas.openxmlformats.org/officeDocument/2006/relationships" xmlns:m="http://schemas.openxmlformats.org/officeDocument/2006/math" xmlns:v="urn:schemas-microsoft-com:vml" xmlns:wp14="http://schemas.microsoft.com/office/word/2010/wordprocessingDrawing" xmlns:wp="http://schemas.openxmlformats.org/drawingml/2006/wordprocessingDrawing" xmlns:w10="urn:schemas-microsoft-com:office:word" xmlns:w="http://schemas.openxmlformats.org/wordprocessingml/2006/main" xmlns:w14="http://schemas.microsoft.com/office/word/2010/wordml" xmlns:w15="http://schemas.microsoft.com/office/word/2012/wordml" xmlns:w16se="http://schemas.microsoft.com/office/word/2015/wordml/symex" xmlns:wpg="http://schemas.microsoft.com/office/word/2010/wordprocessingGroup" xmlns:wpi="http://schemas.microsoft.com/office/word/2010/wordprocessingInk" xmlns:wne="http://schemas.microsoft.com/office/word/2006/wordml" xmlns:wps="http://schemas.microsoft.com/office/word/2010/wordprocessingShape" mc:Ignorable="w14 w15 w16se wp14">
   <w:p>
     <w:pPr>
       <w:pStyle w:val="Footer"/>
@@ -24685,7 +24693,7 @@
 </file>
 
 <file path=word/footer3.xml><?xml version="1.0" encoding="utf-8"?>
-<w:ftr xmlns:wpc="http://schemas.microsoft.com/office/word/2010/wordprocessingCanvas" xmlns:mc="http://schemas.openxmlformats.org/markup-compatibility/2006" xmlns:o="urn:schemas-microsoft-com:office:office" xmlns:r="http://schemas.openxmlformats.org/officeDocument/2006/relationships" xmlns:m="http://schemas.openxmlformats.org/officeDocument/2006/math" xmlns:v="urn:schemas-microsoft-com:vml" xmlns:wp14="http://schemas.microsoft.com/office/word/2010/wordprocessingDrawing" xmlns:wp="http://schemas.openxmlformats.org/drawingml/2006/wordprocessingDrawing" xmlns:w10="urn:schemas-microsoft-com:office:word" xmlns:w="http://schemas.openxmlformats.org/wordprocessingml/2006/main" xmlns:w14="http://schemas.microsoft.com/office/word/2010/wordml" xmlns:wpg="http://schemas.microsoft.com/office/word/2010/wordprocessingGroup" xmlns:wpi="http://schemas.microsoft.com/office/word/2010/wordprocessingInk" xmlns:wne="http://schemas.microsoft.com/office/word/2006/wordml" xmlns:wps="http://schemas.microsoft.com/office/word/2010/wordprocessingShape" mc:Ignorable="w14 wp14">
+<w:ftr xmlns:wpc="http://schemas.microsoft.com/office/word/2010/wordprocessingCanvas" xmlns:cx="http://schemas.microsoft.com/office/drawing/2014/chartex" xmlns:mc="http://schemas.openxmlformats.org/markup-compatibility/2006" xmlns:o="urn:schemas-microsoft-com:office:office" xmlns:r="http://schemas.openxmlformats.org/officeDocument/2006/relationships" xmlns:m="http://schemas.openxmlformats.org/officeDocument/2006/math" xmlns:v="urn:schemas-microsoft-com:vml" xmlns:wp14="http://schemas.microsoft.com/office/word/2010/wordprocessingDrawing" xmlns:wp="http://schemas.openxmlformats.org/drawingml/2006/wordprocessingDrawing" xmlns:w10="urn:schemas-microsoft-com:office:word" xmlns:w="http://schemas.openxmlformats.org/wordprocessingml/2006/main" xmlns:w14="http://schemas.microsoft.com/office/word/2010/wordml" xmlns:w15="http://schemas.microsoft.com/office/word/2012/wordml" xmlns:w16se="http://schemas.microsoft.com/office/word/2015/wordml/symex" xmlns:wpg="http://schemas.microsoft.com/office/word/2010/wordprocessingGroup" xmlns:wpi="http://schemas.microsoft.com/office/word/2010/wordprocessingInk" xmlns:wne="http://schemas.microsoft.com/office/word/2006/wordml" xmlns:wps="http://schemas.microsoft.com/office/word/2010/wordprocessingShape" mc:Ignorable="w14 w15 w16se wp14">
   <w:sdt>
     <w:sdtPr>
       <w:id w:val="297732514"/>
@@ -24718,7 +24726,7 @@
           <w:rPr>
             <w:noProof/>
           </w:rPr>
-          <w:t>33</w:t>
+          <w:t>3</w:t>
         </w:r>
         <w:r>
           <w:rPr>
@@ -24738,7 +24746,7 @@
 </file>
 
 <file path=word/footnotes.xml><?xml version="1.0" encoding="utf-8"?>
-<w:footnotes xmlns:wpc="http://schemas.microsoft.com/office/word/2010/wordprocessingCanvas" xmlns:mc="http://schemas.openxmlformats.org/markup-compatibility/2006" xmlns:o="urn:schemas-microsoft-com:office:office" xmlns:r="http://schemas.openxmlformats.org/officeDocument/2006/relationships" xmlns:m="http://schemas.openxmlformats.org/officeDocument/2006/math" xmlns:v="urn:schemas-microsoft-com:vml" xmlns:wp14="http://schemas.microsoft.com/office/word/2010/wordprocessingDrawing" xmlns:wp="http://schemas.openxmlformats.org/drawingml/2006/wordprocessingDrawing" xmlns:w10="urn:schemas-microsoft-com:office:word" xmlns:w="http://schemas.openxmlformats.org/wordprocessingml/2006/main" xmlns:w14="http://schemas.microsoft.com/office/word/2010/wordml" xmlns:wpg="http://schemas.microsoft.com/office/word/2010/wordprocessingGroup" xmlns:wpi="http://schemas.microsoft.com/office/word/2010/wordprocessingInk" xmlns:wne="http://schemas.microsoft.com/office/word/2006/wordml" xmlns:wps="http://schemas.microsoft.com/office/word/2010/wordprocessingShape" mc:Ignorable="w14 wp14">
+<w:footnotes xmlns:wpc="http://schemas.microsoft.com/office/word/2010/wordprocessingCanvas" xmlns:cx="http://schemas.microsoft.com/office/drawing/2014/chartex" xmlns:mc="http://schemas.openxmlformats.org/markup-compatibility/2006" xmlns:o="urn:schemas-microsoft-com:office:office" xmlns:r="http://schemas.openxmlformats.org/officeDocument/2006/relationships" xmlns:m="http://schemas.openxmlformats.org/officeDocument/2006/math" xmlns:v="urn:schemas-microsoft-com:vml" xmlns:wp14="http://schemas.microsoft.com/office/word/2010/wordprocessingDrawing" xmlns:wp="http://schemas.openxmlformats.org/drawingml/2006/wordprocessingDrawing" xmlns:w10="urn:schemas-microsoft-com:office:word" xmlns:w="http://schemas.openxmlformats.org/wordprocessingml/2006/main" xmlns:w14="http://schemas.microsoft.com/office/word/2010/wordml" xmlns:w15="http://schemas.microsoft.com/office/word/2012/wordml" xmlns:w16se="http://schemas.microsoft.com/office/word/2015/wordml/symex" xmlns:wpg="http://schemas.microsoft.com/office/word/2010/wordprocessingGroup" xmlns:wpi="http://schemas.microsoft.com/office/word/2010/wordprocessingInk" xmlns:wne="http://schemas.microsoft.com/office/word/2006/wordml" xmlns:wps="http://schemas.microsoft.com/office/word/2010/wordprocessingShape" mc:Ignorable="w14 w15 w16se wp14">
   <w:footnote w:type="separator" w:id="-1">
     <w:p>
       <w:pPr>
@@ -24763,8 +24771,8 @@
 </file>
 
 <file path=word/numbering.xml><?xml version="1.0" encoding="utf-8"?>
-<w:numbering xmlns:wpc="http://schemas.microsoft.com/office/word/2010/wordprocessingCanvas" xmlns:mc="http://schemas.openxmlformats.org/markup-compatibility/2006" xmlns:o="urn:schemas-microsoft-com:office:office" xmlns:r="http://schemas.openxmlformats.org/officeDocument/2006/relationships" xmlns:m="http://schemas.openxmlformats.org/officeDocument/2006/math" xmlns:v="urn:schemas-microsoft-com:vml" xmlns:wp14="http://schemas.microsoft.com/office/word/2010/wordprocessingDrawing" xmlns:wp="http://schemas.openxmlformats.org/drawingml/2006/wordprocessingDrawing" xmlns:w10="urn:schemas-microsoft-com:office:word" xmlns:w="http://schemas.openxmlformats.org/wordprocessingml/2006/main" xmlns:w14="http://schemas.microsoft.com/office/word/2010/wordml" xmlns:wpg="http://schemas.microsoft.com/office/word/2010/wordprocessingGroup" xmlns:wpi="http://schemas.microsoft.com/office/word/2010/wordprocessingInk" xmlns:wne="http://schemas.microsoft.com/office/word/2006/wordml" xmlns:wps="http://schemas.microsoft.com/office/word/2010/wordprocessingShape" mc:Ignorable="w14 wp14">
-  <w:abstractNum w:abstractNumId="0">
+<w:numbering xmlns:wpc="http://schemas.microsoft.com/office/word/2010/wordprocessingCanvas" xmlns:cx="http://schemas.microsoft.com/office/drawing/2014/chartex" xmlns:mc="http://schemas.openxmlformats.org/markup-compatibility/2006" xmlns:o="urn:schemas-microsoft-com:office:office" xmlns:r="http://schemas.openxmlformats.org/officeDocument/2006/relationships" xmlns:m="http://schemas.openxmlformats.org/officeDocument/2006/math" xmlns:v="urn:schemas-microsoft-com:vml" xmlns:wp14="http://schemas.microsoft.com/office/word/2010/wordprocessingDrawing" xmlns:wp="http://schemas.openxmlformats.org/drawingml/2006/wordprocessingDrawing" xmlns:w10="urn:schemas-microsoft-com:office:word" xmlns:w="http://schemas.openxmlformats.org/wordprocessingml/2006/main" xmlns:w14="http://schemas.microsoft.com/office/word/2010/wordml" xmlns:w15="http://schemas.microsoft.com/office/word/2012/wordml" xmlns:w16se="http://schemas.microsoft.com/office/word/2015/wordml/symex" xmlns:wpg="http://schemas.microsoft.com/office/word/2010/wordprocessingGroup" xmlns:wpi="http://schemas.microsoft.com/office/word/2010/wordprocessingInk" xmlns:wne="http://schemas.microsoft.com/office/word/2006/wordml" xmlns:wps="http://schemas.microsoft.com/office/word/2010/wordprocessingShape" mc:Ignorable="w14 w15 w16se wp14">
+  <w:abstractNum w:abstractNumId="0" w15:restartNumberingAfterBreak="0">
     <w:nsid w:val="01FA1415"/>
     <w:multiLevelType w:val="hybridMultilevel"/>
     <w:tmpl w:val="3028C3FC"/>
@@ -24877,7 +24885,7 @@
       </w:rPr>
     </w:lvl>
   </w:abstractNum>
-  <w:abstractNum w:abstractNumId="1">
+  <w:abstractNum w:abstractNumId="1" w15:restartNumberingAfterBreak="0">
     <w:nsid w:val="02BC241E"/>
     <w:multiLevelType w:val="hybridMultilevel"/>
     <w:tmpl w:val="BA862B68"/>
@@ -24989,7 +24997,7 @@
       </w:rPr>
     </w:lvl>
   </w:abstractNum>
-  <w:abstractNum w:abstractNumId="2">
+  <w:abstractNum w:abstractNumId="2" w15:restartNumberingAfterBreak="0">
     <w:nsid w:val="0334192B"/>
     <w:multiLevelType w:val="hybridMultilevel"/>
     <w:tmpl w:val="7870DA02"/>
@@ -25102,7 +25110,7 @@
       </w:rPr>
     </w:lvl>
   </w:abstractNum>
-  <w:abstractNum w:abstractNumId="3">
+  <w:abstractNum w:abstractNumId="3" w15:restartNumberingAfterBreak="0">
     <w:nsid w:val="0559544E"/>
     <w:multiLevelType w:val="hybridMultilevel"/>
     <w:tmpl w:val="11486A46"/>
@@ -25215,7 +25223,7 @@
       </w:rPr>
     </w:lvl>
   </w:abstractNum>
-  <w:abstractNum w:abstractNumId="4">
+  <w:abstractNum w:abstractNumId="4" w15:restartNumberingAfterBreak="0">
     <w:nsid w:val="0614512D"/>
     <w:multiLevelType w:val="hybridMultilevel"/>
     <w:tmpl w:val="8DB6FCC8"/>
@@ -25328,7 +25336,7 @@
       </w:rPr>
     </w:lvl>
   </w:abstractNum>
-  <w:abstractNum w:abstractNumId="5">
+  <w:abstractNum w:abstractNumId="5" w15:restartNumberingAfterBreak="0">
     <w:nsid w:val="072840B5"/>
     <w:multiLevelType w:val="hybridMultilevel"/>
     <w:tmpl w:val="215AF9A2"/>
@@ -25441,7 +25449,7 @@
       </w:rPr>
     </w:lvl>
   </w:abstractNum>
-  <w:abstractNum w:abstractNumId="6">
+  <w:abstractNum w:abstractNumId="6" w15:restartNumberingAfterBreak="0">
     <w:nsid w:val="093A19E0"/>
     <w:multiLevelType w:val="hybridMultilevel"/>
     <w:tmpl w:val="B21AFCBA"/>
@@ -25554,7 +25562,7 @@
       </w:rPr>
     </w:lvl>
   </w:abstractNum>
-  <w:abstractNum w:abstractNumId="7">
+  <w:abstractNum w:abstractNumId="7" w15:restartNumberingAfterBreak="0">
     <w:nsid w:val="0B2114EB"/>
     <w:multiLevelType w:val="hybridMultilevel"/>
     <w:tmpl w:val="5C06ADCE"/>
@@ -25667,7 +25675,7 @@
       </w:rPr>
     </w:lvl>
   </w:abstractNum>
-  <w:abstractNum w:abstractNumId="8">
+  <w:abstractNum w:abstractNumId="8" w15:restartNumberingAfterBreak="0">
     <w:nsid w:val="0F0B3FA0"/>
     <w:multiLevelType w:val="hybridMultilevel"/>
     <w:tmpl w:val="BE5C7B46"/>
@@ -25779,7 +25787,7 @@
       </w:rPr>
     </w:lvl>
   </w:abstractNum>
-  <w:abstractNum w:abstractNumId="9">
+  <w:abstractNum w:abstractNumId="9" w15:restartNumberingAfterBreak="0">
     <w:nsid w:val="101763D1"/>
     <w:multiLevelType w:val="hybridMultilevel"/>
     <w:tmpl w:val="30629190"/>
@@ -25892,7 +25900,7 @@
       </w:rPr>
     </w:lvl>
   </w:abstractNum>
-  <w:abstractNum w:abstractNumId="10">
+  <w:abstractNum w:abstractNumId="10" w15:restartNumberingAfterBreak="0">
     <w:nsid w:val="14D449C8"/>
     <w:multiLevelType w:val="hybridMultilevel"/>
     <w:tmpl w:val="69B02388"/>
@@ -26005,7 +26013,7 @@
       </w:rPr>
     </w:lvl>
   </w:abstractNum>
-  <w:abstractNum w:abstractNumId="11">
+  <w:abstractNum w:abstractNumId="11" w15:restartNumberingAfterBreak="0">
     <w:nsid w:val="15493679"/>
     <w:multiLevelType w:val="hybridMultilevel"/>
     <w:tmpl w:val="DDFE1AA4"/>
@@ -26118,7 +26126,7 @@
       </w:rPr>
     </w:lvl>
   </w:abstractNum>
-  <w:abstractNum w:abstractNumId="12">
+  <w:abstractNum w:abstractNumId="12" w15:restartNumberingAfterBreak="0">
     <w:nsid w:val="1B0B23D7"/>
     <w:multiLevelType w:val="hybridMultilevel"/>
     <w:tmpl w:val="459E3DDE"/>
@@ -26229,7 +26237,7 @@
       </w:rPr>
     </w:lvl>
   </w:abstractNum>
-  <w:abstractNum w:abstractNumId="13">
+  <w:abstractNum w:abstractNumId="13" w15:restartNumberingAfterBreak="0">
     <w:nsid w:val="1B5656B9"/>
     <w:multiLevelType w:val="hybridMultilevel"/>
     <w:tmpl w:val="5DDAE562"/>
@@ -26342,7 +26350,7 @@
       </w:rPr>
     </w:lvl>
   </w:abstractNum>
-  <w:abstractNum w:abstractNumId="14">
+  <w:abstractNum w:abstractNumId="14" w15:restartNumberingAfterBreak="0">
     <w:nsid w:val="1B5E086A"/>
     <w:multiLevelType w:val="multilevel"/>
     <w:tmpl w:val="CD82A3B0"/>
@@ -26467,7 +26475,7 @@
       </w:rPr>
     </w:lvl>
   </w:abstractNum>
-  <w:abstractNum w:abstractNumId="15">
+  <w:abstractNum w:abstractNumId="15" w15:restartNumberingAfterBreak="0">
     <w:nsid w:val="1CEC38C8"/>
     <w:multiLevelType w:val="hybridMultilevel"/>
     <w:tmpl w:val="F2345B36"/>
@@ -26581,7 +26589,7 @@
       </w:rPr>
     </w:lvl>
   </w:abstractNum>
-  <w:abstractNum w:abstractNumId="16">
+  <w:abstractNum w:abstractNumId="16" w15:restartNumberingAfterBreak="0">
     <w:nsid w:val="25AA1E5B"/>
     <w:multiLevelType w:val="hybridMultilevel"/>
     <w:tmpl w:val="756058B0"/>
@@ -26694,7 +26702,7 @@
       </w:rPr>
     </w:lvl>
   </w:abstractNum>
-  <w:abstractNum w:abstractNumId="17">
+  <w:abstractNum w:abstractNumId="17" w15:restartNumberingAfterBreak="0">
     <w:nsid w:val="261B0AE0"/>
     <w:multiLevelType w:val="hybridMultilevel"/>
     <w:tmpl w:val="BA4A17D4"/>
@@ -26807,7 +26815,7 @@
       </w:rPr>
     </w:lvl>
   </w:abstractNum>
-  <w:abstractNum w:abstractNumId="18">
+  <w:abstractNum w:abstractNumId="18" w15:restartNumberingAfterBreak="0">
     <w:nsid w:val="2685635D"/>
     <w:multiLevelType w:val="multilevel"/>
     <w:tmpl w:val="7D56CCB2"/>
@@ -26956,7 +26964,7 @@
       </w:rPr>
     </w:lvl>
   </w:abstractNum>
-  <w:abstractNum w:abstractNumId="19">
+  <w:abstractNum w:abstractNumId="19" w15:restartNumberingAfterBreak="0">
     <w:nsid w:val="26FA6CCD"/>
     <w:multiLevelType w:val="multilevel"/>
     <w:tmpl w:val="66146E96"/>
@@ -27082,7 +27090,7 @@
       </w:rPr>
     </w:lvl>
   </w:abstractNum>
-  <w:abstractNum w:abstractNumId="20">
+  <w:abstractNum w:abstractNumId="20" w15:restartNumberingAfterBreak="0">
     <w:nsid w:val="2C0D2EB2"/>
     <w:multiLevelType w:val="multilevel"/>
     <w:tmpl w:val="C3BA62B0"/>
@@ -27168,7 +27176,7 @@
       </w:pPr>
     </w:lvl>
   </w:abstractNum>
-  <w:abstractNum w:abstractNumId="21">
+  <w:abstractNum w:abstractNumId="21" w15:restartNumberingAfterBreak="0">
     <w:nsid w:val="2E1B03D2"/>
     <w:multiLevelType w:val="hybridMultilevel"/>
     <w:tmpl w:val="71B21CC2"/>
@@ -27281,7 +27289,7 @@
       </w:rPr>
     </w:lvl>
   </w:abstractNum>
-  <w:abstractNum w:abstractNumId="22">
+  <w:abstractNum w:abstractNumId="22" w15:restartNumberingAfterBreak="0">
     <w:nsid w:val="30BE140E"/>
     <w:multiLevelType w:val="hybridMultilevel"/>
     <w:tmpl w:val="015A30EC"/>
@@ -27394,7 +27402,7 @@
       </w:rPr>
     </w:lvl>
   </w:abstractNum>
-  <w:abstractNum w:abstractNumId="23">
+  <w:abstractNum w:abstractNumId="23" w15:restartNumberingAfterBreak="0">
     <w:nsid w:val="32DE2902"/>
     <w:multiLevelType w:val="hybridMultilevel"/>
     <w:tmpl w:val="C220BCC0"/>
@@ -27507,7 +27515,7 @@
       </w:rPr>
     </w:lvl>
   </w:abstractNum>
-  <w:abstractNum w:abstractNumId="24">
+  <w:abstractNum w:abstractNumId="24" w15:restartNumberingAfterBreak="0">
     <w:nsid w:val="366A300E"/>
     <w:multiLevelType w:val="hybridMultilevel"/>
     <w:tmpl w:val="A266B944"/>
@@ -27620,7 +27628,7 @@
       </w:rPr>
     </w:lvl>
   </w:abstractNum>
-  <w:abstractNum w:abstractNumId="25">
+  <w:abstractNum w:abstractNumId="25" w15:restartNumberingAfterBreak="0">
     <w:nsid w:val="366C07EE"/>
     <w:multiLevelType w:val="hybridMultilevel"/>
     <w:tmpl w:val="C77C994A"/>
@@ -27732,7 +27740,7 @@
       </w:rPr>
     </w:lvl>
   </w:abstractNum>
-  <w:abstractNum w:abstractNumId="26">
+  <w:abstractNum w:abstractNumId="26" w15:restartNumberingAfterBreak="0">
     <w:nsid w:val="3BAD2310"/>
     <w:multiLevelType w:val="hybridMultilevel"/>
     <w:tmpl w:val="5F14E6FE"/>
@@ -27845,7 +27853,7 @@
       </w:rPr>
     </w:lvl>
   </w:abstractNum>
-  <w:abstractNum w:abstractNumId="27">
+  <w:abstractNum w:abstractNumId="27" w15:restartNumberingAfterBreak="0">
     <w:nsid w:val="3C1A78A0"/>
     <w:multiLevelType w:val="hybridMultilevel"/>
     <w:tmpl w:val="E814EEF0"/>
@@ -27958,7 +27966,7 @@
       </w:rPr>
     </w:lvl>
   </w:abstractNum>
-  <w:abstractNum w:abstractNumId="28">
+  <w:abstractNum w:abstractNumId="28" w15:restartNumberingAfterBreak="0">
     <w:nsid w:val="3D6F0144"/>
     <w:multiLevelType w:val="hybridMultilevel"/>
     <w:tmpl w:val="09822878"/>
@@ -28070,7 +28078,7 @@
       </w:rPr>
     </w:lvl>
   </w:abstractNum>
-  <w:abstractNum w:abstractNumId="29">
+  <w:abstractNum w:abstractNumId="29" w15:restartNumberingAfterBreak="0">
     <w:nsid w:val="3ED367FE"/>
     <w:multiLevelType w:val="hybridMultilevel"/>
     <w:tmpl w:val="72FEE0E4"/>
@@ -28183,7 +28191,7 @@
       </w:rPr>
     </w:lvl>
   </w:abstractNum>
-  <w:abstractNum w:abstractNumId="30">
+  <w:abstractNum w:abstractNumId="30" w15:restartNumberingAfterBreak="0">
     <w:nsid w:val="3F415FF8"/>
     <w:multiLevelType w:val="multilevel"/>
     <w:tmpl w:val="125C95E6"/>
@@ -28332,7 +28340,7 @@
       </w:rPr>
     </w:lvl>
   </w:abstractNum>
-  <w:abstractNum w:abstractNumId="31">
+  <w:abstractNum w:abstractNumId="31" w15:restartNumberingAfterBreak="0">
     <w:nsid w:val="3FB670C6"/>
     <w:multiLevelType w:val="hybridMultilevel"/>
     <w:tmpl w:val="1FC2C634"/>
@@ -28421,7 +28429,7 @@
       </w:pPr>
     </w:lvl>
   </w:abstractNum>
-  <w:abstractNum w:abstractNumId="32">
+  <w:abstractNum w:abstractNumId="32" w15:restartNumberingAfterBreak="0">
     <w:nsid w:val="40F65E63"/>
     <w:multiLevelType w:val="hybridMultilevel"/>
     <w:tmpl w:val="7CEA8130"/>
@@ -28534,7 +28542,7 @@
       </w:rPr>
     </w:lvl>
   </w:abstractNum>
-  <w:abstractNum w:abstractNumId="33">
+  <w:abstractNum w:abstractNumId="33" w15:restartNumberingAfterBreak="0">
     <w:nsid w:val="41435BAE"/>
     <w:multiLevelType w:val="hybridMultilevel"/>
     <w:tmpl w:val="BC3A6FDC"/>
@@ -28647,7 +28655,7 @@
       </w:rPr>
     </w:lvl>
   </w:abstractNum>
-  <w:abstractNum w:abstractNumId="34">
+  <w:abstractNum w:abstractNumId="34" w15:restartNumberingAfterBreak="0">
     <w:nsid w:val="42F91666"/>
     <w:multiLevelType w:val="hybridMultilevel"/>
     <w:tmpl w:val="17B844B2"/>
@@ -28760,7 +28768,7 @@
       </w:rPr>
     </w:lvl>
   </w:abstractNum>
-  <w:abstractNum w:abstractNumId="35">
+  <w:abstractNum w:abstractNumId="35" w15:restartNumberingAfterBreak="0">
     <w:nsid w:val="474142DE"/>
     <w:multiLevelType w:val="hybridMultilevel"/>
     <w:tmpl w:val="16529B92"/>
@@ -28873,7 +28881,7 @@
       </w:rPr>
     </w:lvl>
   </w:abstractNum>
-  <w:abstractNum w:abstractNumId="36">
+  <w:abstractNum w:abstractNumId="36" w15:restartNumberingAfterBreak="0">
     <w:nsid w:val="504A6C9A"/>
     <w:multiLevelType w:val="hybridMultilevel"/>
     <w:tmpl w:val="C3BA62B0"/>
@@ -28959,7 +28967,7 @@
       </w:pPr>
     </w:lvl>
   </w:abstractNum>
-  <w:abstractNum w:abstractNumId="37">
+  <w:abstractNum w:abstractNumId="37" w15:restartNumberingAfterBreak="0">
     <w:nsid w:val="51712876"/>
     <w:multiLevelType w:val="hybridMultilevel"/>
     <w:tmpl w:val="E8BC3B16"/>
@@ -29072,7 +29080,7 @@
       </w:rPr>
     </w:lvl>
   </w:abstractNum>
-  <w:abstractNum w:abstractNumId="38">
+  <w:abstractNum w:abstractNumId="38" w15:restartNumberingAfterBreak="0">
     <w:nsid w:val="518E0181"/>
     <w:multiLevelType w:val="hybridMultilevel"/>
     <w:tmpl w:val="9BCA0E92"/>
@@ -29185,7 +29193,7 @@
       </w:rPr>
     </w:lvl>
   </w:abstractNum>
-  <w:abstractNum w:abstractNumId="39">
+  <w:abstractNum w:abstractNumId="39" w15:restartNumberingAfterBreak="0">
     <w:nsid w:val="54CC56E6"/>
     <w:multiLevelType w:val="hybridMultilevel"/>
     <w:tmpl w:val="1CA078AC"/>
@@ -29298,7 +29306,7 @@
       </w:rPr>
     </w:lvl>
   </w:abstractNum>
-  <w:abstractNum w:abstractNumId="40">
+  <w:abstractNum w:abstractNumId="40" w15:restartNumberingAfterBreak="0">
     <w:nsid w:val="564E4914"/>
     <w:multiLevelType w:val="hybridMultilevel"/>
     <w:tmpl w:val="936067C2"/>
@@ -29411,7 +29419,7 @@
       </w:rPr>
     </w:lvl>
   </w:abstractNum>
-  <w:abstractNum w:abstractNumId="41">
+  <w:abstractNum w:abstractNumId="41" w15:restartNumberingAfterBreak="0">
     <w:nsid w:val="56651B68"/>
     <w:multiLevelType w:val="hybridMultilevel"/>
     <w:tmpl w:val="5A363230"/>
@@ -29524,7 +29532,7 @@
       </w:rPr>
     </w:lvl>
   </w:abstractNum>
-  <w:abstractNum w:abstractNumId="42">
+  <w:abstractNum w:abstractNumId="42" w15:restartNumberingAfterBreak="0">
     <w:nsid w:val="5BC13E95"/>
     <w:multiLevelType w:val="hybridMultilevel"/>
     <w:tmpl w:val="3CC4AED2"/>
@@ -29637,7 +29645,7 @@
       </w:rPr>
     </w:lvl>
   </w:abstractNum>
-  <w:abstractNum w:abstractNumId="43">
+  <w:abstractNum w:abstractNumId="43" w15:restartNumberingAfterBreak="0">
     <w:nsid w:val="5FE8076F"/>
     <w:multiLevelType w:val="hybridMultilevel"/>
     <w:tmpl w:val="C792C21C"/>
@@ -29750,7 +29758,7 @@
       </w:rPr>
     </w:lvl>
   </w:abstractNum>
-  <w:abstractNum w:abstractNumId="44">
+  <w:abstractNum w:abstractNumId="44" w15:restartNumberingAfterBreak="0">
     <w:nsid w:val="60D75117"/>
     <w:multiLevelType w:val="hybridMultilevel"/>
     <w:tmpl w:val="9190C94E"/>
@@ -29863,7 +29871,7 @@
       </w:rPr>
     </w:lvl>
   </w:abstractNum>
-  <w:abstractNum w:abstractNumId="45">
+  <w:abstractNum w:abstractNumId="45" w15:restartNumberingAfterBreak="0">
     <w:nsid w:val="63E525DF"/>
     <w:multiLevelType w:val="hybridMultilevel"/>
     <w:tmpl w:val="85209838"/>
@@ -29958,7 +29966,7 @@
       </w:pPr>
     </w:lvl>
   </w:abstractNum>
-  <w:abstractNum w:abstractNumId="46">
+  <w:abstractNum w:abstractNumId="46" w15:restartNumberingAfterBreak="0">
     <w:nsid w:val="65BE651F"/>
     <w:multiLevelType w:val="hybridMultilevel"/>
     <w:tmpl w:val="5EE273E4"/>
@@ -30071,7 +30079,7 @@
       </w:rPr>
     </w:lvl>
   </w:abstractNum>
-  <w:abstractNum w:abstractNumId="47">
+  <w:abstractNum w:abstractNumId="47" w15:restartNumberingAfterBreak="0">
     <w:nsid w:val="69EC406F"/>
     <w:multiLevelType w:val="hybridMultilevel"/>
     <w:tmpl w:val="24FAF758"/>
@@ -30184,7 +30192,7 @@
       </w:rPr>
     </w:lvl>
   </w:abstractNum>
-  <w:abstractNum w:abstractNumId="48">
+  <w:abstractNum w:abstractNumId="48" w15:restartNumberingAfterBreak="0">
     <w:nsid w:val="69FB183B"/>
     <w:multiLevelType w:val="hybridMultilevel"/>
     <w:tmpl w:val="689A6594"/>
@@ -30297,7 +30305,7 @@
       </w:rPr>
     </w:lvl>
   </w:abstractNum>
-  <w:abstractNum w:abstractNumId="49">
+  <w:abstractNum w:abstractNumId="49" w15:restartNumberingAfterBreak="0">
     <w:nsid w:val="74A8211E"/>
     <w:multiLevelType w:val="hybridMultilevel"/>
     <w:tmpl w:val="52FC0BCC"/>
@@ -30410,7 +30418,7 @@
       </w:rPr>
     </w:lvl>
   </w:abstractNum>
-  <w:abstractNum w:abstractNumId="50">
+  <w:abstractNum w:abstractNumId="50" w15:restartNumberingAfterBreak="0">
     <w:nsid w:val="75F46F3F"/>
     <w:multiLevelType w:val="hybridMultilevel"/>
     <w:tmpl w:val="25164A5C"/>
@@ -30523,7 +30531,7 @@
       </w:rPr>
     </w:lvl>
   </w:abstractNum>
-  <w:abstractNum w:abstractNumId="51">
+  <w:abstractNum w:abstractNumId="51" w15:restartNumberingAfterBreak="0">
     <w:nsid w:val="761C64CF"/>
     <w:multiLevelType w:val="hybridMultilevel"/>
     <w:tmpl w:val="3280B12E"/>
@@ -30636,7 +30644,7 @@
       </w:rPr>
     </w:lvl>
   </w:abstractNum>
-  <w:abstractNum w:abstractNumId="52">
+  <w:abstractNum w:abstractNumId="52" w15:restartNumberingAfterBreak="0">
     <w:nsid w:val="78C7451E"/>
     <w:multiLevelType w:val="hybridMultilevel"/>
     <w:tmpl w:val="B51EC278"/>
@@ -30749,7 +30757,7 @@
       </w:rPr>
     </w:lvl>
   </w:abstractNum>
-  <w:abstractNum w:abstractNumId="53">
+  <w:abstractNum w:abstractNumId="53" w15:restartNumberingAfterBreak="0">
     <w:nsid w:val="7D66112B"/>
     <w:multiLevelType w:val="hybridMultilevel"/>
     <w:tmpl w:val="809C85C6"/>
@@ -30862,7 +30870,7 @@
       </w:rPr>
     </w:lvl>
   </w:abstractNum>
-  <w:abstractNum w:abstractNumId="54">
+  <w:abstractNum w:abstractNumId="54" w15:restartNumberingAfterBreak="0">
     <w:nsid w:val="7E444EFE"/>
     <w:multiLevelType w:val="hybridMultilevel"/>
     <w:tmpl w:val="3634E3FE"/>
@@ -30975,7 +30983,7 @@
       </w:rPr>
     </w:lvl>
   </w:abstractNum>
-  <w:abstractNum w:abstractNumId="55">
+  <w:abstractNum w:abstractNumId="55" w15:restartNumberingAfterBreak="0">
     <w:nsid w:val="7F4A03A7"/>
     <w:multiLevelType w:val="hybridMultilevel"/>
     <w:tmpl w:val="99E2167E"/>
@@ -31261,7 +31269,7 @@
 </file>
 
 <file path=word/styles.xml><?xml version="1.0" encoding="utf-8"?>
-<w:styles xmlns:mc="http://schemas.openxmlformats.org/markup-compatibility/2006" xmlns:r="http://schemas.openxmlformats.org/officeDocument/2006/relationships" xmlns:w="http://schemas.openxmlformats.org/wordprocessingml/2006/main" xmlns:w14="http://schemas.microsoft.com/office/word/2010/wordml" mc:Ignorable="w14">
+<w:styles xmlns:mc="http://schemas.openxmlformats.org/markup-compatibility/2006" xmlns:r="http://schemas.openxmlformats.org/officeDocument/2006/relationships" xmlns:w="http://schemas.openxmlformats.org/wordprocessingml/2006/main" xmlns:w14="http://schemas.microsoft.com/office/word/2010/wordml" xmlns:w15="http://schemas.microsoft.com/office/word/2012/wordml" xmlns:w16se="http://schemas.microsoft.com/office/word/2015/wordml/symex" mc:Ignorable="w14 w15 w16se">
   <w:docDefaults>
     <w:rPrDefault>
       <w:rPr>
@@ -31277,775 +31285,378 @@
       </w:pPr>
     </w:pPrDefault>
   </w:docDefaults>
-  <w:latentStyles w:defLockedState="0" w:defUIPriority="99" w:defSemiHidden="1" w:defUnhideWhenUsed="1" w:defQFormat="0" w:count="267">
-    <w:lsdException w:name="Normal" w:semiHidden="0" w:uiPriority="0" w:unhideWhenUsed="0" w:qFormat="1"/>
-    <w:lsdException w:name="heading 1" w:semiHidden="0" w:uiPriority="9" w:unhideWhenUsed="0" w:qFormat="1"/>
-    <w:lsdException w:name="heading 2" w:uiPriority="9" w:qFormat="1"/>
-    <w:lsdException w:name="heading 3" w:uiPriority="9" w:qFormat="1"/>
-    <w:lsdException w:name="heading 4" w:uiPriority="9" w:qFormat="1"/>
-    <w:lsdException w:name="heading 5" w:uiPriority="9" w:qFormat="1"/>
-    <w:lsdException w:name="heading 6" w:uiPriority="9" w:qFormat="1"/>
-    <w:lsdException w:name="heading 7" w:uiPriority="9" w:qFormat="1"/>
-    <w:lsdException w:name="heading 8" w:uiPriority="9" w:qFormat="1"/>
-    <w:lsdException w:name="heading 9" w:uiPriority="9" w:qFormat="1"/>
-    <w:lsdException w:name="toc 1" w:uiPriority="39"/>
-    <w:lsdException w:name="toc 2" w:uiPriority="39"/>
-    <w:lsdException w:name="toc 3" w:uiPriority="39"/>
-    <w:lsdException w:name="toc 4" w:uiPriority="39"/>
-    <w:lsdException w:name="toc 5" w:uiPriority="39"/>
-    <w:lsdException w:name="toc 6" w:uiPriority="39"/>
-    <w:lsdException w:name="toc 7" w:uiPriority="39"/>
-    <w:lsdException w:name="toc 8" w:uiPriority="39"/>
-    <w:lsdException w:name="toc 9" w:uiPriority="39"/>
-    <w:lsdException w:name="caption" w:uiPriority="35" w:qFormat="1"/>
-    <w:lsdException w:name="page number" w:uiPriority="0"/>
-    <w:lsdException w:name="Title" w:semiHidden="0" w:uiPriority="10" w:unhideWhenUsed="0" w:qFormat="1"/>
-    <w:lsdException w:name="Default Paragraph Font" w:uiPriority="1"/>
-    <w:lsdException w:name="Subtitle" w:semiHidden="0" w:uiPriority="11" w:unhideWhenUsed="0" w:qFormat="1"/>
-    <w:lsdException w:name="Strong" w:semiHidden="0" w:uiPriority="22" w:unhideWhenUsed="0" w:qFormat="1"/>
-    <w:lsdException w:name="Emphasis" w:semiHidden="0" w:uiPriority="20" w:unhideWhenUsed="0" w:qFormat="1"/>
-    <w:lsdException w:name="Table Grid" w:semiHidden="0" w:uiPriority="39" w:unhideWhenUsed="0"/>
-    <w:lsdException w:name="Placeholder Text" w:unhideWhenUsed="0"/>
-    <w:lsdException w:name="No Spacing" w:semiHidden="0" w:uiPriority="1" w:unhideWhenUsed="0" w:qFormat="1"/>
-    <w:lsdException w:name="Light Shading" w:semiHidden="0" w:uiPriority="60" w:unhideWhenUsed="0"/>
-    <w:lsdException w:name="Light List" w:semiHidden="0" w:uiPriority="61" w:unhideWhenUsed="0"/>
-    <w:lsdException w:name="Light Grid" w:semiHidden="0" w:uiPriority="62" w:unhideWhenUsed="0"/>
-    <w:lsdException w:name="Medium Shading 1" w:semiHidden="0" w:uiPriority="63" w:unhideWhenUsed="0"/>
-    <w:lsdException w:name="Medium Shading 2" w:semiHidden="0" w:uiPriority="64" w:unhideWhenUsed="0"/>
-    <w:lsdException w:name="Medium List 1" w:semiHidden="0" w:uiPriority="65" w:unhideWhenUsed="0"/>
-    <w:lsdException w:name="Medium List 2" w:semiHidden="0" w:uiPriority="66" w:unhideWhenUsed="0"/>
-    <w:lsdException w:name="Medium Grid 1" w:semiHidden="0" w:uiPriority="67" w:unhideWhenUsed="0"/>
-    <w:lsdException w:name="Medium Grid 2" w:semiHidden="0" w:uiPriority="68" w:unhideWhenUsed="0"/>
-    <w:lsdException w:name="Medium Grid 3" w:semiHidden="0" w:uiPriority="69" w:unhideWhenUsed="0"/>
-    <w:lsdException w:name="Dark List" w:semiHidden="0" w:uiPriority="70" w:unhideWhenUsed="0"/>
-    <w:lsdException w:name="Colorful Shading" w:semiHidden="0" w:uiPriority="71" w:unhideWhenUsed="0"/>
-    <w:lsdException w:name="Colorful List" w:semiHidden="0" w:uiPriority="72" w:unhideWhenUsed="0"/>
-    <w:lsdException w:name="Colorful Grid" w:semiHidden="0" w:uiPriority="73" w:unhideWhenUsed="0"/>
-    <w:lsdException w:name="Light Shading Accent 1" w:semiHidden="0" w:uiPriority="60" w:unhideWhenUsed="0"/>
-    <w:lsdException w:name="Light List Accent 1" w:semiHidden="0" w:uiPriority="61" w:unhideWhenUsed="0"/>
-    <w:lsdException w:name="Light Grid Accent 1" w:semiHidden="0" w:uiPriority="62" w:unhideWhenUsed="0"/>
-    <w:lsdException w:name="Medium Shading 1 Accent 1" w:semiHidden="0" w:uiPriority="63" w:unhideWhenUsed="0"/>
-    <w:lsdException w:name="Medium Shading 2 Accent 1" w:semiHidden="0" w:uiPriority="64" w:unhideWhenUsed="0"/>
-    <w:lsdException w:name="Medium List 1 Accent 1" w:semiHidden="0" w:uiPriority="65" w:unhideWhenUsed="0"/>
-    <w:lsdException w:name="Revision" w:unhideWhenUsed="0"/>
-    <w:lsdException w:name="List Paragraph" w:semiHidden="0" w:uiPriority="72" w:unhideWhenUsed="0" w:qFormat="1"/>
-    <w:lsdException w:name="Quote" w:semiHidden="0" w:uiPriority="29" w:unhideWhenUsed="0" w:qFormat="1"/>
-    <w:lsdException w:name="Intense Quote" w:semiHidden="0" w:uiPriority="30" w:unhideWhenUsed="0" w:qFormat="1"/>
-    <w:lsdException w:name="Medium List 2 Accent 1" w:semiHidden="0" w:uiPriority="66" w:unhideWhenUsed="0"/>
-    <w:lsdException w:name="Medium Grid 1 Accent 1" w:semiHidden="0" w:uiPriority="67" w:unhideWhenUsed="0"/>
-    <w:lsdException w:name="Medium Grid 2 Accent 1" w:semiHidden="0" w:uiPriority="68" w:unhideWhenUsed="0"/>
-    <w:lsdException w:name="Medium Grid 3 Accent 1" w:semiHidden="0" w:uiPriority="69" w:unhideWhenUsed="0"/>
-    <w:lsdException w:name="Dark List Accent 1" w:semiHidden="0" w:uiPriority="70" w:unhideWhenUsed="0"/>
-    <w:lsdException w:name="Colorful Shading Accent 1" w:semiHidden="0" w:uiPriority="71" w:unhideWhenUsed="0"/>
-    <w:lsdException w:name="Colorful List Accent 1" w:semiHidden="0" w:uiPriority="72" w:unhideWhenUsed="0"/>
-    <w:lsdException w:name="Colorful Grid Accent 1" w:semiHidden="0" w:uiPriority="73" w:unhideWhenUsed="0"/>
-    <w:lsdException w:name="Light Shading Accent 2" w:semiHidden="0" w:uiPriority="60" w:unhideWhenUsed="0"/>
-    <w:lsdException w:name="Light List Accent 2" w:semiHidden="0" w:uiPriority="61" w:unhideWhenUsed="0"/>
-    <w:lsdException w:name="Light Grid Accent 2" w:semiHidden="0" w:uiPriority="62" w:unhideWhenUsed="0"/>
-    <w:lsdException w:name="Medium Shading 1 Accent 2" w:semiHidden="0" w:uiPriority="63" w:unhideWhenUsed="0"/>
-    <w:lsdException w:name="Medium Shading 2 Accent 2" w:semiHidden="0" w:uiPriority="64" w:unhideWhenUsed="0"/>
-    <w:lsdException w:name="Medium List 1 Accent 2" w:semiHidden="0" w:uiPriority="65" w:unhideWhenUsed="0"/>
-    <w:lsdException w:name="Medium List 2 Accent 2" w:semiHidden="0" w:uiPriority="66" w:unhideWhenUsed="0"/>
-    <w:lsdException w:name="Medium Grid 1 Accent 2" w:semiHidden="0" w:uiPriority="67" w:unhideWhenUsed="0"/>
-    <w:lsdException w:name="Medium Grid 2 Accent 2" w:semiHidden="0" w:uiPriority="68" w:unhideWhenUsed="0"/>
-    <w:lsdException w:name="Medium Grid 3 Accent 2" w:semiHidden="0" w:uiPriority="69" w:unhideWhenUsed="0"/>
-    <w:lsdException w:name="Dark List Accent 2" w:semiHidden="0" w:uiPriority="70" w:unhideWhenUsed="0"/>
-    <w:lsdException w:name="Colorful Shading Accent 2" w:semiHidden="0" w:uiPriority="71" w:unhideWhenUsed="0"/>
-    <w:lsdException w:name="Colorful List Accent 2" w:semiHidden="0" w:uiPriority="72" w:unhideWhenUsed="0"/>
-    <w:lsdException w:name="Colorful Grid Accent 2" w:semiHidden="0" w:uiPriority="73" w:unhideWhenUsed="0"/>
-    <w:lsdException w:name="Light Shading Accent 3" w:semiHidden="0" w:uiPriority="60" w:unhideWhenUsed="0"/>
-    <w:lsdException w:name="Light List Accent 3" w:semiHidden="0" w:uiPriority="61" w:unhideWhenUsed="0"/>
-    <w:lsdException w:name="Light Grid Accent 3" w:semiHidden="0" w:uiPriority="62" w:unhideWhenUsed="0"/>
-    <w:lsdException w:name="Medium Shading 1 Accent 3" w:semiHidden="0" w:uiPriority="63" w:unhideWhenUsed="0"/>
-    <w:lsdException w:name="Medium Shading 2 Accent 3" w:semiHidden="0" w:uiPriority="64" w:unhideWhenUsed="0"/>
-    <w:lsdException w:name="Medium List 1 Accent 3" w:semiHidden="0" w:uiPriority="65" w:unhideWhenUsed="0"/>
-    <w:lsdException w:name="Medium List 2 Accent 3" w:semiHidden="0" w:uiPriority="66" w:unhideWhenUsed="0"/>
-    <w:lsdException w:name="Medium Grid 1 Accent 3" w:semiHidden="0" w:uiPriority="67" w:unhideWhenUsed="0"/>
-    <w:lsdException w:name="Medium Grid 2 Accent 3" w:semiHidden="0" w:uiPriority="68" w:unhideWhenUsed="0"/>
-    <w:lsdException w:name="Medium Grid 3 Accent 3" w:semiHidden="0" w:uiPriority="69" w:unhideWhenUsed="0"/>
-    <w:lsdException w:name="Dark List Accent 3" w:semiHidden="0" w:uiPriority="70" w:unhideWhenUsed="0"/>
-    <w:lsdException w:name="Colorful Shading Accent 3" w:semiHidden="0" w:uiPriority="71" w:unhideWhenUsed="0"/>
-    <w:lsdException w:name="Colorful List Accent 3" w:semiHidden="0" w:uiPriority="72" w:unhideWhenUsed="0"/>
-    <w:lsdException w:name="Colorful Grid Accent 3" w:semiHidden="0" w:uiPriority="73" w:unhideWhenUsed="0"/>
-    <w:lsdException w:name="Light Shading Accent 4" w:semiHidden="0" w:uiPriority="60" w:unhideWhenUsed="0"/>
-    <w:lsdException w:name="Light List Accent 4" w:semiHidden="0" w:uiPriority="61" w:unhideWhenUsed="0"/>
-    <w:lsdException w:name="Light Grid Accent 4" w:semiHidden="0" w:uiPriority="62" w:unhideWhenUsed="0"/>
-    <w:lsdException w:name="Medium Shading 1 Accent 4" w:semiHidden="0" w:uiPriority="63" w:unhideWhenUsed="0"/>
-    <w:lsdException w:name="Medium Shading 2 Accent 4" w:semiHidden="0" w:uiPriority="64" w:unhideWhenUsed="0"/>
-    <w:lsdException w:name="Medium List 1 Accent 4" w:semiHidden="0" w:uiPriority="65" w:unhideWhenUsed="0"/>
-    <w:lsdException w:name="Medium List 2 Accent 4" w:semiHidden="0" w:uiPriority="66" w:unhideWhenUsed="0"/>
-    <w:lsdException w:name="Medium Grid 1 Accent 4" w:semiHidden="0" w:uiPriority="67" w:unhideWhenUsed="0"/>
-    <w:lsdException w:name="Medium Grid 2 Accent 4" w:semiHidden="0" w:uiPriority="68" w:unhideWhenUsed="0"/>
-    <w:lsdException w:name="Medium Grid 3 Accent 4" w:semiHidden="0" w:uiPriority="69" w:unhideWhenUsed="0"/>
-    <w:lsdException w:name="Dark List Accent 4" w:semiHidden="0" w:uiPriority="70" w:unhideWhenUsed="0"/>
-    <w:lsdException w:name="Colorful Shading Accent 4" w:semiHidden="0" w:uiPriority="71" w:unhideWhenUsed="0"/>
-    <w:lsdException w:name="Colorful List Accent 4" w:semiHidden="0" w:uiPriority="72" w:unhideWhenUsed="0"/>
-    <w:lsdException w:name="Colorful Grid Accent 4" w:semiHidden="0" w:uiPriority="73" w:unhideWhenUsed="0"/>
-    <w:lsdException w:name="Light Shading Accent 5" w:semiHidden="0" w:uiPriority="60" w:unhideWhenUsed="0"/>
-    <w:lsdException w:name="Light List Accent 5" w:semiHidden="0" w:uiPriority="61" w:unhideWhenUsed="0"/>
-    <w:lsdException w:name="Light Grid Accent 5" w:semiHidden="0" w:uiPriority="62" w:unhideWhenUsed="0"/>
-    <w:lsdException w:name="Medium Shading 1 Accent 5" w:semiHidden="0" w:uiPriority="63" w:unhideWhenUsed="0"/>
-    <w:lsdException w:name="Medium Shading 2 Accent 5" w:semiHidden="0" w:uiPriority="64" w:unhideWhenUsed="0"/>
-    <w:lsdException w:name="Medium List 1 Accent 5" w:semiHidden="0" w:uiPriority="65" w:unhideWhenUsed="0"/>
-    <w:lsdException w:name="Medium List 2 Accent 5" w:semiHidden="0" w:uiPriority="66" w:unhideWhenUsed="0"/>
-    <w:lsdException w:name="Medium Grid 1 Accent 5" w:semiHidden="0" w:uiPriority="67" w:unhideWhenUsed="0"/>
-    <w:lsdException w:name="Medium Grid 2 Accent 5" w:semiHidden="0" w:uiPriority="68" w:unhideWhenUsed="0"/>
-    <w:lsdException w:name="Medium Grid 3 Accent 5" w:semiHidden="0" w:uiPriority="69" w:unhideWhenUsed="0"/>
-    <w:lsdException w:name="Dark List Accent 5" w:semiHidden="0" w:uiPriority="70" w:unhideWhenUsed="0"/>
-    <w:lsdException w:name="Colorful Shading Accent 5" w:semiHidden="0" w:uiPriority="71" w:unhideWhenUsed="0"/>
-    <w:lsdException w:name="Colorful List Accent 5" w:semiHidden="0" w:uiPriority="72" w:unhideWhenUsed="0"/>
-    <w:lsdException w:name="Colorful Grid Accent 5" w:semiHidden="0" w:uiPriority="73" w:unhideWhenUsed="0"/>
-    <w:lsdException w:name="Light Shading Accent 6" w:semiHidden="0" w:uiPriority="60" w:unhideWhenUsed="0"/>
-    <w:lsdException w:name="Light List Accent 6" w:semiHidden="0" w:uiPriority="61" w:unhideWhenUsed="0"/>
-    <w:lsdException w:name="Light Grid Accent 6" w:semiHidden="0" w:uiPriority="62" w:unhideWhenUsed="0"/>
-    <w:lsdException w:name="Medium Shading 1 Accent 6" w:semiHidden="0" w:uiPriority="63" w:unhideWhenUsed="0"/>
-    <w:lsdException w:name="Medium Shading 2 Accent 6" w:semiHidden="0" w:uiPriority="64" w:unhideWhenUsed="0"/>
-    <w:lsdException w:name="Medium List 1 Accent 6" w:semiHidden="0" w:uiPriority="65" w:unhideWhenUsed="0"/>
-    <w:lsdException w:name="Medium List 2 Accent 6" w:semiHidden="0" w:uiPriority="66" w:unhideWhenUsed="0"/>
-    <w:lsdException w:name="Medium Grid 1 Accent 6" w:semiHidden="0" w:uiPriority="67" w:unhideWhenUsed="0"/>
-    <w:lsdException w:name="Medium Grid 2 Accent 6" w:semiHidden="0" w:uiPriority="68" w:unhideWhenUsed="0"/>
-    <w:lsdException w:name="Medium Grid 3 Accent 6" w:semiHidden="0" w:uiPriority="69" w:unhideWhenUsed="0"/>
-    <w:lsdException w:name="Dark List Accent 6" w:semiHidden="0" w:uiPriority="70" w:unhideWhenUsed="0"/>
-    <w:lsdException w:name="Colorful Shading Accent 6" w:semiHidden="0" w:uiPriority="71" w:unhideWhenUsed="0"/>
-    <w:lsdException w:name="Colorful List Accent 6" w:semiHidden="0" w:uiPriority="72" w:unhideWhenUsed="0"/>
-    <w:lsdException w:name="Colorful Grid Accent 6" w:semiHidden="0" w:uiPriority="73" w:unhideWhenUsed="0"/>
-    <w:lsdException w:name="Subtle Emphasis" w:semiHidden="0" w:uiPriority="19" w:unhideWhenUsed="0" w:qFormat="1"/>
-    <w:lsdException w:name="Intense Emphasis" w:semiHidden="0" w:uiPriority="21" w:unhideWhenUsed="0" w:qFormat="1"/>
-    <w:lsdException w:name="Subtle Reference" w:semiHidden="0" w:uiPriority="31" w:unhideWhenUsed="0" w:qFormat="1"/>
-    <w:lsdException w:name="Intense Reference" w:semiHidden="0" w:uiPriority="32" w:unhideWhenUsed="0" w:qFormat="1"/>
-    <w:lsdException w:name="Book Title" w:semiHidden="0" w:uiPriority="33" w:unhideWhenUsed="0" w:qFormat="1"/>
-    <w:lsdException w:name="Bibliography" w:uiPriority="37"/>
-    <w:lsdException w:name="TOC Heading" w:uiPriority="39" w:qFormat="1"/>
-  </w:latentStyles>
-  <w:style w:type="paragraph" w:default="1" w:styleId="Normal">
-    <w:name w:val="Normal"/>
-    <w:qFormat/>
-  </w:style>
-  <w:style w:type="paragraph" w:styleId="Heading1">
-    <w:name w:val="heading 1"/>
-    <w:basedOn w:val="Normal"/>
-    <w:next w:val="Normal"/>
-    <w:link w:val="Heading1Char"/>
-    <w:uiPriority w:val="9"/>
-    <w:qFormat/>
-    <w:rsid w:val="00B738C2"/>
-    <w:pPr>
-      <w:keepNext/>
-      <w:keepLines/>
-      <w:spacing w:before="240" w:after="0"/>
-      <w:outlineLvl w:val="0"/>
-    </w:pPr>
-    <w:rPr>
-      <w:rFonts w:asciiTheme="majorHAnsi" w:eastAsiaTheme="majorEastAsia" w:hAnsiTheme="majorHAnsi" w:cstheme="majorBidi"/>
-      <w:color w:val="2E74B5" w:themeColor="accent1" w:themeShade="BF"/>
-      <w:sz w:val="32"/>
-      <w:szCs w:val="32"/>
-    </w:rPr>
-  </w:style>
-  <w:style w:type="paragraph" w:styleId="Heading2">
-    <w:name w:val="heading 2"/>
-    <w:basedOn w:val="Normal"/>
-    <w:next w:val="Normal"/>
-    <w:link w:val="Heading2Char"/>
-    <w:uiPriority w:val="9"/>
-    <w:unhideWhenUsed/>
-    <w:qFormat/>
-    <w:rsid w:val="00BA6A83"/>
-    <w:pPr>
-      <w:keepNext/>
-      <w:keepLines/>
-      <w:spacing w:before="40" w:after="0"/>
-      <w:outlineLvl w:val="1"/>
-    </w:pPr>
-    <w:rPr>
-      <w:rFonts w:asciiTheme="majorHAnsi" w:eastAsiaTheme="majorEastAsia" w:hAnsiTheme="majorHAnsi" w:cstheme="majorBidi"/>
-      <w:color w:val="2E74B5" w:themeColor="accent1" w:themeShade="BF"/>
-      <w:sz w:val="26"/>
-      <w:szCs w:val="26"/>
-    </w:rPr>
-  </w:style>
-  <w:style w:type="paragraph" w:styleId="Heading3">
-    <w:name w:val="heading 3"/>
-    <w:basedOn w:val="Normal"/>
-    <w:next w:val="Normal"/>
-    <w:link w:val="Heading3Char"/>
-    <w:uiPriority w:val="9"/>
-    <w:unhideWhenUsed/>
-    <w:qFormat/>
-    <w:rsid w:val="007E2573"/>
-    <w:pPr>
-      <w:keepNext/>
-      <w:keepLines/>
-      <w:spacing w:before="40" w:after="0" w:line="276" w:lineRule="auto"/>
-      <w:outlineLvl w:val="2"/>
-    </w:pPr>
-    <w:rPr>
-      <w:rFonts w:asciiTheme="majorHAnsi" w:eastAsiaTheme="majorEastAsia" w:hAnsiTheme="majorHAnsi" w:cstheme="majorBidi"/>
-      <w:color w:val="1F4D78" w:themeColor="accent1" w:themeShade="7F"/>
-      <w:sz w:val="24"/>
-      <w:szCs w:val="24"/>
-    </w:rPr>
-  </w:style>
-  <w:style w:type="character" w:default="1" w:styleId="DefaultParagraphFont">
-    <w:name w:val="Default Paragraph Font"/>
-    <w:uiPriority w:val="1"/>
-    <w:semiHidden/>
-    <w:unhideWhenUsed/>
-  </w:style>
-  <w:style w:type="table" w:default="1" w:styleId="TableNormal">
-    <w:name w:val="Normal Table"/>
-    <w:uiPriority w:val="99"/>
-    <w:semiHidden/>
-    <w:unhideWhenUsed/>
-    <w:tblPr>
-      <w:tblInd w:w="0" w:type="dxa"/>
-      <w:tblCellMar>
-        <w:top w:w="0" w:type="dxa"/>
-        <w:left w:w="108" w:type="dxa"/>
-        <w:bottom w:w="0" w:type="dxa"/>
-        <w:right w:w="108" w:type="dxa"/>
-      </w:tblCellMar>
-    </w:tblPr>
-  </w:style>
-  <w:style w:type="numbering" w:default="1" w:styleId="NoList">
-    <w:name w:val="No List"/>
-    <w:uiPriority w:val="99"/>
-    <w:semiHidden/>
-    <w:unhideWhenUsed/>
-  </w:style>
-  <w:style w:type="paragraph" w:styleId="ListParagraph">
-    <w:name w:val="List Paragraph"/>
-    <w:basedOn w:val="Normal"/>
-    <w:uiPriority w:val="72"/>
-    <w:qFormat/>
-    <w:rsid w:val="00120093"/>
-    <w:pPr>
-      <w:ind w:left="720"/>
-      <w:contextualSpacing/>
-    </w:pPr>
-  </w:style>
-  <w:style w:type="character" w:styleId="Strong">
-    <w:name w:val="Strong"/>
-    <w:basedOn w:val="DefaultParagraphFont"/>
-    <w:uiPriority w:val="22"/>
-    <w:qFormat/>
-    <w:rsid w:val="00120093"/>
-    <w:rPr>
-      <w:b/>
-      <w:bCs/>
-    </w:rPr>
-  </w:style>
-  <w:style w:type="character" w:customStyle="1" w:styleId="Heading3Char">
-    <w:name w:val="Heading 3 Char"/>
-    <w:basedOn w:val="DefaultParagraphFont"/>
-    <w:link w:val="Heading3"/>
-    <w:uiPriority w:val="9"/>
-    <w:rsid w:val="007E2573"/>
-    <w:rPr>
-      <w:rFonts w:asciiTheme="majorHAnsi" w:eastAsiaTheme="majorEastAsia" w:hAnsiTheme="majorHAnsi" w:cstheme="majorBidi"/>
-      <w:color w:val="1F4D78" w:themeColor="accent1" w:themeShade="7F"/>
-      <w:sz w:val="24"/>
-      <w:szCs w:val="24"/>
-    </w:rPr>
-  </w:style>
-  <w:style w:type="character" w:styleId="Hyperlink">
-    <w:name w:val="Hyperlink"/>
-    <w:basedOn w:val="DefaultParagraphFont"/>
-    <w:uiPriority w:val="99"/>
-    <w:unhideWhenUsed/>
-    <w:rsid w:val="00526170"/>
-    <w:rPr>
-      <w:color w:val="0000FF"/>
-      <w:u w:val="single"/>
-    </w:rPr>
-  </w:style>
-  <w:style w:type="character" w:styleId="FollowedHyperlink">
-    <w:name w:val="FollowedHyperlink"/>
-    <w:basedOn w:val="DefaultParagraphFont"/>
-    <w:uiPriority w:val="99"/>
-    <w:semiHidden/>
-    <w:unhideWhenUsed/>
-    <w:rsid w:val="00526170"/>
-    <w:rPr>
-      <w:color w:val="954F72" w:themeColor="followedHyperlink"/>
-      <w:u w:val="single"/>
-    </w:rPr>
-  </w:style>
-  <w:style w:type="paragraph" w:styleId="NormalWeb">
-    <w:name w:val="Normal (Web)"/>
-    <w:basedOn w:val="Normal"/>
-    <w:uiPriority w:val="99"/>
-    <w:unhideWhenUsed/>
-    <w:rsid w:val="00DB18C7"/>
-    <w:pPr>
-      <w:spacing w:before="100" w:beforeAutospacing="1" w:after="100" w:afterAutospacing="1" w:line="240" w:lineRule="auto"/>
-    </w:pPr>
-    <w:rPr>
-      <w:rFonts w:ascii="Times New Roman" w:eastAsia="Times New Roman" w:hAnsi="Times New Roman" w:cs="Times New Roman"/>
-      <w:sz w:val="24"/>
-      <w:szCs w:val="24"/>
-    </w:rPr>
-  </w:style>
-  <w:style w:type="character" w:customStyle="1" w:styleId="Heading2Char">
-    <w:name w:val="Heading 2 Char"/>
-    <w:basedOn w:val="DefaultParagraphFont"/>
-    <w:link w:val="Heading2"/>
-    <w:uiPriority w:val="9"/>
-    <w:rsid w:val="00BA6A83"/>
-    <w:rPr>
-      <w:rFonts w:asciiTheme="majorHAnsi" w:eastAsiaTheme="majorEastAsia" w:hAnsiTheme="majorHAnsi" w:cstheme="majorBidi"/>
-      <w:color w:val="2E74B5" w:themeColor="accent1" w:themeShade="BF"/>
-      <w:sz w:val="26"/>
-      <w:szCs w:val="26"/>
-    </w:rPr>
-  </w:style>
-  <w:style w:type="character" w:customStyle="1" w:styleId="reg-label-info">
-    <w:name w:val="reg-label-info"/>
-    <w:basedOn w:val="DefaultParagraphFont"/>
-    <w:rsid w:val="0014722D"/>
-  </w:style>
-  <w:style w:type="paragraph" w:customStyle="1" w:styleId="content-h2-text">
-    <w:name w:val="content-h2-text"/>
-    <w:basedOn w:val="Normal"/>
-    <w:rsid w:val="00BD4F52"/>
-    <w:pPr>
-      <w:spacing w:before="100" w:beforeAutospacing="1" w:after="100" w:afterAutospacing="1" w:line="240" w:lineRule="auto"/>
-    </w:pPr>
-    <w:rPr>
-      <w:rFonts w:ascii="Times New Roman" w:eastAsia="Times New Roman" w:hAnsi="Times New Roman" w:cs="Times New Roman"/>
-      <w:sz w:val="24"/>
-      <w:szCs w:val="24"/>
-    </w:rPr>
-  </w:style>
-  <w:style w:type="table" w:styleId="TableGrid">
-    <w:name w:val="Table Grid"/>
-    <w:basedOn w:val="TableNormal"/>
-    <w:uiPriority w:val="39"/>
-    <w:rsid w:val="005E1E9B"/>
-    <w:pPr>
-      <w:spacing w:after="0" w:line="240" w:lineRule="auto"/>
-    </w:pPr>
-    <w:tblPr>
-      <w:tblBorders>
-        <w:top w:val="single" w:sz="4" w:space="0" w:color="auto"/>
-        <w:left w:val="single" w:sz="4" w:space="0" w:color="auto"/>
-        <w:bottom w:val="single" w:sz="4" w:space="0" w:color="auto"/>
-        <w:right w:val="single" w:sz="4" w:space="0" w:color="auto"/>
-        <w:insideH w:val="single" w:sz="4" w:space="0" w:color="auto"/>
-        <w:insideV w:val="single" w:sz="4" w:space="0" w:color="auto"/>
-      </w:tblBorders>
-    </w:tblPr>
-  </w:style>
-  <w:style w:type="paragraph" w:styleId="NoSpacing">
-    <w:name w:val="No Spacing"/>
-    <w:uiPriority w:val="1"/>
-    <w:qFormat/>
-    <w:rsid w:val="00C36F88"/>
-    <w:pPr>
-      <w:spacing w:after="0" w:line="240" w:lineRule="auto"/>
-    </w:pPr>
-  </w:style>
-  <w:style w:type="paragraph" w:styleId="Header">
-    <w:name w:val="header"/>
-    <w:basedOn w:val="Normal"/>
-    <w:link w:val="HeaderChar"/>
-    <w:uiPriority w:val="99"/>
-    <w:unhideWhenUsed/>
-    <w:rsid w:val="00B738C2"/>
-    <w:pPr>
-      <w:tabs>
-        <w:tab w:val="center" w:pos="4680"/>
-        <w:tab w:val="right" w:pos="9360"/>
-      </w:tabs>
-      <w:spacing w:after="0" w:line="240" w:lineRule="auto"/>
-    </w:pPr>
-  </w:style>
-  <w:style w:type="character" w:customStyle="1" w:styleId="HeaderChar">
-    <w:name w:val="Header Char"/>
-    <w:basedOn w:val="DefaultParagraphFont"/>
-    <w:link w:val="Header"/>
-    <w:uiPriority w:val="99"/>
-    <w:rsid w:val="00B738C2"/>
-  </w:style>
-  <w:style w:type="paragraph" w:styleId="Footer">
-    <w:name w:val="footer"/>
-    <w:basedOn w:val="Normal"/>
-    <w:link w:val="FooterChar"/>
-    <w:uiPriority w:val="99"/>
-    <w:unhideWhenUsed/>
-    <w:rsid w:val="00B738C2"/>
-    <w:pPr>
-      <w:tabs>
-        <w:tab w:val="center" w:pos="4680"/>
-        <w:tab w:val="right" w:pos="9360"/>
-      </w:tabs>
-      <w:spacing w:after="0" w:line="240" w:lineRule="auto"/>
-    </w:pPr>
-  </w:style>
-  <w:style w:type="character" w:customStyle="1" w:styleId="FooterChar">
-    <w:name w:val="Footer Char"/>
-    <w:basedOn w:val="DefaultParagraphFont"/>
-    <w:link w:val="Footer"/>
-    <w:uiPriority w:val="99"/>
-    <w:rsid w:val="00B738C2"/>
-  </w:style>
-  <w:style w:type="character" w:customStyle="1" w:styleId="Heading1Char">
-    <w:name w:val="Heading 1 Char"/>
-    <w:basedOn w:val="DefaultParagraphFont"/>
-    <w:link w:val="Heading1"/>
-    <w:uiPriority w:val="9"/>
-    <w:rsid w:val="00B738C2"/>
-    <w:rPr>
-      <w:rFonts w:asciiTheme="majorHAnsi" w:eastAsiaTheme="majorEastAsia" w:hAnsiTheme="majorHAnsi" w:cstheme="majorBidi"/>
-      <w:color w:val="2E74B5" w:themeColor="accent1" w:themeShade="BF"/>
-      <w:sz w:val="32"/>
-      <w:szCs w:val="32"/>
-    </w:rPr>
-  </w:style>
-  <w:style w:type="paragraph" w:styleId="TOCHeading">
-    <w:name w:val="TOC Heading"/>
-    <w:basedOn w:val="Heading1"/>
-    <w:next w:val="Normal"/>
-    <w:uiPriority w:val="39"/>
-    <w:unhideWhenUsed/>
-    <w:qFormat/>
-    <w:rsid w:val="00B738C2"/>
-    <w:pPr>
-      <w:outlineLvl w:val="9"/>
-    </w:pPr>
-  </w:style>
-  <w:style w:type="paragraph" w:styleId="TOC3">
-    <w:name w:val="toc 3"/>
-    <w:basedOn w:val="Normal"/>
-    <w:next w:val="Normal"/>
-    <w:autoRedefine/>
-    <w:uiPriority w:val="39"/>
-    <w:unhideWhenUsed/>
-    <w:rsid w:val="00B738C2"/>
-    <w:pPr>
-      <w:spacing w:after="100"/>
-      <w:ind w:left="440"/>
-    </w:pPr>
-  </w:style>
-  <w:style w:type="paragraph" w:styleId="TOC2">
-    <w:name w:val="toc 2"/>
-    <w:basedOn w:val="Normal"/>
-    <w:next w:val="Normal"/>
-    <w:autoRedefine/>
-    <w:uiPriority w:val="39"/>
-    <w:unhideWhenUsed/>
-    <w:rsid w:val="00B738C2"/>
-    <w:pPr>
-      <w:spacing w:after="100"/>
-      <w:ind w:left="220"/>
-    </w:pPr>
-  </w:style>
-  <w:style w:type="paragraph" w:styleId="TOC1">
-    <w:name w:val="toc 1"/>
-    <w:basedOn w:val="Normal"/>
-    <w:next w:val="Normal"/>
-    <w:autoRedefine/>
-    <w:uiPriority w:val="39"/>
-    <w:unhideWhenUsed/>
-    <w:rsid w:val="00B738C2"/>
-    <w:pPr>
-      <w:spacing w:after="100"/>
-    </w:pPr>
-    <w:rPr>
-      <w:rFonts w:eastAsiaTheme="minorEastAsia" w:cs="Times New Roman"/>
-    </w:rPr>
-  </w:style>
-  <w:style w:type="character" w:styleId="PageNumber">
-    <w:name w:val="page number"/>
-    <w:rsid w:val="00FF3F2B"/>
-  </w:style>
-  <w:style w:type="character" w:styleId="CommentReference">
-    <w:name w:val="annotation reference"/>
-    <w:basedOn w:val="DefaultParagraphFont"/>
-    <w:uiPriority w:val="99"/>
-    <w:semiHidden/>
-    <w:unhideWhenUsed/>
-    <w:rsid w:val="00B42FDA"/>
-    <w:rPr>
-      <w:sz w:val="16"/>
-      <w:szCs w:val="16"/>
-    </w:rPr>
-  </w:style>
-  <w:style w:type="paragraph" w:styleId="CommentText">
-    <w:name w:val="annotation text"/>
-    <w:basedOn w:val="Normal"/>
-    <w:link w:val="CommentTextChar"/>
-    <w:uiPriority w:val="99"/>
-    <w:semiHidden/>
-    <w:unhideWhenUsed/>
-    <w:rsid w:val="00B42FDA"/>
-    <w:pPr>
-      <w:spacing w:line="240" w:lineRule="auto"/>
-    </w:pPr>
-    <w:rPr>
-      <w:sz w:val="20"/>
-      <w:szCs w:val="20"/>
-    </w:rPr>
-  </w:style>
-  <w:style w:type="character" w:customStyle="1" w:styleId="CommentTextChar">
-    <w:name w:val="Comment Text Char"/>
-    <w:basedOn w:val="DefaultParagraphFont"/>
-    <w:link w:val="CommentText"/>
-    <w:uiPriority w:val="99"/>
-    <w:semiHidden/>
-    <w:rsid w:val="00B42FDA"/>
-    <w:rPr>
-      <w:sz w:val="20"/>
-      <w:szCs w:val="20"/>
-    </w:rPr>
-  </w:style>
-  <w:style w:type="paragraph" w:styleId="CommentSubject">
-    <w:name w:val="annotation subject"/>
-    <w:basedOn w:val="CommentText"/>
-    <w:next w:val="CommentText"/>
-    <w:link w:val="CommentSubjectChar"/>
-    <w:uiPriority w:val="99"/>
-    <w:semiHidden/>
-    <w:unhideWhenUsed/>
-    <w:rsid w:val="00B42FDA"/>
-    <w:rPr>
-      <w:b/>
-      <w:bCs/>
-    </w:rPr>
-  </w:style>
-  <w:style w:type="character" w:customStyle="1" w:styleId="CommentSubjectChar">
-    <w:name w:val="Comment Subject Char"/>
-    <w:basedOn w:val="CommentTextChar"/>
-    <w:link w:val="CommentSubject"/>
-    <w:uiPriority w:val="99"/>
-    <w:semiHidden/>
-    <w:rsid w:val="00B42FDA"/>
-    <w:rPr>
-      <w:b/>
-      <w:bCs/>
-      <w:sz w:val="20"/>
-      <w:szCs w:val="20"/>
-    </w:rPr>
-  </w:style>
-  <w:style w:type="paragraph" w:styleId="BalloonText">
-    <w:name w:val="Balloon Text"/>
-    <w:basedOn w:val="Normal"/>
-    <w:link w:val="BalloonTextChar"/>
-    <w:uiPriority w:val="99"/>
-    <w:semiHidden/>
-    <w:unhideWhenUsed/>
-    <w:rsid w:val="00B42FDA"/>
-    <w:pPr>
-      <w:spacing w:after="0" w:line="240" w:lineRule="auto"/>
-    </w:pPr>
-    <w:rPr>
-      <w:rFonts w:ascii="Segoe UI" w:hAnsi="Segoe UI" w:cs="Segoe UI"/>
-      <w:sz w:val="18"/>
-      <w:szCs w:val="18"/>
-    </w:rPr>
-  </w:style>
-  <w:style w:type="character" w:customStyle="1" w:styleId="BalloonTextChar">
-    <w:name w:val="Balloon Text Char"/>
-    <w:basedOn w:val="DefaultParagraphFont"/>
-    <w:link w:val="BalloonText"/>
-    <w:uiPriority w:val="99"/>
-    <w:semiHidden/>
-    <w:rsid w:val="00B42FDA"/>
-    <w:rPr>
-      <w:rFonts w:ascii="Segoe UI" w:hAnsi="Segoe UI" w:cs="Segoe UI"/>
-      <w:sz w:val="18"/>
-      <w:szCs w:val="18"/>
-    </w:rPr>
-  </w:style>
-  <w:style w:type="paragraph" w:styleId="Caption">
-    <w:name w:val="caption"/>
-    <w:basedOn w:val="Normal"/>
-    <w:next w:val="Normal"/>
-    <w:uiPriority w:val="35"/>
-    <w:unhideWhenUsed/>
-    <w:qFormat/>
-    <w:rsid w:val="006D4BA7"/>
-    <w:pPr>
-      <w:spacing w:after="200" w:line="240" w:lineRule="auto"/>
-    </w:pPr>
-    <w:rPr>
-      <w:i/>
-      <w:iCs/>
-      <w:color w:val="44546A" w:themeColor="text2"/>
-      <w:sz w:val="18"/>
-      <w:szCs w:val="18"/>
-    </w:rPr>
-  </w:style>
-  <w:style w:type="paragraph" w:styleId="TableofFigures">
-    <w:name w:val="table of figures"/>
-    <w:basedOn w:val="Normal"/>
-    <w:next w:val="Normal"/>
-    <w:uiPriority w:val="99"/>
-    <w:unhideWhenUsed/>
-    <w:rsid w:val="008356D3"/>
-    <w:pPr>
-      <w:spacing w:after="0"/>
-    </w:pPr>
-  </w:style>
-</w:styles>
-</file>
-
-<file path=word/stylesWithEffects.xml><?xml version="1.0" encoding="utf-8"?>
-<w:styles xmlns:wpc="http://schemas.microsoft.com/office/word/2010/wordprocessingCanvas" xmlns:mc="http://schemas.openxmlformats.org/markup-compatibility/2006" xmlns:o="urn:schemas-microsoft-com:office:office" xmlns:r="http://schemas.openxmlformats.org/officeDocument/2006/relationships" xmlns:m="http://schemas.openxmlformats.org/officeDocument/2006/math" xmlns:v="urn:schemas-microsoft-com:vml" xmlns:wp14="http://schemas.microsoft.com/office/word/2010/wordprocessingDrawing" xmlns:wp="http://schemas.openxmlformats.org/drawingml/2006/wordprocessingDrawing" xmlns:w10="urn:schemas-microsoft-com:office:word" xmlns:w="http://schemas.openxmlformats.org/wordprocessingml/2006/main" xmlns:w14="http://schemas.microsoft.com/office/word/2010/wordml" xmlns:wpg="http://schemas.microsoft.com/office/word/2010/wordprocessingGroup" xmlns:wpi="http://schemas.microsoft.com/office/word/2010/wordprocessingInk" xmlns:wne="http://schemas.microsoft.com/office/word/2006/wordml" xmlns:wps="http://schemas.microsoft.com/office/word/2010/wordprocessingShape" mc:Ignorable="w14 wp14">
-  <w:docDefaults>
-    <w:rPrDefault>
-      <w:rPr>
-        <w:rFonts w:asciiTheme="minorHAnsi" w:eastAsiaTheme="minorHAnsi" w:hAnsiTheme="minorHAnsi" w:cstheme="minorBidi"/>
-        <w:sz w:val="22"/>
-        <w:szCs w:val="22"/>
-        <w:lang w:val="en-US" w:eastAsia="en-US" w:bidi="ar-SA"/>
-      </w:rPr>
-    </w:rPrDefault>
-    <w:pPrDefault>
-      <w:pPr>
-        <w:spacing w:after="160" w:line="259" w:lineRule="auto"/>
-      </w:pPr>
-    </w:pPrDefault>
-  </w:docDefaults>
-  <w:latentStyles w:defLockedState="0" w:defUIPriority="99" w:defSemiHidden="1" w:defUnhideWhenUsed="1" w:defQFormat="0" w:count="267">
-    <w:lsdException w:name="Normal" w:semiHidden="0" w:uiPriority="0" w:unhideWhenUsed="0" w:qFormat="1"/>
-    <w:lsdException w:name="heading 1" w:semiHidden="0" w:uiPriority="9" w:unhideWhenUsed="0" w:qFormat="1"/>
-    <w:lsdException w:name="heading 2" w:uiPriority="9" w:qFormat="1"/>
-    <w:lsdException w:name="heading 3" w:uiPriority="9" w:qFormat="1"/>
-    <w:lsdException w:name="heading 4" w:uiPriority="9" w:qFormat="1"/>
-    <w:lsdException w:name="heading 5" w:uiPriority="9" w:qFormat="1"/>
-    <w:lsdException w:name="heading 6" w:uiPriority="9" w:qFormat="1"/>
-    <w:lsdException w:name="heading 7" w:uiPriority="9" w:qFormat="1"/>
-    <w:lsdException w:name="heading 8" w:uiPriority="9" w:qFormat="1"/>
-    <w:lsdException w:name="heading 9" w:uiPriority="9" w:qFormat="1"/>
-    <w:lsdException w:name="toc 1" w:uiPriority="39"/>
-    <w:lsdException w:name="toc 2" w:uiPriority="39"/>
-    <w:lsdException w:name="toc 3" w:uiPriority="39"/>
-    <w:lsdException w:name="toc 4" w:uiPriority="39"/>
-    <w:lsdException w:name="toc 5" w:uiPriority="39"/>
-    <w:lsdException w:name="toc 6" w:uiPriority="39"/>
-    <w:lsdException w:name="toc 7" w:uiPriority="39"/>
-    <w:lsdException w:name="toc 8" w:uiPriority="39"/>
-    <w:lsdException w:name="toc 9" w:uiPriority="39"/>
-    <w:lsdException w:name="caption" w:uiPriority="35" w:qFormat="1"/>
-    <w:lsdException w:name="page number" w:uiPriority="0"/>
-    <w:lsdException w:name="Title" w:semiHidden="0" w:uiPriority="10" w:unhideWhenUsed="0" w:qFormat="1"/>
-    <w:lsdException w:name="Default Paragraph Font" w:uiPriority="1"/>
-    <w:lsdException w:name="Subtitle" w:semiHidden="0" w:uiPriority="11" w:unhideWhenUsed="0" w:qFormat="1"/>
-    <w:lsdException w:name="Strong" w:semiHidden="0" w:uiPriority="22" w:unhideWhenUsed="0" w:qFormat="1"/>
-    <w:lsdException w:name="Emphasis" w:semiHidden="0" w:uiPriority="20" w:unhideWhenUsed="0" w:qFormat="1"/>
-    <w:lsdException w:name="Table Grid" w:semiHidden="0" w:uiPriority="39" w:unhideWhenUsed="0"/>
-    <w:lsdException w:name="Placeholder Text" w:unhideWhenUsed="0"/>
-    <w:lsdException w:name="No Spacing" w:semiHidden="0" w:uiPriority="1" w:unhideWhenUsed="0" w:qFormat="1"/>
-    <w:lsdException w:name="Light Shading" w:semiHidden="0" w:uiPriority="60" w:unhideWhenUsed="0"/>
-    <w:lsdException w:name="Light List" w:semiHidden="0" w:uiPriority="61" w:unhideWhenUsed="0"/>
-    <w:lsdException w:name="Light Grid" w:semiHidden="0" w:uiPriority="62" w:unhideWhenUsed="0"/>
-    <w:lsdException w:name="Medium Shading 1" w:semiHidden="0" w:uiPriority="63" w:unhideWhenUsed="0"/>
-    <w:lsdException w:name="Medium Shading 2" w:semiHidden="0" w:uiPriority="64" w:unhideWhenUsed="0"/>
-    <w:lsdException w:name="Medium List 1" w:semiHidden="0" w:uiPriority="65" w:unhideWhenUsed="0"/>
-    <w:lsdException w:name="Medium List 2" w:semiHidden="0" w:uiPriority="66" w:unhideWhenUsed="0"/>
-    <w:lsdException w:name="Medium Grid 1" w:semiHidden="0" w:uiPriority="67" w:unhideWhenUsed="0"/>
-    <w:lsdException w:name="Medium Grid 2" w:semiHidden="0" w:uiPriority="68" w:unhideWhenUsed="0"/>
-    <w:lsdException w:name="Medium Grid 3" w:semiHidden="0" w:uiPriority="69" w:unhideWhenUsed="0"/>
-    <w:lsdException w:name="Dark List" w:semiHidden="0" w:uiPriority="70" w:unhideWhenUsed="0"/>
-    <w:lsdException w:name="Colorful Shading" w:semiHidden="0" w:uiPriority="71" w:unhideWhenUsed="0"/>
-    <w:lsdException w:name="Colorful List" w:semiHidden="0" w:uiPriority="72" w:unhideWhenUsed="0"/>
-    <w:lsdException w:name="Colorful Grid" w:semiHidden="0" w:uiPriority="73" w:unhideWhenUsed="0"/>
-    <w:lsdException w:name="Light Shading Accent 1" w:semiHidden="0" w:uiPriority="60" w:unhideWhenUsed="0"/>
-    <w:lsdException w:name="Light List Accent 1" w:semiHidden="0" w:uiPriority="61" w:unhideWhenUsed="0"/>
-    <w:lsdException w:name="Light Grid Accent 1" w:semiHidden="0" w:uiPriority="62" w:unhideWhenUsed="0"/>
-    <w:lsdException w:name="Medium Shading 1 Accent 1" w:semiHidden="0" w:uiPriority="63" w:unhideWhenUsed="0"/>
-    <w:lsdException w:name="Medium Shading 2 Accent 1" w:semiHidden="0" w:uiPriority="64" w:unhideWhenUsed="0"/>
-    <w:lsdException w:name="Medium List 1 Accent 1" w:semiHidden="0" w:uiPriority="65" w:unhideWhenUsed="0"/>
-    <w:lsdException w:name="Revision" w:unhideWhenUsed="0"/>
-    <w:lsdException w:name="List Paragraph" w:semiHidden="0" w:uiPriority="72" w:unhideWhenUsed="0" w:qFormat="1"/>
-    <w:lsdException w:name="Quote" w:semiHidden="0" w:uiPriority="29" w:unhideWhenUsed="0" w:qFormat="1"/>
-    <w:lsdException w:name="Intense Quote" w:semiHidden="0" w:uiPriority="30" w:unhideWhenUsed="0" w:qFormat="1"/>
-    <w:lsdException w:name="Medium List 2 Accent 1" w:semiHidden="0" w:uiPriority="66" w:unhideWhenUsed="0"/>
-    <w:lsdException w:name="Medium Grid 1 Accent 1" w:semiHidden="0" w:uiPriority="67" w:unhideWhenUsed="0"/>
-    <w:lsdException w:name="Medium Grid 2 Accent 1" w:semiHidden="0" w:uiPriority="68" w:unhideWhenUsed="0"/>
-    <w:lsdException w:name="Medium Grid 3 Accent 1" w:semiHidden="0" w:uiPriority="69" w:unhideWhenUsed="0"/>
-    <w:lsdException w:name="Dark List Accent 1" w:semiHidden="0" w:uiPriority="70" w:unhideWhenUsed="0"/>
-    <w:lsdException w:name="Colorful Shading Accent 1" w:semiHidden="0" w:uiPriority="71" w:unhideWhenUsed="0"/>
-    <w:lsdException w:name="Colorful List Accent 1" w:semiHidden="0" w:uiPriority="72" w:unhideWhenUsed="0"/>
-    <w:lsdException w:name="Colorful Grid Accent 1" w:semiHidden="0" w:uiPriority="73" w:unhideWhenUsed="0"/>
-    <w:lsdException w:name="Light Shading Accent 2" w:semiHidden="0" w:uiPriority="60" w:unhideWhenUsed="0"/>
-    <w:lsdException w:name="Light List Accent 2" w:semiHidden="0" w:uiPriority="61" w:unhideWhenUsed="0"/>
-    <w:lsdException w:name="Light Grid Accent 2" w:semiHidden="0" w:uiPriority="62" w:unhideWhenUsed="0"/>
-    <w:lsdException w:name="Medium Shading 1 Accent 2" w:semiHidden="0" w:uiPriority="63" w:unhideWhenUsed="0"/>
-    <w:lsdException w:name="Medium Shading 2 Accent 2" w:semiHidden="0" w:uiPriority="64" w:unhideWhenUsed="0"/>
-    <w:lsdException w:name="Medium List 1 Accent 2" w:semiHidden="0" w:uiPriority="65" w:unhideWhenUsed="0"/>
-    <w:lsdException w:name="Medium List 2 Accent 2" w:semiHidden="0" w:uiPriority="66" w:unhideWhenUsed="0"/>
-    <w:lsdException w:name="Medium Grid 1 Accent 2" w:semiHidden="0" w:uiPriority="67" w:unhideWhenUsed="0"/>
-    <w:lsdException w:name="Medium Grid 2 Accent 2" w:semiHidden="0" w:uiPriority="68" w:unhideWhenUsed="0"/>
-    <w:lsdException w:name="Medium Grid 3 Accent 2" w:semiHidden="0" w:uiPriority="69" w:unhideWhenUsed="0"/>
-    <w:lsdException w:name="Dark List Accent 2" w:semiHidden="0" w:uiPriority="70" w:unhideWhenUsed="0"/>
-    <w:lsdException w:name="Colorful Shading Accent 2" w:semiHidden="0" w:uiPriority="71" w:unhideWhenUsed="0"/>
-    <w:lsdException w:name="Colorful List Accent 2" w:semiHidden="0" w:uiPriority="72" w:unhideWhenUsed="0"/>
-    <w:lsdException w:name="Colorful Grid Accent 2" w:semiHidden="0" w:uiPriority="73" w:unhideWhenUsed="0"/>
-    <w:lsdException w:name="Light Shading Accent 3" w:semiHidden="0" w:uiPriority="60" w:unhideWhenUsed="0"/>
-    <w:lsdException w:name="Light List Accent 3" w:semiHidden="0" w:uiPriority="61" w:unhideWhenUsed="0"/>
-    <w:lsdException w:name="Light Grid Accent 3" w:semiHidden="0" w:uiPriority="62" w:unhideWhenUsed="0"/>
-    <w:lsdException w:name="Medium Shading 1 Accent 3" w:semiHidden="0" w:uiPriority="63" w:unhideWhenUsed="0"/>
-    <w:lsdException w:name="Medium Shading 2 Accent 3" w:semiHidden="0" w:uiPriority="64" w:unhideWhenUsed="0"/>
-    <w:lsdException w:name="Medium List 1 Accent 3" w:semiHidden="0" w:uiPriority="65" w:unhideWhenUsed="0"/>
-    <w:lsdException w:name="Medium List 2 Accent 3" w:semiHidden="0" w:uiPriority="66" w:unhideWhenUsed="0"/>
-    <w:lsdException w:name="Medium Grid 1 Accent 3" w:semiHidden="0" w:uiPriority="67" w:unhideWhenUsed="0"/>
-    <w:lsdException w:name="Medium Grid 2 Accent 3" w:semiHidden="0" w:uiPriority="68" w:unhideWhenUsed="0"/>
-    <w:lsdException w:name="Medium Grid 3 Accent 3" w:semiHidden="0" w:uiPriority="69" w:unhideWhenUsed="0"/>
-    <w:lsdException w:name="Dark List Accent 3" w:semiHidden="0" w:uiPriority="70" w:unhideWhenUsed="0"/>
-    <w:lsdException w:name="Colorful Shading Accent 3" w:semiHidden="0" w:uiPriority="71" w:unhideWhenUsed="0"/>
-    <w:lsdException w:name="Colorful List Accent 3" w:semiHidden="0" w:uiPriority="72" w:unhideWhenUsed="0"/>
-    <w:lsdException w:name="Colorful Grid Accent 3" w:semiHidden="0" w:uiPriority="73" w:unhideWhenUsed="0"/>
-    <w:lsdException w:name="Light Shading Accent 4" w:semiHidden="0" w:uiPriority="60" w:unhideWhenUsed="0"/>
-    <w:lsdException w:name="Light List Accent 4" w:semiHidden="0" w:uiPriority="61" w:unhideWhenUsed="0"/>
-    <w:lsdException w:name="Light Grid Accent 4" w:semiHidden="0" w:uiPriority="62" w:unhideWhenUsed="0"/>
-    <w:lsdException w:name="Medium Shading 1 Accent 4" w:semiHidden="0" w:uiPriority="63" w:unhideWhenUsed="0"/>
-    <w:lsdException w:name="Medium Shading 2 Accent 4" w:semiHidden="0" w:uiPriority="64" w:unhideWhenUsed="0"/>
-    <w:lsdException w:name="Medium List 1 Accent 4" w:semiHidden="0" w:uiPriority="65" w:unhideWhenUsed="0"/>
-    <w:lsdException w:name="Medium List 2 Accent 4" w:semiHidden="0" w:uiPriority="66" w:unhideWhenUsed="0"/>
-    <w:lsdException w:name="Medium Grid 1 Accent 4" w:semiHidden="0" w:uiPriority="67" w:unhideWhenUsed="0"/>
-    <w:lsdException w:name="Medium Grid 2 Accent 4" w:semiHidden="0" w:uiPriority="68" w:unhideWhenUsed="0"/>
-    <w:lsdException w:name="Medium Grid 3 Accent 4" w:semiHidden="0" w:uiPriority="69" w:unhideWhenUsed="0"/>
-    <w:lsdException w:name="Dark List Accent 4" w:semiHidden="0" w:uiPriority="70" w:unhideWhenUsed="0"/>
-    <w:lsdException w:name="Colorful Shading Accent 4" w:semiHidden="0" w:uiPriority="71" w:unhideWhenUsed="0"/>
-    <w:lsdException w:name="Colorful List Accent 4" w:semiHidden="0" w:uiPriority="72" w:unhideWhenUsed="0"/>
-    <w:lsdException w:name="Colorful Grid Accent 4" w:semiHidden="0" w:uiPriority="73" w:unhideWhenUsed="0"/>
-    <w:lsdException w:name="Light Shading Accent 5" w:semiHidden="0" w:uiPriority="60" w:unhideWhenUsed="0"/>
-    <w:lsdException w:name="Light List Accent 5" w:semiHidden="0" w:uiPriority="61" w:unhideWhenUsed="0"/>
-    <w:lsdException w:name="Light Grid Accent 5" w:semiHidden="0" w:uiPriority="62" w:unhideWhenUsed="0"/>
-    <w:lsdException w:name="Medium Shading 1 Accent 5" w:semiHidden="0" w:uiPriority="63" w:unhideWhenUsed="0"/>
-    <w:lsdException w:name="Medium Shading 2 Accent 5" w:semiHidden="0" w:uiPriority="64" w:unhideWhenUsed="0"/>
-    <w:lsdException w:name="Medium List 1 Accent 5" w:semiHidden="0" w:uiPriority="65" w:unhideWhenUsed="0"/>
-    <w:lsdException w:name="Medium List 2 Accent 5" w:semiHidden="0" w:uiPriority="66" w:unhideWhenUsed="0"/>
-    <w:lsdException w:name="Medium Grid 1 Accent 5" w:semiHidden="0" w:uiPriority="67" w:unhideWhenUsed="0"/>
-    <w:lsdException w:name="Medium Grid 2 Accent 5" w:semiHidden="0" w:uiPriority="68" w:unhideWhenUsed="0"/>
-    <w:lsdException w:name="Medium Grid 3 Accent 5" w:semiHidden="0" w:uiPriority="69" w:unhideWhenUsed="0"/>
-    <w:lsdException w:name="Dark List Accent 5" w:semiHidden="0" w:uiPriority="70" w:unhideWhenUsed="0"/>
-    <w:lsdException w:name="Colorful Shading Accent 5" w:semiHidden="0" w:uiPriority="71" w:unhideWhenUsed="0"/>
-    <w:lsdException w:name="Colorful List Accent 5" w:semiHidden="0" w:uiPriority="72" w:unhideWhenUsed="0"/>
-    <w:lsdException w:name="Colorful Grid Accent 5" w:semiHidden="0" w:uiPriority="73" w:unhideWhenUsed="0"/>
-    <w:lsdException w:name="Light Shading Accent 6" w:semiHidden="0" w:uiPriority="60" w:unhideWhenUsed="0"/>
-    <w:lsdException w:name="Light List Accent 6" w:semiHidden="0" w:uiPriority="61" w:unhideWhenUsed="0"/>
-    <w:lsdException w:name="Light Grid Accent 6" w:semiHidden="0" w:uiPriority="62" w:unhideWhenUsed="0"/>
-    <w:lsdException w:name="Medium Shading 1 Accent 6" w:semiHidden="0" w:uiPriority="63" w:unhideWhenUsed="0"/>
-    <w:lsdException w:name="Medium Shading 2 Accent 6" w:semiHidden="0" w:uiPriority="64" w:unhideWhenUsed="0"/>
-    <w:lsdException w:name="Medium List 1 Accent 6" w:semiHidden="0" w:uiPriority="65" w:unhideWhenUsed="0"/>
-    <w:lsdException w:name="Medium List 2 Accent 6" w:semiHidden="0" w:uiPriority="66" w:unhideWhenUsed="0"/>
-    <w:lsdException w:name="Medium Grid 1 Accent 6" w:semiHidden="0" w:uiPriority="67" w:unhideWhenUsed="0"/>
-    <w:lsdException w:name="Medium Grid 2 Accent 6" w:semiHidden="0" w:uiPriority="68" w:unhideWhenUsed="0"/>
-    <w:lsdException w:name="Medium Grid 3 Accent 6" w:semiHidden="0" w:uiPriority="69" w:unhideWhenUsed="0"/>
-    <w:lsdException w:name="Dark List Accent 6" w:semiHidden="0" w:uiPriority="70" w:unhideWhenUsed="0"/>
-    <w:lsdException w:name="Colorful Shading Accent 6" w:semiHidden="0" w:uiPriority="71" w:unhideWhenUsed="0"/>
-    <w:lsdException w:name="Colorful List Accent 6" w:semiHidden="0" w:uiPriority="72" w:unhideWhenUsed="0"/>
-    <w:lsdException w:name="Colorful Grid Accent 6" w:semiHidden="0" w:uiPriority="73" w:unhideWhenUsed="0"/>
-    <w:lsdException w:name="Subtle Emphasis" w:semiHidden="0" w:uiPriority="19" w:unhideWhenUsed="0" w:qFormat="1"/>
-    <w:lsdException w:name="Intense Emphasis" w:semiHidden="0" w:uiPriority="21" w:unhideWhenUsed="0" w:qFormat="1"/>
-    <w:lsdException w:name="Subtle Reference" w:semiHidden="0" w:uiPriority="31" w:unhideWhenUsed="0" w:qFormat="1"/>
-    <w:lsdException w:name="Intense Reference" w:semiHidden="0" w:uiPriority="32" w:unhideWhenUsed="0" w:qFormat="1"/>
-    <w:lsdException w:name="Book Title" w:semiHidden="0" w:uiPriority="33" w:unhideWhenUsed="0" w:qFormat="1"/>
-    <w:lsdException w:name="Bibliography" w:uiPriority="37"/>
-    <w:lsdException w:name="TOC Heading" w:uiPriority="39" w:qFormat="1"/>
+  <w:latentStyles w:defLockedState="0" w:defUIPriority="99" w:defSemiHidden="0" w:defUnhideWhenUsed="0" w:defQFormat="0" w:count="371">
+    <w:lsdException w:name="Normal" w:uiPriority="0" w:qFormat="1"/>
+    <w:lsdException w:name="heading 1" w:uiPriority="9" w:qFormat="1"/>
+    <w:lsdException w:name="heading 2" w:semiHidden="1" w:uiPriority="9" w:unhideWhenUsed="1" w:qFormat="1"/>
+    <w:lsdException w:name="heading 3" w:semiHidden="1" w:uiPriority="9" w:unhideWhenUsed="1" w:qFormat="1"/>
+    <w:lsdException w:name="heading 4" w:semiHidden="1" w:uiPriority="9" w:unhideWhenUsed="1" w:qFormat="1"/>
+    <w:lsdException w:name="heading 5" w:semiHidden="1" w:uiPriority="9" w:unhideWhenUsed="1" w:qFormat="1"/>
+    <w:lsdException w:name="heading 6" w:semiHidden="1" w:uiPriority="9" w:unhideWhenUsed="1" w:qFormat="1"/>
+    <w:lsdException w:name="heading 7" w:semiHidden="1" w:uiPriority="9" w:unhideWhenUsed="1" w:qFormat="1"/>
+    <w:lsdException w:name="heading 8" w:semiHidden="1" w:uiPriority="9" w:unhideWhenUsed="1" w:qFormat="1"/>
+    <w:lsdException w:name="heading 9" w:semiHidden="1" w:uiPriority="9" w:unhideWhenUsed="1" w:qFormat="1"/>
+    <w:lsdException w:name="index 1" w:semiHidden="1" w:unhideWhenUsed="1"/>
+    <w:lsdException w:name="index 2" w:semiHidden="1" w:unhideWhenUsed="1"/>
+    <w:lsdException w:name="index 3" w:semiHidden="1" w:unhideWhenUsed="1"/>
+    <w:lsdException w:name="index 4" w:semiHidden="1" w:unhideWhenUsed="1"/>
+    <w:lsdException w:name="index 5" w:semiHidden="1" w:unhideWhenUsed="1"/>
+    <w:lsdException w:name="index 6" w:semiHidden="1" w:unhideWhenUsed="1"/>
+    <w:lsdException w:name="index 7" w:semiHidden="1" w:unhideWhenUsed="1"/>
+    <w:lsdException w:name="index 8" w:semiHidden="1" w:unhideWhenUsed="1"/>
+    <w:lsdException w:name="index 9" w:semiHidden="1" w:unhideWhenUsed="1"/>
+    <w:lsdException w:name="toc 1" w:semiHidden="1" w:uiPriority="39" w:unhideWhenUsed="1"/>
+    <w:lsdException w:name="toc 2" w:semiHidden="1" w:uiPriority="39" w:unhideWhenUsed="1"/>
+    <w:lsdException w:name="toc 3" w:semiHidden="1" w:uiPriority="39" w:unhideWhenUsed="1"/>
+    <w:lsdException w:name="toc 4" w:semiHidden="1" w:uiPriority="39" w:unhideWhenUsed="1"/>
+    <w:lsdException w:name="toc 5" w:semiHidden="1" w:uiPriority="39" w:unhideWhenUsed="1"/>
+    <w:lsdException w:name="toc 6" w:semiHidden="1" w:uiPriority="39" w:unhideWhenUsed="1"/>
+    <w:lsdException w:name="toc 7" w:semiHidden="1" w:uiPriority="39" w:unhideWhenUsed="1"/>
+    <w:lsdException w:name="toc 8" w:semiHidden="1" w:uiPriority="39" w:unhideWhenUsed="1"/>
+    <w:lsdException w:name="toc 9" w:semiHidden="1" w:uiPriority="39" w:unhideWhenUsed="1"/>
+    <w:lsdException w:name="Normal Indent" w:semiHidden="1" w:unhideWhenUsed="1"/>
+    <w:lsdException w:name="footnote text" w:semiHidden="1" w:unhideWhenUsed="1"/>
+    <w:lsdException w:name="annotation text" w:semiHidden="1" w:unhideWhenUsed="1"/>
+    <w:lsdException w:name="header" w:semiHidden="1" w:unhideWhenUsed="1"/>
+    <w:lsdException w:name="footer" w:semiHidden="1" w:unhideWhenUsed="1"/>
+    <w:lsdException w:name="index heading" w:semiHidden="1" w:unhideWhenUsed="1"/>
+    <w:lsdException w:name="caption" w:semiHidden="1" w:uiPriority="35" w:unhideWhenUsed="1" w:qFormat="1"/>
+    <w:lsdException w:name="table of figures" w:semiHidden="1" w:unhideWhenUsed="1"/>
+    <w:lsdException w:name="envelope address" w:semiHidden="1" w:unhideWhenUsed="1"/>
+    <w:lsdException w:name="envelope return" w:semiHidden="1" w:unhideWhenUsed="1"/>
+    <w:lsdException w:name="footnote reference" w:semiHidden="1" w:unhideWhenUsed="1"/>
+    <w:lsdException w:name="annotation reference" w:semiHidden="1" w:unhideWhenUsed="1"/>
+    <w:lsdException w:name="line number" w:semiHidden="1" w:unhideWhenUsed="1"/>
+    <w:lsdException w:name="page number" w:semiHidden="1" w:uiPriority="0" w:unhideWhenUsed="1"/>
+    <w:lsdException w:name="endnote reference" w:semiHidden="1" w:unhideWhenUsed="1"/>
+    <w:lsdException w:name="endnote text" w:semiHidden="1" w:unhideWhenUsed="1"/>
+    <w:lsdException w:name="table of authorities" w:semiHidden="1" w:unhideWhenUsed="1"/>
+    <w:lsdException w:name="macro" w:semiHidden="1" w:unhideWhenUsed="1"/>
+    <w:lsdException w:name="toa heading" w:semiHidden="1" w:unhideWhenUsed="1"/>
+    <w:lsdException w:name="List" w:semiHidden="1" w:unhideWhenUsed="1"/>
+    <w:lsdException w:name="List Bullet" w:semiHidden="1" w:unhideWhenUsed="1"/>
+    <w:lsdException w:name="List Number" w:semiHidden="1" w:unhideWhenUsed="1"/>
+    <w:lsdException w:name="List 2" w:semiHidden="1" w:unhideWhenUsed="1"/>
+    <w:lsdException w:name="List 3" w:semiHidden="1" w:unhideWhenUsed="1"/>
+    <w:lsdException w:name="List 4" w:semiHidden="1" w:unhideWhenUsed="1"/>
+    <w:lsdException w:name="List 5" w:semiHidden="1" w:unhideWhenUsed="1"/>
+    <w:lsdException w:name="List Bullet 2" w:semiHidden="1" w:unhideWhenUsed="1"/>
+    <w:lsdException w:name="List Bullet 3" w:semiHidden="1" w:unhideWhenUsed="1"/>
+    <w:lsdException w:name="List Bullet 4" w:semiHidden="1" w:unhideWhenUsed="1"/>
+    <w:lsdException w:name="List Bullet 5" w:semiHidden="1" w:unhideWhenUsed="1"/>
+    <w:lsdException w:name="List Number 2" w:semiHidden="1" w:unhideWhenUsed="1"/>
+    <w:lsdException w:name="List Number 3" w:semiHidden="1" w:unhideWhenUsed="1"/>
+    <w:lsdException w:name="List Number 4" w:semiHidden="1" w:unhideWhenUsed="1"/>
+    <w:lsdException w:name="List Number 5" w:semiHidden="1" w:unhideWhenUsed="1"/>
+    <w:lsdException w:name="Title" w:uiPriority="10" w:qFormat="1"/>
+    <w:lsdException w:name="Closing" w:semiHidden="1" w:unhideWhenUsed="1"/>
+    <w:lsdException w:name="Signature" w:semiHidden="1" w:unhideWhenUsed="1"/>
+    <w:lsdException w:name="Default Paragraph Font" w:semiHidden="1" w:uiPriority="1" w:unhideWhenUsed="1"/>
+    <w:lsdException w:name="Body Text" w:semiHidden="1" w:unhideWhenUsed="1"/>
+    <w:lsdException w:name="Body Text Indent" w:semiHidden="1" w:unhideWhenUsed="1"/>
+    <w:lsdException w:name="List Continue" w:semiHidden="1" w:unhideWhenUsed="1"/>
+    <w:lsdException w:name="List Continue 2" w:semiHidden="1" w:unhideWhenUsed="1"/>
+    <w:lsdException w:name="List Continue 3" w:semiHidden="1" w:unhideWhenUsed="1"/>
+    <w:lsdException w:name="List Continue 4" w:semiHidden="1" w:unhideWhenUsed="1"/>
+    <w:lsdException w:name="List Continue 5" w:semiHidden="1" w:unhideWhenUsed="1"/>
+    <w:lsdException w:name="Message Header" w:semiHidden="1" w:unhideWhenUsed="1"/>
+    <w:lsdException w:name="Subtitle" w:uiPriority="11" w:qFormat="1"/>
+    <w:lsdException w:name="Salutation" w:semiHidden="1" w:unhideWhenUsed="1"/>
+    <w:lsdException w:name="Date" w:semiHidden="1" w:unhideWhenUsed="1"/>
+    <w:lsdException w:name="Body Text First Indent" w:semiHidden="1" w:unhideWhenUsed="1"/>
+    <w:lsdException w:name="Body Text First Indent 2" w:semiHidden="1" w:unhideWhenUsed="1"/>
+    <w:lsdException w:name="Note Heading" w:semiHidden="1" w:unhideWhenUsed="1"/>
+    <w:lsdException w:name="Body Text 2" w:semiHidden="1" w:unhideWhenUsed="1"/>
+    <w:lsdException w:name="Body Text 3" w:semiHidden="1" w:unhideWhenUsed="1"/>
+    <w:lsdException w:name="Body Text Indent 2" w:semiHidden="1" w:unhideWhenUsed="1"/>
+    <w:lsdException w:name="Body Text Indent 3" w:semiHidden="1" w:unhideWhenUsed="1"/>
+    <w:lsdException w:name="Block Text" w:semiHidden="1" w:unhideWhenUsed="1"/>
+    <w:lsdException w:name="Hyperlink" w:semiHidden="1" w:unhideWhenUsed="1"/>
+    <w:lsdException w:name="FollowedHyperlink" w:semiHidden="1" w:unhideWhenUsed="1"/>
+    <w:lsdException w:name="Strong" w:uiPriority="22" w:qFormat="1"/>
+    <w:lsdException w:name="Emphasis" w:uiPriority="20" w:qFormat="1"/>
+    <w:lsdException w:name="Document Map" w:semiHidden="1" w:unhideWhenUsed="1"/>
+    <w:lsdException w:name="Plain Text" w:semiHidden="1" w:unhideWhenUsed="1"/>
+    <w:lsdException w:name="E-mail Signature" w:semiHidden="1" w:unhideWhenUsed="1"/>
+    <w:lsdException w:name="HTML Top of Form" w:semiHidden="1" w:unhideWhenUsed="1"/>
+    <w:lsdException w:name="HTML Bottom of Form" w:semiHidden="1" w:unhideWhenUsed="1"/>
+    <w:lsdException w:name="Normal (Web)" w:semiHidden="1" w:unhideWhenUsed="1"/>
+    <w:lsdException w:name="HTML Acronym" w:semiHidden="1" w:unhideWhenUsed="1"/>
+    <w:lsdException w:name="HTML Address" w:semiHidden="1" w:unhideWhenUsed="1"/>
+    <w:lsdException w:name="HTML Cite" w:semiHidden="1" w:unhideWhenUsed="1"/>
+    <w:lsdException w:name="HTML Code" w:semiHidden="1" w:unhideWhenUsed="1"/>
+    <w:lsdException w:name="HTML Definition" w:semiHidden="1" w:unhideWhenUsed="1"/>
+    <w:lsdException w:name="HTML Keyboard" w:semiHidden="1" w:unhideWhenUsed="1"/>
+    <w:lsdException w:name="HTML Preformatted" w:semiHidden="1" w:unhideWhenUsed="1"/>
+    <w:lsdException w:name="HTML Sample" w:semiHidden="1" w:unhideWhenUsed="1"/>
+    <w:lsdException w:name="HTML Typewriter" w:semiHidden="1" w:unhideWhenUsed="1"/>
+    <w:lsdException w:name="HTML Variable" w:semiHidden="1" w:unhideWhenUsed="1"/>
+    <w:lsdException w:name="Normal Table" w:semiHidden="1" w:unhideWhenUsed="1"/>
+    <w:lsdException w:name="annotation subject" w:semiHidden="1" w:unhideWhenUsed="1"/>
+    <w:lsdException w:name="No List" w:semiHidden="1" w:unhideWhenUsed="1"/>
+    <w:lsdException w:name="Outline List 1" w:semiHidden="1" w:unhideWhenUsed="1"/>
+    <w:lsdException w:name="Outline List 2" w:semiHidden="1" w:unhideWhenUsed="1"/>
+    <w:lsdException w:name="Outline List 3" w:semiHidden="1" w:unhideWhenUsed="1"/>
+    <w:lsdException w:name="Table Simple 1" w:semiHidden="1" w:unhideWhenUsed="1"/>
+    <w:lsdException w:name="Table Simple 2" w:semiHidden="1" w:unhideWhenUsed="1"/>
+    <w:lsdException w:name="Table Simple 3" w:semiHidden="1" w:unhideWhenUsed="1"/>
+    <w:lsdException w:name="Table Classic 1" w:semiHidden="1" w:unhideWhenUsed="1"/>
+    <w:lsdException w:name="Table Classic 2" w:semiHidden="1" w:unhideWhenUsed="1"/>
+    <w:lsdException w:name="Table Classic 3" w:semiHidden="1" w:unhideWhenUsed="1"/>
+    <w:lsdException w:name="Table Classic 4" w:semiHidden="1" w:unhideWhenUsed="1"/>
+    <w:lsdException w:name="Table Colorful 1" w:semiHidden="1" w:unhideWhenUsed="1"/>
+    <w:lsdException w:name="Table Colorful 2" w:semiHidden="1" w:unhideWhenUsed="1"/>
+    <w:lsdException w:name="Table Colorful 3" w:semiHidden="1" w:unhideWhenUsed="1"/>
+    <w:lsdException w:name="Table Columns 1" w:semiHidden="1" w:unhideWhenUsed="1"/>
+    <w:lsdException w:name="Table Columns 2" w:semiHidden="1" w:unhideWhenUsed="1"/>
+    <w:lsdException w:name="Table Columns 3" w:semiHidden="1" w:unhideWhenUsed="1"/>
+    <w:lsdException w:name="Table Columns 4" w:semiHidden="1" w:unhideWhenUsed="1"/>
+    <w:lsdException w:name="Table Columns 5" w:semiHidden="1" w:unhideWhenUsed="1"/>
+    <w:lsdException w:name="Table Grid 1" w:semiHidden="1" w:unhideWhenUsed="1"/>
+    <w:lsdException w:name="Table Grid 2" w:semiHidden="1" w:unhideWhenUsed="1"/>
+    <w:lsdException w:name="Table Grid 3" w:semiHidden="1" w:unhideWhenUsed="1"/>
+    <w:lsdException w:name="Table Grid 4" w:semiHidden="1" w:unhideWhenUsed="1"/>
+    <w:lsdException w:name="Table Grid 5" w:semiHidden="1" w:unhideWhenUsed="1"/>
+    <w:lsdException w:name="Table Grid 6" w:semiHidden="1" w:unhideWhenUsed="1"/>
+    <w:lsdException w:name="Table Grid 7" w:semiHidden="1" w:unhideWhenUsed="1"/>
+    <w:lsdException w:name="Table Grid 8" w:semiHidden="1" w:unhideWhenUsed="1"/>
+    <w:lsdException w:name="Table List 1" w:semiHidden="1" w:unhideWhenUsed="1"/>
+    <w:lsdException w:name="Table List 2" w:semiHidden="1" w:unhideWhenUsed="1"/>
+    <w:lsdException w:name="Table List 3" w:semiHidden="1" w:unhideWhenUsed="1"/>
+    <w:lsdException w:name="Table List 4" w:semiHidden="1" w:unhideWhenUsed="1"/>
+    <w:lsdException w:name="Table List 5" w:semiHidden="1" w:unhideWhenUsed="1"/>
+    <w:lsdException w:name="Table List 6" w:semiHidden="1" w:unhideWhenUsed="1"/>
+    <w:lsdException w:name="Table List 7" w:semiHidden="1" w:unhideWhenUsed="1"/>
+    <w:lsdException w:name="Table List 8" w:semiHidden="1" w:unhideWhenUsed="1"/>
+    <w:lsdException w:name="Table 3D effects 1" w:semiHidden="1" w:unhideWhenUsed="1"/>
+    <w:lsdException w:name="Table 3D effects 2" w:semiHidden="1" w:unhideWhenUsed="1"/>
+    <w:lsdException w:name="Table 3D effects 3" w:semiHidden="1" w:unhideWhenUsed="1"/>
+    <w:lsdException w:name="Table Contemporary" w:semiHidden="1" w:unhideWhenUsed="1"/>
+    <w:lsdException w:name="Table Elegant" w:semiHidden="1" w:unhideWhenUsed="1"/>
+    <w:lsdException w:name="Table Professional" w:semiHidden="1" w:unhideWhenUsed="1"/>
+    <w:lsdException w:name="Table Subtle 1" w:semiHidden="1" w:unhideWhenUsed="1"/>
+    <w:lsdException w:name="Table Subtle 2" w:semiHidden="1" w:unhideWhenUsed="1"/>
+    <w:lsdException w:name="Table Web 1" w:semiHidden="1" w:unhideWhenUsed="1"/>
+    <w:lsdException w:name="Table Web 2" w:semiHidden="1" w:unhideWhenUsed="1"/>
+    <w:lsdException w:name="Table Web 3" w:semiHidden="1" w:unhideWhenUsed="1"/>
+    <w:lsdException w:name="Balloon Text" w:semiHidden="1" w:unhideWhenUsed="1"/>
+    <w:lsdException w:name="Table Grid" w:uiPriority="39"/>
+    <w:lsdException w:name="Table Theme" w:semiHidden="1" w:unhideWhenUsed="1"/>
+    <w:lsdException w:name="Placeholder Text" w:semiHidden="1"/>
+    <w:lsdException w:name="No Spacing" w:uiPriority="1" w:qFormat="1"/>
+    <w:lsdException w:name="Light Shading" w:uiPriority="60"/>
+    <w:lsdException w:name="Light List" w:uiPriority="61"/>
+    <w:lsdException w:name="Light Grid" w:uiPriority="62"/>
+    <w:lsdException w:name="Medium Shading 1" w:uiPriority="63"/>
+    <w:lsdException w:name="Medium Shading 2" w:uiPriority="64"/>
+    <w:lsdException w:name="Medium List 1" w:uiPriority="65"/>
+    <w:lsdException w:name="Medium List 2" w:uiPriority="66"/>
+    <w:lsdException w:name="Medium Grid 1" w:uiPriority="67"/>
+    <w:lsdException w:name="Medium Grid 2" w:uiPriority="68"/>
+    <w:lsdException w:name="Medium Grid 3" w:uiPriority="69"/>
+    <w:lsdException w:name="Dark List" w:uiPriority="70"/>
+    <w:lsdException w:name="Colorful Shading" w:uiPriority="71"/>
+    <w:lsdException w:name="Colorful List" w:uiPriority="72"/>
+    <w:lsdException w:name="Colorful Grid" w:uiPriority="73"/>
+    <w:lsdException w:name="Light Shading Accent 1" w:uiPriority="60"/>
+    <w:lsdException w:name="Light List Accent 1" w:uiPriority="61"/>
+    <w:lsdException w:name="Light Grid Accent 1" w:uiPriority="62"/>
+    <w:lsdException w:name="Medium Shading 1 Accent 1" w:uiPriority="63"/>
+    <w:lsdException w:name="Medium Shading 2 Accent 1" w:uiPriority="64"/>
+    <w:lsdException w:name="Medium List 1 Accent 1" w:uiPriority="65"/>
+    <w:lsdException w:name="Revision" w:semiHidden="1"/>
+    <w:lsdException w:name="List Paragraph" w:uiPriority="72" w:qFormat="1"/>
+    <w:lsdException w:name="Quote" w:uiPriority="29" w:qFormat="1"/>
+    <w:lsdException w:name="Intense Quote" w:uiPriority="30" w:qFormat="1"/>
+    <w:lsdException w:name="Medium List 2 Accent 1" w:uiPriority="66"/>
+    <w:lsdException w:name="Medium Grid 1 Accent 1" w:uiPriority="67"/>
+    <w:lsdException w:name="Medium Grid 2 Accent 1" w:uiPriority="68"/>
+    <w:lsdException w:name="Medium Grid 3 Accent 1" w:uiPriority="69"/>
+    <w:lsdException w:name="Dark List Accent 1" w:uiPriority="70"/>
+    <w:lsdException w:name="Colorful Shading Accent 1" w:uiPriority="71"/>
+    <w:lsdException w:name="Colorful List Accent 1" w:uiPriority="72"/>
+    <w:lsdException w:name="Colorful Grid Accent 1" w:uiPriority="73"/>
+    <w:lsdException w:name="Light Shading Accent 2" w:uiPriority="60"/>
+    <w:lsdException w:name="Light List Accent 2" w:uiPriority="61"/>
+    <w:lsdException w:name="Light Grid Accent 2" w:uiPriority="62"/>
+    <w:lsdException w:name="Medium Shading 1 Accent 2" w:uiPriority="63"/>
+    <w:lsdException w:name="Medium Shading 2 Accent 2" w:uiPriority="64"/>
+    <w:lsdException w:name="Medium List 1 Accent 2" w:uiPriority="65"/>
+    <w:lsdException w:name="Medium List 2 Accent 2" w:uiPriority="66"/>
+    <w:lsdException w:name="Medium Grid 1 Accent 2" w:uiPriority="67"/>
+    <w:lsdException w:name="Medium Grid 2 Accent 2" w:uiPriority="68"/>
+    <w:lsdException w:name="Medium Grid 3 Accent 2" w:uiPriority="69"/>
+    <w:lsdException w:name="Dark List Accent 2" w:uiPriority="70"/>
+    <w:lsdException w:name="Colorful Shading Accent 2" w:uiPriority="71"/>
+    <w:lsdException w:name="Colorful List Accent 2" w:uiPriority="72"/>
+    <w:lsdException w:name="Colorful Grid Accent 2" w:uiPriority="73"/>
+    <w:lsdException w:name="Light Shading Accent 3" w:uiPriority="60"/>
+    <w:lsdException w:name="Light List Accent 3" w:uiPriority="61"/>
+    <w:lsdException w:name="Light Grid Accent 3" w:uiPriority="62"/>
+    <w:lsdException w:name="Medium Shading 1 Accent 3" w:uiPriority="63"/>
+    <w:lsdException w:name="Medium Shading 2 Accent 3" w:uiPriority="64"/>
+    <w:lsdException w:name="Medium List 1 Accent 3" w:uiPriority="65"/>
+    <w:lsdException w:name="Medium List 2 Accent 3" w:uiPriority="66"/>
+    <w:lsdException w:name="Medium Grid 1 Accent 3" w:uiPriority="67"/>
+    <w:lsdException w:name="Medium Grid 2 Accent 3" w:uiPriority="68"/>
+    <w:lsdException w:name="Medium Grid 3 Accent 3" w:uiPriority="69"/>
+    <w:lsdException w:name="Dark List Accent 3" w:uiPriority="70"/>
+    <w:lsdException w:name="Colorful Shading Accent 3" w:uiPriority="71"/>
+    <w:lsdException w:name="Colorful List Accent 3" w:uiPriority="72"/>
+    <w:lsdException w:name="Colorful Grid Accent 3" w:uiPriority="73"/>
+    <w:lsdException w:name="Light Shading Accent 4" w:uiPriority="60"/>
+    <w:lsdException w:name="Light List Accent 4" w:uiPriority="61"/>
+    <w:lsdException w:name="Light Grid Accent 4" w:uiPriority="62"/>
+    <w:lsdException w:name="Medium Shading 1 Accent 4" w:uiPriority="63"/>
+    <w:lsdException w:name="Medium Shading 2 Accent 4" w:uiPriority="64"/>
+    <w:lsdException w:name="Medium List 1 Accent 4" w:uiPriority="65"/>
+    <w:lsdException w:name="Medium List 2 Accent 4" w:uiPriority="66"/>
+    <w:lsdException w:name="Medium Grid 1 Accent 4" w:uiPriority="67"/>
+    <w:lsdException w:name="Medium Grid 2 Accent 4" w:uiPriority="68"/>
+    <w:lsdException w:name="Medium Grid 3 Accent 4" w:uiPriority="69"/>
+    <w:lsdException w:name="Dark List Accent 4" w:uiPriority="70"/>
+    <w:lsdException w:name="Colorful Shading Accent 4" w:uiPriority="71"/>
+    <w:lsdException w:name="Colorful List Accent 4" w:uiPriority="72"/>
+    <w:lsdException w:name="Colorful Grid Accent 4" w:uiPriority="73"/>
+    <w:lsdException w:name="Light Shading Accent 5" w:uiPriority="60"/>
+    <w:lsdException w:name="Light List Accent 5" w:uiPriority="61"/>
+    <w:lsdException w:name="Light Grid Accent 5" w:uiPriority="62"/>
+    <w:lsdException w:name="Medium Shading 1 Accent 5" w:uiPriority="63"/>
+    <w:lsdException w:name="Medium Shading 2 Accent 5" w:uiPriority="64"/>
+    <w:lsdException w:name="Medium List 1 Accent 5" w:uiPriority="65"/>
+    <w:lsdException w:name="Medium List 2 Accent 5" w:uiPriority="66"/>
+    <w:lsdException w:name="Medium Grid 1 Accent 5" w:uiPriority="67"/>
+    <w:lsdException w:name="Medium Grid 2 Accent 5" w:uiPriority="68"/>
+    <w:lsdException w:name="Medium Grid 3 Accent 5" w:uiPriority="69"/>
+    <w:lsdException w:name="Dark List Accent 5" w:uiPriority="70"/>
+    <w:lsdException w:name="Colorful Shading Accent 5" w:uiPriority="71"/>
+    <w:lsdException w:name="Colorful List Accent 5" w:uiPriority="72"/>
+    <w:lsdException w:name="Colorful Grid Accent 5" w:uiPriority="73"/>
+    <w:lsdException w:name="Light Shading Accent 6" w:uiPriority="60"/>
+    <w:lsdException w:name="Light List Accent 6" w:uiPriority="61"/>
+    <w:lsdException w:name="Light Grid Accent 6" w:uiPriority="62"/>
+    <w:lsdException w:name="Medium Shading 1 Accent 6" w:uiPriority="63"/>
+    <w:lsdException w:name="Medium Shading 2 Accent 6" w:uiPriority="64"/>
+    <w:lsdException w:name="Medium List 1 Accent 6" w:uiPriority="65"/>
+    <w:lsdException w:name="Medium List 2 Accent 6" w:uiPriority="66"/>
+    <w:lsdException w:name="Medium Grid 1 Accent 6" w:uiPriority="67"/>
+    <w:lsdException w:name="Medium Grid 2 Accent 6" w:uiPriority="68"/>
+    <w:lsdException w:name="Medium Grid 3 Accent 6" w:uiPriority="69"/>
+    <w:lsdException w:name="Dark List Accent 6" w:uiPriority="70"/>
+    <w:lsdException w:name="Colorful Shading Accent 6" w:uiPriority="71"/>
+    <w:lsdException w:name="Colorful List Accent 6" w:uiPriority="72"/>
+    <w:lsdException w:name="Colorful Grid Accent 6" w:uiPriority="73"/>
+    <w:lsdException w:name="Subtle Emphasis" w:uiPriority="19" w:qFormat="1"/>
+    <w:lsdException w:name="Intense Emphasis" w:uiPriority="21" w:qFormat="1"/>
+    <w:lsdException w:name="Subtle Reference" w:uiPriority="31" w:qFormat="1"/>
+    <w:lsdException w:name="Intense Reference" w:uiPriority="32" w:qFormat="1"/>
+    <w:lsdException w:name="Book Title" w:uiPriority="33" w:qFormat="1"/>
+    <w:lsdException w:name="Bibliography" w:semiHidden="1" w:uiPriority="37" w:unhideWhenUsed="1"/>
+    <w:lsdException w:name="TOC Heading" w:semiHidden="1" w:uiPriority="39" w:unhideWhenUsed="1" w:qFormat="1"/>
+    <w:lsdException w:name="Plain Table 1" w:uiPriority="41"/>
+    <w:lsdException w:name="Plain Table 2" w:uiPriority="42"/>
+    <w:lsdException w:name="Plain Table 3" w:uiPriority="43"/>
+    <w:lsdException w:name="Plain Table 4" w:uiPriority="44"/>
+    <w:lsdException w:name="Plain Table 5" w:uiPriority="45"/>
+    <w:lsdException w:name="Grid Table Light" w:uiPriority="40"/>
+    <w:lsdException w:name="Grid Table 1 Light" w:uiPriority="46"/>
+    <w:lsdException w:name="Grid Table 2" w:uiPriority="47"/>
+    <w:lsdException w:name="Grid Table 3" w:uiPriority="48"/>
+    <w:lsdException w:name="Grid Table 4" w:uiPriority="49"/>
+    <w:lsdException w:name="Grid Table 5 Dark" w:uiPriority="50"/>
+    <w:lsdException w:name="Grid Table 6 Colorful" w:uiPriority="51"/>
+    <w:lsdException w:name="Grid Table 7 Colorful" w:uiPriority="52"/>
+    <w:lsdException w:name="Grid Table 1 Light Accent 1" w:uiPriority="46"/>
+    <w:lsdException w:name="Grid Table 2 Accent 1" w:uiPriority="47"/>
+    <w:lsdException w:name="Grid Table 3 Accent 1" w:uiPriority="48"/>
+    <w:lsdException w:name="Grid Table 4 Accent 1" w:uiPriority="49"/>
+    <w:lsdException w:name="Grid Table 5 Dark Accent 1" w:uiPriority="50"/>
+    <w:lsdException w:name="Grid Table 6 Colorful Accent 1" w:uiPriority="51"/>
+    <w:lsdException w:name="Grid Table 7 Colorful Accent 1" w:uiPriority="52"/>
+    <w:lsdException w:name="Grid Table 1 Light Accent 2" w:uiPriority="46"/>
+    <w:lsdException w:name="Grid Table 2 Accent 2" w:uiPriority="47"/>
+    <w:lsdException w:name="Grid Table 3 Accent 2" w:uiPriority="48"/>
+    <w:lsdException w:name="Grid Table 4 Accent 2" w:uiPriority="49"/>
+    <w:lsdException w:name="Grid Table 5 Dark Accent 2" w:uiPriority="50"/>
+    <w:lsdException w:name="Grid Table 6 Colorful Accent 2" w:uiPriority="51"/>
+    <w:lsdException w:name="Grid Table 7 Colorful Accent 2" w:uiPriority="52"/>
+    <w:lsdException w:name="Grid Table 1 Light Accent 3" w:uiPriority="46"/>
+    <w:lsdException w:name="Grid Table 2 Accent 3" w:uiPriority="47"/>
+    <w:lsdException w:name="Grid Table 3 Accent 3" w:uiPriority="48"/>
+    <w:lsdException w:name="Grid Table 4 Accent 3" w:uiPriority="49"/>
+    <w:lsdException w:name="Grid Table 5 Dark Accent 3" w:uiPriority="50"/>
+    <w:lsdException w:name="Grid Table 6 Colorful Accent 3" w:uiPriority="51"/>
+    <w:lsdException w:name="Grid Table 7 Colorful Accent 3" w:uiPriority="52"/>
+    <w:lsdException w:name="Grid Table 1 Light Accent 4" w:uiPriority="46"/>
+    <w:lsdException w:name="Grid Table 2 Accent 4" w:uiPriority="47"/>
+    <w:lsdException w:name="Grid Table 3 Accent 4" w:uiPriority="48"/>
+    <w:lsdException w:name="Grid Table 4 Accent 4" w:uiPriority="49"/>
+    <w:lsdException w:name="Grid Table 5 Dark Accent 4" w:uiPriority="50"/>
+    <w:lsdException w:name="Grid Table 6 Colorful Accent 4" w:uiPriority="51"/>
+    <w:lsdException w:name="Grid Table 7 Colorful Accent 4" w:uiPriority="52"/>
+    <w:lsdException w:name="Grid Table 1 Light Accent 5" w:uiPriority="46"/>
+    <w:lsdException w:name="Grid Table 2 Accent 5" w:uiPriority="47"/>
+    <w:lsdException w:name="Grid Table 3 Accent 5" w:uiPriority="48"/>
+    <w:lsdException w:name="Grid Table 4 Accent 5" w:uiPriority="49"/>
+    <w:lsdException w:name="Grid Table 5 Dark Accent 5" w:uiPriority="50"/>
+    <w:lsdException w:name="Grid Table 6 Colorful Accent 5" w:uiPriority="51"/>
+    <w:lsdException w:name="Grid Table 7 Colorful Accent 5" w:uiPriority="52"/>
+    <w:lsdException w:name="Grid Table 1 Light Accent 6" w:uiPriority="46"/>
+    <w:lsdException w:name="Grid Table 2 Accent 6" w:uiPriority="47"/>
+    <w:lsdException w:name="Grid Table 3 Accent 6" w:uiPriority="48"/>
+    <w:lsdException w:name="Grid Table 4 Accent 6" w:uiPriority="49"/>
+    <w:lsdException w:name="Grid Table 5 Dark Accent 6" w:uiPriority="50"/>
+    <w:lsdException w:name="Grid Table 6 Colorful Accent 6" w:uiPriority="51"/>
+    <w:lsdException w:name="Grid Table 7 Colorful Accent 6" w:uiPriority="52"/>
+    <w:lsdException w:name="List Table 1 Light" w:uiPriority="46"/>
+    <w:lsdException w:name="List Table 2" w:uiPriority="47"/>
+    <w:lsdException w:name="List Table 3" w:uiPriority="48"/>
+    <w:lsdException w:name="List Table 4" w:uiPriority="49"/>
+    <w:lsdException w:name="List Table 5 Dark" w:uiPriority="50"/>
+    <w:lsdException w:name="List Table 6 Colorful" w:uiPriority="51"/>
+    <w:lsdException w:name="List Table 7 Colorful" w:uiPriority="52"/>
+    <w:lsdException w:name="List Table 1 Light Accent 1" w:uiPriority="46"/>
+    <w:lsdException w:name="List Table 2 Accent 1" w:uiPriority="47"/>
+    <w:lsdException w:name="List Table 3 Accent 1" w:uiPriority="48"/>
+    <w:lsdException w:name="List Table 4 Accent 1" w:uiPriority="49"/>
+    <w:lsdException w:name="List Table 5 Dark Accent 1" w:uiPriority="50"/>
+    <w:lsdException w:name="List Table 6 Colorful Accent 1" w:uiPriority="51"/>
+    <w:lsdException w:name="List Table 7 Colorful Accent 1" w:uiPriority="52"/>
+    <w:lsdException w:name="List Table 1 Light Accent 2" w:uiPriority="46"/>
+    <w:lsdException w:name="List Table 2 Accent 2" w:uiPriority="47"/>
+    <w:lsdException w:name="List Table 3 Accent 2" w:uiPriority="48"/>
+    <w:lsdException w:name="List Table 4 Accent 2" w:uiPriority="49"/>
+    <w:lsdException w:name="List Table 5 Dark Accent 2" w:uiPriority="50"/>
+    <w:lsdException w:name="List Table 6 Colorful Accent 2" w:uiPriority="51"/>
+    <w:lsdException w:name="List Table 7 Colorful Accent 2" w:uiPriority="52"/>
+    <w:lsdException w:name="List Table 1 Light Accent 3" w:uiPriority="46"/>
+    <w:lsdException w:name="List Table 2 Accent 3" w:uiPriority="47"/>
+    <w:lsdException w:name="List Table 3 Accent 3" w:uiPriority="48"/>
+    <w:lsdException w:name="List Table 4 Accent 3" w:uiPriority="49"/>
+    <w:lsdException w:name="List Table 5 Dark Accent 3" w:uiPriority="50"/>
+    <w:lsdException w:name="List Table 6 Colorful Accent 3" w:uiPriority="51"/>
+    <w:lsdException w:name="List Table 7 Colorful Accent 3" w:uiPriority="52"/>
+    <w:lsdException w:name="List Table 1 Light Accent 4" w:uiPriority="46"/>
+    <w:lsdException w:name="List Table 2 Accent 4" w:uiPriority="47"/>
+    <w:lsdException w:name="List Table 3 Accent 4" w:uiPriority="48"/>
+    <w:lsdException w:name="List Table 4 Accent 4" w:uiPriority="49"/>
+    <w:lsdException w:name="List Table 5 Dark Accent 4" w:uiPriority="50"/>
+    <w:lsdException w:name="List Table 6 Colorful Accent 4" w:uiPriority="51"/>
+    <w:lsdException w:name="List Table 7 Colorful Accent 4" w:uiPriority="52"/>
+    <w:lsdException w:name="List Table 1 Light Accent 5" w:uiPriority="46"/>
+    <w:lsdException w:name="List Table 2 Accent 5" w:uiPriority="47"/>
+    <w:lsdException w:name="List Table 3 Accent 5" w:uiPriority="48"/>
+    <w:lsdException w:name="List Table 4 Accent 5" w:uiPriority="49"/>
+    <w:lsdException w:name="List Table 5 Dark Accent 5" w:uiPriority="50"/>
+    <w:lsdException w:name="List Table 6 Colorful Accent 5" w:uiPriority="51"/>
+    <w:lsdException w:name="List Table 7 Colorful Accent 5" w:uiPriority="52"/>
+    <w:lsdException w:name="List Table 1 Light Accent 6" w:uiPriority="46"/>
+    <w:lsdException w:name="List Table 2 Accent 6" w:uiPriority="47"/>
+    <w:lsdException w:name="List Table 3 Accent 6" w:uiPriority="48"/>
+    <w:lsdException w:name="List Table 4 Accent 6" w:uiPriority="49"/>
+    <w:lsdException w:name="List Table 5 Dark Accent 6" w:uiPriority="50"/>
+    <w:lsdException w:name="List Table 6 Colorful Accent 6" w:uiPriority="51"/>
+    <w:lsdException w:name="List Table 7 Colorful Accent 6" w:uiPriority="52"/>
   </w:latentStyles>
   <w:style w:type="paragraph" w:default="1" w:styleId="Normal">
     <w:name w:val="Normal"/>
@@ -32775,7 +32386,7 @@
   <a:extraClrSchemeLst/>
   <a:extLst>
     <a:ext uri="{05A4C25C-085E-4340-85A3-A5531E510DB2}">
-      <thm15:themeFamily xmlns:thm15="http://schemas.microsoft.com/office/thememl/2012/main" xmlns="" name="Office Theme" id="{62F939B6-93AF-4DB8-9C6B-D6C7DFDC589F}" vid="{4A3C46E8-61CC-4603-A589-7422A47A8E4A}"/>
+      <thm15:themeFamily xmlns:thm15="http://schemas.microsoft.com/office/thememl/2012/main" name="Office Theme" id="{62F939B6-93AF-4DB8-9C6B-D6C7DFDC589F}" vid="{4A3C46E8-61CC-4603-A589-7422A47A8E4A}"/>
     </a:ext>
   </a:extLst>
 </a:theme>
@@ -32786,7 +32397,7 @@
 </file>
 
 <file path=customXml/itemProps1.xml><?xml version="1.0" encoding="utf-8"?>
-<ds:datastoreItem xmlns:ds="http://schemas.openxmlformats.org/officeDocument/2006/customXml" ds:itemID="{1143AA60-6B29-4475-98DC-4C6BA0F5E63F}">
+<ds:datastoreItem xmlns:ds="http://schemas.openxmlformats.org/officeDocument/2006/customXml" ds:itemID="{641B6558-6DC5-41D6-8077-E58DD04D166F}">
   <ds:schemaRefs>
     <ds:schemaRef ds:uri="http://schemas.openxmlformats.org/officeDocument/2006/bibliography"/>
   </ds:schemaRefs>

</xml_diff>